<commit_message>
finish chapter 1, introduction
</commit_message>
<xml_diff>
--- a/Evaluare PV 2021.docx
+++ b/Evaluare PV 2021.docx
@@ -524,7 +524,7 @@
         <w:br w:type="page"/>
       </w:r>
       <w:bookmarkStart w:id="0" w:name="_Toc87478642"/>
-      <w:bookmarkStart w:id="1" w:name="_Toc92915941"/>
+      <w:bookmarkStart w:id="1" w:name="_Toc93096401"/>
       <w:r>
         <w:rPr>
           <w:lang w:val="ro-RO"/>
@@ -571,7 +571,7 @@
           <w:r>
             <w:fldChar w:fldCharType="separate"/>
           </w:r>
-          <w:hyperlink w:anchor="_Toc92915941" w:history="1">
+          <w:hyperlink w:anchor="_Toc93096401" w:history="1">
             <w:r>
               <w:rPr>
                 <w:rStyle w:val="Hyperlink"/>
@@ -599,7 +599,7 @@
                 <w:noProof/>
                 <w:webHidden/>
               </w:rPr>
-              <w:instrText xml:space="preserve"> PAGEREF _Toc92915941 \h </w:instrText>
+              <w:instrText xml:space="preserve"> PAGEREF _Toc93096401 \h </w:instrText>
             </w:r>
             <w:r>
               <w:rPr>
@@ -619,7 +619,7 @@
                 <w:noProof/>
                 <w:webHidden/>
               </w:rPr>
-              <w:t>2</w:t>
+              <w:t>1</w:t>
             </w:r>
             <w:r>
               <w:rPr>
@@ -641,7 +641,7 @@
               <w:lang w:eastAsia="en-US"/>
             </w:rPr>
           </w:pPr>
-          <w:hyperlink w:anchor="_Toc92915942" w:history="1">
+          <w:hyperlink w:anchor="_Toc93096402" w:history="1">
             <w:r>
               <w:rPr>
                 <w:rStyle w:val="Hyperlink"/>
@@ -669,7 +669,7 @@
                 <w:noProof/>
                 <w:webHidden/>
               </w:rPr>
-              <w:instrText xml:space="preserve"> PAGEREF _Toc92915942 \h </w:instrText>
+              <w:instrText xml:space="preserve"> PAGEREF _Toc93096402 \h </w:instrText>
             </w:r>
             <w:r>
               <w:rPr>
@@ -689,7 +689,7 @@
                 <w:noProof/>
                 <w:webHidden/>
               </w:rPr>
-              <w:t>3</w:t>
+              <w:t>2</w:t>
             </w:r>
             <w:r>
               <w:rPr>
@@ -711,7 +711,7 @@
               <w:lang w:eastAsia="en-US"/>
             </w:rPr>
           </w:pPr>
-          <w:hyperlink w:anchor="_Toc92915943" w:history="1">
+          <w:hyperlink w:anchor="_Toc93096403" w:history="1">
             <w:r>
               <w:rPr>
                 <w:rStyle w:val="Hyperlink"/>
@@ -739,7 +739,7 @@
                 <w:noProof/>
                 <w:webHidden/>
               </w:rPr>
-              <w:instrText xml:space="preserve"> PAGEREF _Toc92915943 \h </w:instrText>
+              <w:instrText xml:space="preserve"> PAGEREF _Toc93096403 \h </w:instrText>
             </w:r>
             <w:r>
               <w:rPr>
@@ -759,7 +759,7 @@
                 <w:noProof/>
                 <w:webHidden/>
               </w:rPr>
-              <w:t>4</w:t>
+              <w:t>3</w:t>
             </w:r>
             <w:r>
               <w:rPr>
@@ -781,7 +781,7 @@
               <w:lang w:eastAsia="en-US"/>
             </w:rPr>
           </w:pPr>
-          <w:hyperlink w:anchor="_Toc92915944" w:history="1">
+          <w:hyperlink w:anchor="_Toc93096404" w:history="1">
             <w:r>
               <w:rPr>
                 <w:rStyle w:val="Hyperlink"/>
@@ -809,7 +809,7 @@
                 <w:noProof/>
                 <w:webHidden/>
               </w:rPr>
-              <w:instrText xml:space="preserve"> PAGEREF _Toc92915944 \h </w:instrText>
+              <w:instrText xml:space="preserve"> PAGEREF _Toc93096404 \h </w:instrText>
             </w:r>
             <w:r>
               <w:rPr>
@@ -829,7 +829,7 @@
                 <w:noProof/>
                 <w:webHidden/>
               </w:rPr>
-              <w:t>5</w:t>
+              <w:t>4</w:t>
             </w:r>
             <w:r>
               <w:rPr>
@@ -851,7 +851,7 @@
               <w:lang w:eastAsia="en-US"/>
             </w:rPr>
           </w:pPr>
-          <w:hyperlink w:anchor="_Toc92915945" w:history="1">
+          <w:hyperlink w:anchor="_Toc93096405" w:history="1">
             <w:r>
               <w:rPr>
                 <w:rStyle w:val="Hyperlink"/>
@@ -879,7 +879,7 @@
                 <w:noProof/>
                 <w:webHidden/>
               </w:rPr>
-              <w:instrText xml:space="preserve"> PAGEREF _Toc92915945 \h </w:instrText>
+              <w:instrText xml:space="preserve"> PAGEREF _Toc93096405 \h </w:instrText>
             </w:r>
             <w:r>
               <w:rPr>
@@ -899,7 +899,7 @@
                 <w:noProof/>
                 <w:webHidden/>
               </w:rPr>
-              <w:t>6</w:t>
+              <w:t>5</w:t>
             </w:r>
             <w:r>
               <w:rPr>
@@ -921,7 +921,7 @@
               <w:lang w:eastAsia="en-US"/>
             </w:rPr>
           </w:pPr>
-          <w:hyperlink w:anchor="_Toc92915946" w:history="1">
+          <w:hyperlink w:anchor="_Toc93096406" w:history="1">
             <w:r>
               <w:rPr>
                 <w:rStyle w:val="Hyperlink"/>
@@ -949,7 +949,7 @@
                 <w:noProof/>
                 <w:webHidden/>
               </w:rPr>
-              <w:instrText xml:space="preserve"> PAGEREF _Toc92915946 \h </w:instrText>
+              <w:instrText xml:space="preserve"> PAGEREF _Toc93096406 \h </w:instrText>
             </w:r>
             <w:r>
               <w:rPr>
@@ -969,7 +969,7 @@
                 <w:noProof/>
                 <w:webHidden/>
               </w:rPr>
-              <w:t>7</w:t>
+              <w:t>6</w:t>
             </w:r>
             <w:r>
               <w:rPr>
@@ -991,7 +991,7 @@
               <w:lang w:eastAsia="en-US"/>
             </w:rPr>
           </w:pPr>
-          <w:hyperlink w:anchor="_Toc92915947" w:history="1">
+          <w:hyperlink w:anchor="_Toc93096407" w:history="1">
             <w:r>
               <w:rPr>
                 <w:rStyle w:val="Hyperlink"/>
@@ -1019,7 +1019,7 @@
                 <w:noProof/>
                 <w:webHidden/>
               </w:rPr>
-              <w:instrText xml:space="preserve"> PAGEREF _Toc92915947 \h </w:instrText>
+              <w:instrText xml:space="preserve"> PAGEREF _Toc93096407 \h </w:instrText>
             </w:r>
             <w:r>
               <w:rPr>
@@ -1039,7 +1039,7 @@
                 <w:noProof/>
                 <w:webHidden/>
               </w:rPr>
-              <w:t>8</w:t>
+              <w:t>7</w:t>
             </w:r>
             <w:r>
               <w:rPr>
@@ -1061,7 +1061,7 @@
               <w:lang w:eastAsia="en-US"/>
             </w:rPr>
           </w:pPr>
-          <w:hyperlink w:anchor="_Toc92915948" w:history="1">
+          <w:hyperlink w:anchor="_Toc93096408" w:history="1">
             <w:r>
               <w:rPr>
                 <w:rStyle w:val="Hyperlink"/>
@@ -1089,7 +1089,7 @@
                 <w:noProof/>
                 <w:webHidden/>
               </w:rPr>
-              <w:instrText xml:space="preserve"> PAGEREF _Toc92915948 \h </w:instrText>
+              <w:instrText xml:space="preserve"> PAGEREF _Toc93096408 \h </w:instrText>
             </w:r>
             <w:r>
               <w:rPr>
@@ -1109,7 +1109,7 @@
                 <w:noProof/>
                 <w:webHidden/>
               </w:rPr>
-              <w:t>9</w:t>
+              <w:t>8</w:t>
             </w:r>
             <w:r>
               <w:rPr>
@@ -1131,7 +1131,7 @@
               <w:lang w:eastAsia="en-US"/>
             </w:rPr>
           </w:pPr>
-          <w:hyperlink w:anchor="_Toc92915949" w:history="1">
+          <w:hyperlink w:anchor="_Toc93096409" w:history="1">
             <w:r>
               <w:rPr>
                 <w:rStyle w:val="Hyperlink"/>
@@ -1159,7 +1159,7 @@
                 <w:noProof/>
                 <w:webHidden/>
               </w:rPr>
-              <w:instrText xml:space="preserve"> PAGEREF _Toc92915949 \h </w:instrText>
+              <w:instrText xml:space="preserve"> PAGEREF _Toc93096409 \h </w:instrText>
             </w:r>
             <w:r>
               <w:rPr>
@@ -1179,7 +1179,7 @@
                 <w:noProof/>
                 <w:webHidden/>
               </w:rPr>
-              <w:t>10</w:t>
+              <w:t>9</w:t>
             </w:r>
             <w:r>
               <w:rPr>
@@ -1211,6 +1211,7 @@
           <w:headerReference w:type="default" r:id="rId10"/>
           <w:pgSz w:w="12240" w:h="15840"/>
           <w:pgMar w:top="1440" w:right="1440" w:bottom="1440" w:left="1440" w:header="720" w:footer="720" w:gutter="0"/>
+          <w:pgNumType w:start="0"/>
           <w:cols w:space="720"/>
           <w:titlePg/>
           <w:docGrid w:linePitch="360"/>
@@ -1225,7 +1226,7 @@
         </w:rPr>
       </w:pPr>
       <w:bookmarkStart w:id="2" w:name="_Toc87478568"/>
-      <w:bookmarkStart w:id="3" w:name="_Toc92915942"/>
+      <w:bookmarkStart w:id="3" w:name="_Toc93096402"/>
       <w:r>
         <w:rPr>
           <w:lang w:val="ro-RO"/>
@@ -1244,6 +1245,15 @@
     </w:p>
     <w:p>
       <w:pPr>
+        <w:rPr>
+          <w:lang w:val="ro-RO"/>
+        </w:rPr>
+      </w:pPr>
+      <w:bookmarkStart w:id="4" w:name="_GoBack"/>
+      <w:bookmarkEnd w:id="4"/>
+    </w:p>
+    <w:p>
+      <w:pPr>
         <w:jc w:val="both"/>
         <w:rPr>
           <w:lang w:val="ro-RO"/>
@@ -1253,7 +1263,351 @@
         <w:rPr>
           <w:lang w:val="ro-RO"/>
         </w:rPr>
-        <w:t>(1—2 pagini)</w:t>
+        <w:t xml:space="preserve">Jocurile video există ca o formă de distracție și relaxare pentru unii, poate pentru majoritatea, uneori reprezintă o provocare sau o sursă de frustrare și aici vorbesc din proprie experiență. Pentru acest proiect am ales să realizez un joc scurt de explorare care să pună la dispoziție multe oportunități utilizatorului. </w:t>
+      </w:r>
+      <w:r>
+        <w:rPr>
+          <w:lang w:val="ro-RO"/>
+        </w:rPr>
+        <w:t>Îmi plac jocurile de explorare si aventură deoarece sunt în general relaxante si te recompensează pentru că te abați de la drumul principal. E foarte important să existe mai multe moduri de a ajunge de la A la B, în afară de cel evident. Astfel îi sunt puse la testare abilitățile de observație ale jucătorului. De asemenea orice capăt de drum, orice destinație principală sau secundară trebuie să conțină ceva de valoare</w:t>
+      </w:r>
+      <w:r>
+        <w:rPr>
+          <w:lang w:val="ro-RO"/>
+        </w:rPr>
+        <w:t>, care poate să se afle sub diferite forme în funcție de care e mecanica principală a jocului.</w:t>
+      </w:r>
+    </w:p>
+    <w:p>
+      <w:pPr>
+        <w:jc w:val="both"/>
+        <w:rPr>
+          <w:lang w:val="ro-RO"/>
+        </w:rPr>
+      </w:pPr>
+      <w:r>
+        <w:rPr>
+          <w:lang w:val="ro-RO"/>
+        </w:rPr>
+        <w:t xml:space="preserve">Acest proiect va fi realizat in mediul vizual de programare </w:t>
+      </w:r>
+      <w:proofErr w:type="spellStart"/>
+      <w:r>
+        <w:rPr>
+          <w:lang w:val="ro-RO"/>
+        </w:rPr>
+        <w:t>Kodu</w:t>
+      </w:r>
+      <w:proofErr w:type="spellEnd"/>
+      <w:sdt>
+        <w:sdtPr>
+          <w:rPr>
+            <w:lang w:val="ro-RO"/>
+          </w:rPr>
+          <w:id w:val="1550951349"/>
+          <w:citation/>
+        </w:sdtPr>
+        <w:sdtContent>
+          <w:r>
+            <w:rPr>
+              <w:lang w:val="ro-RO"/>
+            </w:rPr>
+            <w:fldChar w:fldCharType="begin"/>
+          </w:r>
+          <w:r>
+            <w:rPr>
+              <w:lang w:val="ro-RO"/>
+            </w:rPr>
+            <w:instrText xml:space="preserve"> CITATION Kodu \l 1048 </w:instrText>
+          </w:r>
+          <w:r>
+            <w:rPr>
+              <w:lang w:val="ro-RO"/>
+            </w:rPr>
+            <w:fldChar w:fldCharType="separate"/>
+          </w:r>
+          <w:r>
+            <w:rPr>
+              <w:noProof/>
+              <w:lang w:val="ro-RO"/>
+            </w:rPr>
+            <w:t xml:space="preserve"> </w:t>
+          </w:r>
+          <w:r>
+            <w:rPr>
+              <w:noProof/>
+              <w:lang w:val="ro-RO"/>
+            </w:rPr>
+            <w:t>[1]</w:t>
+          </w:r>
+          <w:r>
+            <w:rPr>
+              <w:lang w:val="ro-RO"/>
+            </w:rPr>
+            <w:fldChar w:fldCharType="end"/>
+          </w:r>
+        </w:sdtContent>
+      </w:sdt>
+      <w:r>
+        <w:rPr>
+          <w:lang w:val="ro-RO"/>
+        </w:rPr>
+        <w:t xml:space="preserve">. Motivul principal pentru care am ales această platformă a fost faptul că are suport genial pentru </w:t>
+      </w:r>
+      <w:proofErr w:type="spellStart"/>
+      <w:r>
+        <w:rPr>
+          <w:i/>
+          <w:iCs/>
+          <w:lang w:val="ro-RO"/>
+        </w:rPr>
+        <w:t>gamepad</w:t>
+      </w:r>
+      <w:proofErr w:type="spellEnd"/>
+      <w:r>
+        <w:rPr>
+          <w:lang w:val="ro-RO"/>
+        </w:rPr>
+        <w:t xml:space="preserve">, atât de bun încât nici nu trebuie să folosești mouse-ul și tastatura, nici măcar pentru a </w:t>
+      </w:r>
+      <w:r>
+        <w:t>“</w:t>
+      </w:r>
+      <w:r>
+        <w:rPr>
+          <w:lang w:val="ro-RO"/>
+        </w:rPr>
+        <w:t xml:space="preserve">scrie” cod. Un alt motiv ar fi biblioteca de obiecte, animații și evenimente sau interacțiuni dintre obiecte care există predefinite. În același timp este imposibilă crearea sau adăugarea de noi </w:t>
+      </w:r>
+      <w:r>
+        <w:rPr>
+          <w:i/>
+          <w:iCs/>
+        </w:rPr>
+        <w:t>asset</w:t>
+      </w:r>
+      <w:r>
+        <w:t>-</w:t>
+      </w:r>
+      <w:proofErr w:type="spellStart"/>
+      <w:r>
+        <w:t>uri</w:t>
+      </w:r>
+      <w:proofErr w:type="spellEnd"/>
+      <w:r>
+        <w:t xml:space="preserve">, </w:t>
+      </w:r>
+      <w:proofErr w:type="spellStart"/>
+      <w:r>
+        <w:t>de</w:t>
+      </w:r>
+      <w:r>
+        <w:t>ș</w:t>
+      </w:r>
+      <w:r>
+        <w:t>i</w:t>
+      </w:r>
+      <w:proofErr w:type="spellEnd"/>
+      <w:r>
+        <w:t xml:space="preserve"> </w:t>
+      </w:r>
+      <w:r>
+        <w:rPr>
+          <w:lang w:val="ro-RO"/>
+        </w:rPr>
+        <w:t xml:space="preserve">mă îndoiesc că </w:t>
+      </w:r>
+      <w:r>
+        <w:rPr>
+          <w:lang w:val="ro-RO"/>
+        </w:rPr>
+        <w:t xml:space="preserve">asta va reprezenta o problemă. Mai sunt puse la dispoziție o serie de instrumente care te lasă să te dezlănțui creativ </w:t>
+      </w:r>
+      <w:r>
+        <w:rPr>
+          <w:lang w:val="ro-RO"/>
+        </w:rPr>
+        <w:t>în crearea lumii jocului</w:t>
+      </w:r>
+      <w:r>
+        <w:rPr>
+          <w:lang w:val="ro-RO"/>
+        </w:rPr>
+        <w:t xml:space="preserve">. În cele din urmă am ales </w:t>
+      </w:r>
+      <w:proofErr w:type="spellStart"/>
+      <w:r>
+        <w:rPr>
+          <w:lang w:val="ro-RO"/>
+        </w:rPr>
+        <w:t>Kodu</w:t>
+      </w:r>
+      <w:proofErr w:type="spellEnd"/>
+      <w:r>
+        <w:rPr>
+          <w:lang w:val="ro-RO"/>
+        </w:rPr>
+        <w:t xml:space="preserve"> pentru că mi s-a părut cel mai distractiv.</w:t>
+      </w:r>
+    </w:p>
+    <w:p>
+      <w:pPr>
+        <w:jc w:val="both"/>
+        <w:rPr>
+          <w:lang w:val="ro-RO"/>
+        </w:rPr>
+      </w:pPr>
+      <w:r>
+        <w:rPr>
+          <w:lang w:val="ro-RO"/>
+        </w:rPr>
+        <w:t xml:space="preserve">Acest mediu de programare este </w:t>
+      </w:r>
+      <w:r>
+        <w:rPr>
+          <w:lang w:val="ro-RO"/>
+        </w:rPr>
+        <w:t xml:space="preserve">dedicat mai ales copiilor cu vârstele între 8 si 14 ani și este folosit ca instrument educațional pentru a învăța ce este programarea și cum să programezi într-un mod distractiv, perfect pentru copiii mici care vor doar să se joace și au o atenție de scurtă durată. Chiar și-așa, eu consider că oricine se poate bucura de jocul pe care îl voi realiza, oricine cu vârsta de peste 8 ani, care știu să folosească un </w:t>
+      </w:r>
+      <w:proofErr w:type="spellStart"/>
+      <w:r>
+        <w:rPr>
+          <w:i/>
+          <w:iCs/>
+          <w:lang w:val="ro-RO"/>
+        </w:rPr>
+        <w:t>gamepad</w:t>
+      </w:r>
+      <w:proofErr w:type="spellEnd"/>
+      <w:r>
+        <w:rPr>
+          <w:lang w:val="ro-RO"/>
+        </w:rPr>
+        <w:t xml:space="preserve"> sau un mouse si o tastatură</w:t>
+      </w:r>
+      <w:r>
+        <w:rPr>
+          <w:lang w:val="ro-RO"/>
+        </w:rPr>
+        <w:t>, pentru că altfel nu se pot juca.</w:t>
+      </w:r>
+    </w:p>
+    <w:p>
+      <w:pPr>
+        <w:jc w:val="both"/>
+        <w:rPr>
+          <w:lang w:val="ro-RO"/>
+        </w:rPr>
+      </w:pPr>
+      <w:r>
+        <w:rPr>
+          <w:lang w:val="ro-RO"/>
+        </w:rPr>
+        <w:t xml:space="preserve">Scopul acestui joc este de a oferi o experiență cât mai plăcută utilizatorilor. De-a lungul jocului vor fi plasate diferite opțiuni si alegeri care vor antrena creativitatea și spiritul de observație. Va exista și un aspect moral, îi putem spune, care va deveni mai aparent în capitolul următor. Planul pe care mi l-am propus este ca toate provocările pe care le voi implementa să aibă mai multe soluții și fiecare alegere să aibă repercusiuni permanente care nu influențează numai rezultatul final dar și lumea jocului. Astfel prin alegerile pe care le face, jucătorul modelează lumea </w:t>
+      </w:r>
+      <w:r>
+        <w:rPr>
+          <w:lang w:val="ro-RO"/>
+        </w:rPr>
+        <w:t xml:space="preserve">în care se află personajul pe care îl controlează. Pentru harta lumii voi începe cu un </w:t>
+      </w:r>
+      <w:r>
+        <w:rPr>
+          <w:i/>
+          <w:iCs/>
+          <w:lang w:val="ro-RO"/>
+        </w:rPr>
+        <w:t>design</w:t>
+      </w:r>
+      <w:r>
+        <w:rPr>
+          <w:lang w:val="ro-RO"/>
+        </w:rPr>
+        <w:t xml:space="preserve"> aleatoriu și voi construi de acolo.</w:t>
+      </w:r>
+    </w:p>
+    <w:p>
+      <w:pPr>
+        <w:jc w:val="both"/>
+        <w:rPr>
+          <w:lang w:val="ro-RO"/>
+        </w:rPr>
+      </w:pPr>
+      <w:r>
+        <w:rPr>
+          <w:lang w:val="ro-RO"/>
+        </w:rPr>
+        <w:t xml:space="preserve">Mecanica principală a jocului va fi transformarea si progresia liniară, ceea ce înseamnă că de-a lungul drumului vei fi capabil să înveți abilități care îți vor permite accesul în locuri până acum inaccesibile. </w:t>
+      </w:r>
+      <w:r>
+        <w:rPr>
+          <w:lang w:val="ro-RO"/>
+        </w:rPr>
+        <w:t xml:space="preserve">Vei începe cu un caracter inițial care va putea trage cu rachete pentru a distruge anumite obstacole și vei putea obține un alt caracter cu abilitatea de a sări și un altul cu abilitatea de a înota. Această idee a fost inspirată dintr-un videoclip </w:t>
+      </w:r>
+      <w:sdt>
+        <w:sdtPr>
+          <w:rPr>
+            <w:lang w:val="ro-RO"/>
+          </w:rPr>
+          <w:id w:val="-502199179"/>
+          <w:citation/>
+        </w:sdtPr>
+        <w:sdtContent>
+          <w:r>
+            <w:rPr>
+              <w:lang w:val="ro-RO"/>
+            </w:rPr>
+            <w:fldChar w:fldCharType="begin"/>
+          </w:r>
+          <w:r>
+            <w:rPr>
+              <w:lang w:val="ro-RO"/>
+            </w:rPr>
+            <w:instrText xml:space="preserve">CITATION Video \l 1048 </w:instrText>
+          </w:r>
+          <w:r>
+            <w:rPr>
+              <w:lang w:val="ro-RO"/>
+            </w:rPr>
+            <w:fldChar w:fldCharType="separate"/>
+          </w:r>
+          <w:r>
+            <w:rPr>
+              <w:noProof/>
+              <w:lang w:val="ro-RO"/>
+            </w:rPr>
+            <w:t>[2]</w:t>
+          </w:r>
+          <w:r>
+            <w:rPr>
+              <w:lang w:val="ro-RO"/>
+            </w:rPr>
+            <w:fldChar w:fldCharType="end"/>
+          </w:r>
+        </w:sdtContent>
+      </w:sdt>
+      <w:r>
+        <w:rPr>
+          <w:lang w:val="ro-RO"/>
+        </w:rPr>
+        <w:t xml:space="preserve">. Toate jocurile au nevoie de un scop, poate nu toate, dar jocul meu va avea unul. Va trebui să devii bogat, deoarece să arunci o grămadă de bănuți de aur peste tot în lume și să îl pui pe jucător să îi colecteze e o metodă leneșă dar s-a dovedit că funcționează. Nu pot să am doar idei geniale, există un </w:t>
+      </w:r>
+      <w:proofErr w:type="spellStart"/>
+      <w:r>
+        <w:rPr>
+          <w:i/>
+          <w:iCs/>
+          <w:lang w:val="ro-RO"/>
+        </w:rPr>
+        <w:t>deadline</w:t>
+      </w:r>
+      <w:proofErr w:type="spellEnd"/>
+      <w:r>
+        <w:rPr>
+          <w:lang w:val="ro-RO"/>
+        </w:rPr>
+        <w:t xml:space="preserve"> până la urma, proiectul trebuie să fie gata anul acesta.</w:t>
       </w:r>
     </w:p>
     <w:p>
@@ -1269,36 +1623,6 @@
           <w:docGrid w:linePitch="360"/>
         </w:sectPr>
       </w:pPr>
-      <w:r>
-        <w:rPr>
-          <w:lang w:val="ro-RO"/>
-        </w:rPr>
-        <w:t>Prezentați tema</w:t>
-      </w:r>
-      <w:r>
-        <w:rPr>
-          <w:lang w:val="ro-RO"/>
-        </w:rPr>
-        <w:t xml:space="preserve">  și motivați</w:t>
-      </w:r>
-      <w:r>
-        <w:rPr>
-          <w:lang w:val="ro-RO"/>
-        </w:rPr>
-        <w:t xml:space="preserve"> alegerea ei. Mai precis, </w:t>
-      </w:r>
-      <w:r>
-        <w:rPr>
-          <w:lang w:val="ro-RO"/>
-        </w:rPr>
-        <w:t xml:space="preserve">descrieți foarte clar tema, în ce domeniu se încadrează, principali beneficiari ai produsului dezvoltat, </w:t>
-      </w:r>
-      <w:r>
-        <w:rPr>
-          <w:lang w:val="ro-RO"/>
-        </w:rPr>
-        <w:t>de ce considerați voi că e utilă, care va fi aportul vostru etc. Introducerea prezintă tot ce privește tema la viitor, ea nefiind (teoretic) realizată. Trebuie precizat, în mod concret, ce și cum anume doriți să implementați.</w:t>
-      </w:r>
     </w:p>
     <w:p>
       <w:pPr>
@@ -1307,7 +1631,7 @@
           <w:lang w:val="ro-RO"/>
         </w:rPr>
       </w:pPr>
-      <w:bookmarkStart w:id="4" w:name="_Toc92915943"/>
+      <w:bookmarkStart w:id="5" w:name="_Toc93096403"/>
       <w:r>
         <w:rPr>
           <w:lang w:val="ro-RO"/>
@@ -1315,7 +1639,7 @@
         <w:lastRenderedPageBreak/>
         <w:t>Studiu bibliografic</w:t>
       </w:r>
-      <w:bookmarkEnd w:id="4"/>
+      <w:bookmarkEnd w:id="5"/>
     </w:p>
     <w:p>
       <w:pPr>
@@ -1382,7 +1706,7 @@
           <w:lang w:val="ro-RO"/>
         </w:rPr>
       </w:pPr>
-      <w:bookmarkStart w:id="5" w:name="_Toc92915944"/>
+      <w:bookmarkStart w:id="6" w:name="_Toc93096404"/>
       <w:r>
         <w:rPr>
           <w:lang w:val="ro-RO"/>
@@ -1390,7 +1714,7 @@
         <w:lastRenderedPageBreak/>
         <w:t>Fundamentare teoretică</w:t>
       </w:r>
-      <w:bookmarkEnd w:id="5"/>
+      <w:bookmarkEnd w:id="6"/>
     </w:p>
     <w:p>
       <w:pPr>
@@ -1439,7 +1763,7 @@
           <w:lang w:val="ro-RO"/>
         </w:rPr>
       </w:pPr>
-      <w:bookmarkStart w:id="6" w:name="_Toc92915945"/>
+      <w:bookmarkStart w:id="7" w:name="_Toc93096405"/>
       <w:r>
         <w:rPr>
           <w:lang w:val="ro-RO"/>
@@ -1447,7 +1771,7 @@
         <w:lastRenderedPageBreak/>
         <w:t>Specificațiile aplicației</w:t>
       </w:r>
-      <w:bookmarkEnd w:id="6"/>
+      <w:bookmarkEnd w:id="7"/>
     </w:p>
     <w:p>
       <w:pPr>
@@ -1544,7 +1868,7 @@
           <w:lang w:val="ro-RO"/>
         </w:rPr>
       </w:pPr>
-      <w:bookmarkStart w:id="7" w:name="_Toc92915946"/>
+      <w:bookmarkStart w:id="8" w:name="_Toc93096406"/>
       <w:r>
         <w:rPr>
           <w:lang w:val="ro-RO"/>
@@ -1552,7 +1876,7 @@
         <w:lastRenderedPageBreak/>
         <w:t>Implementare</w:t>
       </w:r>
-      <w:bookmarkEnd w:id="7"/>
+      <w:bookmarkEnd w:id="8"/>
     </w:p>
     <w:p>
       <w:pPr>
@@ -1595,7 +1919,7 @@
           <w:lang w:val="ro-RO"/>
         </w:rPr>
       </w:pPr>
-      <w:bookmarkStart w:id="8" w:name="_Toc92915947"/>
+      <w:bookmarkStart w:id="9" w:name="_Toc93096407"/>
       <w:r>
         <w:rPr>
           <w:lang w:val="ro-RO"/>
@@ -1603,7 +1927,7 @@
         <w:lastRenderedPageBreak/>
         <w:t>Utilizarea sistemului</w:t>
       </w:r>
-      <w:bookmarkEnd w:id="8"/>
+      <w:bookmarkEnd w:id="9"/>
     </w:p>
     <w:p>
       <w:pPr>
@@ -1703,7 +2027,7 @@
           <w:lang w:val="ro-RO"/>
         </w:rPr>
       </w:pPr>
-      <w:bookmarkStart w:id="9" w:name="_Toc92915948"/>
+      <w:bookmarkStart w:id="10" w:name="_Toc93096408"/>
       <w:r>
         <w:rPr>
           <w:lang w:val="ro-RO"/>
@@ -1711,7 +2035,7 @@
         <w:lastRenderedPageBreak/>
         <w:t>Concluzii</w:t>
       </w:r>
-      <w:bookmarkEnd w:id="9"/>
+      <w:bookmarkEnd w:id="10"/>
     </w:p>
     <w:p>
       <w:pPr>
@@ -1753,824 +2077,203 @@
         <w:t xml:space="preserve"> De asemenea, puteți menționa problemele de care v-ați lovit și cum le-ați rezolvat. Nu în ultimul rând, cum s-ar putea îmbunătăți aplicația voastră.</w:t>
       </w:r>
     </w:p>
-    <w:p>
-      <w:pPr>
-        <w:pStyle w:val="Titlu1"/>
-        <w:rPr>
-          <w:lang w:val="ro-RO"/>
-        </w:rPr>
-      </w:pPr>
-      <w:bookmarkStart w:id="10" w:name="_Toc92915949"/>
-      <w:r>
-        <w:rPr>
-          <w:lang w:val="ro-RO"/>
-        </w:rPr>
-        <w:lastRenderedPageBreak/>
-        <w:t>Bibliografie</w:t>
-      </w:r>
-      <w:bookmarkEnd w:id="10"/>
-    </w:p>
-    <w:p>
-      <w:pPr>
-        <w:jc w:val="both"/>
-        <w:rPr>
-          <w:lang w:val="ro-RO"/>
-        </w:rPr>
-      </w:pPr>
-      <w:r>
-        <w:rPr>
-          <w:lang w:val="ro-RO"/>
-        </w:rPr>
-        <w:t>Aici veți lista toate sursele din care ați preluat informații, idei, imagini etc. Creați lista după ordinea apariției citărilor în text (adică prima sursă citată în text va fi prima în listă).</w:t>
-      </w:r>
-    </w:p>
-    <w:p>
-      <w:pPr>
-        <w:jc w:val="both"/>
-        <w:rPr>
-          <w:lang w:val="ro-RO"/>
-        </w:rPr>
-      </w:pPr>
-      <w:r>
-        <w:rPr>
-          <w:lang w:val="ro-RO"/>
-        </w:rPr>
-        <w:t>Exemple de scriere a referințelor:</w:t>
-      </w:r>
-    </w:p>
-    <w:p>
-      <w:pPr>
-        <w:jc w:val="both"/>
-        <w:rPr>
-          <w:lang w:val="ro-RO"/>
-        </w:rPr>
-      </w:pPr>
-      <w:r>
-        <w:rPr>
-          <w:lang w:val="ro-RO"/>
-        </w:rPr>
-        <w:t xml:space="preserve">J. K. </w:t>
-      </w:r>
-      <w:proofErr w:type="spellStart"/>
-      <w:r>
-        <w:rPr>
-          <w:lang w:val="ro-RO"/>
-        </w:rPr>
-        <w:t>Author</w:t>
-      </w:r>
-      <w:proofErr w:type="spellEnd"/>
-      <w:r>
-        <w:rPr>
-          <w:lang w:val="ro-RO"/>
-        </w:rPr>
-        <w:t>, “</w:t>
-      </w:r>
-      <w:proofErr w:type="spellStart"/>
-      <w:r>
-        <w:rPr>
-          <w:lang w:val="ro-RO"/>
-        </w:rPr>
-        <w:t>Title</w:t>
-      </w:r>
-      <w:proofErr w:type="spellEnd"/>
-      <w:r>
-        <w:rPr>
-          <w:lang w:val="ro-RO"/>
-        </w:rPr>
-        <w:t xml:space="preserve"> of </w:t>
-      </w:r>
-      <w:proofErr w:type="spellStart"/>
-      <w:r>
-        <w:rPr>
-          <w:lang w:val="ro-RO"/>
-        </w:rPr>
-        <w:t>chapter</w:t>
-      </w:r>
-      <w:proofErr w:type="spellEnd"/>
-      <w:r>
-        <w:rPr>
-          <w:lang w:val="ro-RO"/>
-        </w:rPr>
-        <w:t xml:space="preserve"> in </w:t>
-      </w:r>
-      <w:proofErr w:type="spellStart"/>
-      <w:r>
-        <w:rPr>
-          <w:lang w:val="ro-RO"/>
-        </w:rPr>
-        <w:t>the</w:t>
-      </w:r>
-      <w:proofErr w:type="spellEnd"/>
-      <w:r>
-        <w:rPr>
-          <w:lang w:val="ro-RO"/>
-        </w:rPr>
-        <w:t xml:space="preserve"> </w:t>
-      </w:r>
-      <w:proofErr w:type="spellStart"/>
-      <w:r>
-        <w:rPr>
-          <w:lang w:val="ro-RO"/>
-        </w:rPr>
-        <w:t>book</w:t>
-      </w:r>
-      <w:proofErr w:type="spellEnd"/>
-      <w:r>
-        <w:rPr>
-          <w:lang w:val="ro-RO"/>
-        </w:rPr>
-        <w:t xml:space="preserve">,” in </w:t>
-      </w:r>
-      <w:proofErr w:type="spellStart"/>
-      <w:r>
-        <w:rPr>
-          <w:lang w:val="ro-RO"/>
-        </w:rPr>
-        <w:t>Title</w:t>
-      </w:r>
-      <w:proofErr w:type="spellEnd"/>
-      <w:r>
-        <w:rPr>
-          <w:lang w:val="ro-RO"/>
-        </w:rPr>
-        <w:t xml:space="preserve"> of </w:t>
-      </w:r>
-      <w:proofErr w:type="spellStart"/>
-      <w:r>
-        <w:rPr>
-          <w:lang w:val="ro-RO"/>
-        </w:rPr>
-        <w:t>Published</w:t>
-      </w:r>
-      <w:proofErr w:type="spellEnd"/>
-      <w:r>
-        <w:rPr>
-          <w:lang w:val="ro-RO"/>
-        </w:rPr>
-        <w:t xml:space="preserve"> </w:t>
-      </w:r>
-      <w:proofErr w:type="spellStart"/>
-      <w:r>
-        <w:rPr>
-          <w:lang w:val="ro-RO"/>
-        </w:rPr>
-        <w:t>Book</w:t>
-      </w:r>
-      <w:proofErr w:type="spellEnd"/>
-      <w:r>
-        <w:rPr>
-          <w:lang w:val="ro-RO"/>
-        </w:rPr>
-        <w:t xml:space="preserve">, </w:t>
-      </w:r>
-      <w:proofErr w:type="spellStart"/>
-      <w:r>
-        <w:rPr>
-          <w:lang w:val="ro-RO"/>
-        </w:rPr>
-        <w:t>xth</w:t>
-      </w:r>
-      <w:proofErr w:type="spellEnd"/>
-      <w:r>
-        <w:rPr>
-          <w:lang w:val="ro-RO"/>
-        </w:rPr>
-        <w:t xml:space="preserve"> ed. City of Publisher, State, Country: </w:t>
-      </w:r>
-      <w:proofErr w:type="spellStart"/>
-      <w:r>
-        <w:rPr>
-          <w:lang w:val="ro-RO"/>
-        </w:rPr>
-        <w:t>Abbrev</w:t>
-      </w:r>
-      <w:proofErr w:type="spellEnd"/>
-      <w:r>
-        <w:rPr>
-          <w:lang w:val="ro-RO"/>
-        </w:rPr>
-        <w:t xml:space="preserve">. of Publisher, </w:t>
-      </w:r>
-      <w:proofErr w:type="spellStart"/>
-      <w:r>
-        <w:rPr>
-          <w:lang w:val="ro-RO"/>
-        </w:rPr>
-        <w:t>year</w:t>
-      </w:r>
-      <w:proofErr w:type="spellEnd"/>
-      <w:r>
-        <w:rPr>
-          <w:lang w:val="ro-RO"/>
-        </w:rPr>
-        <w:t xml:space="preserve">, </w:t>
-      </w:r>
-      <w:proofErr w:type="spellStart"/>
-      <w:r>
-        <w:rPr>
-          <w:lang w:val="ro-RO"/>
-        </w:rPr>
-        <w:t>ch</w:t>
-      </w:r>
-      <w:proofErr w:type="spellEnd"/>
-      <w:r>
-        <w:rPr>
-          <w:lang w:val="ro-RO"/>
-        </w:rPr>
-        <w:t xml:space="preserve">. x, sec. x, pp. xxx–xxx. [Online]. </w:t>
-      </w:r>
-      <w:proofErr w:type="spellStart"/>
-      <w:r>
-        <w:rPr>
-          <w:lang w:val="ro-RO"/>
-        </w:rPr>
-        <w:t>Available</w:t>
-      </w:r>
-      <w:proofErr w:type="spellEnd"/>
-      <w:r>
-        <w:rPr>
-          <w:lang w:val="ro-RO"/>
-        </w:rPr>
-        <w:t xml:space="preserve">: </w:t>
-      </w:r>
-      <w:hyperlink r:id="rId11" w:history="1">
-        <w:r>
-          <w:rPr>
-            <w:rStyle w:val="Hyperlink"/>
-            <w:lang w:val="ro-RO"/>
-          </w:rPr>
-          <w:t>http://www.web.co</w:t>
-        </w:r>
-      </w:hyperlink>
-    </w:p>
-    <w:p>
-      <w:pPr>
-        <w:jc w:val="both"/>
-        <w:rPr>
-          <w:lang w:val="ro-RO"/>
-        </w:rPr>
-      </w:pPr>
-      <w:r>
-        <w:rPr>
-          <w:lang w:val="ro-RO"/>
-        </w:rPr>
-        <w:t xml:space="preserve">J. K. </w:t>
-      </w:r>
-      <w:proofErr w:type="spellStart"/>
-      <w:r>
-        <w:rPr>
-          <w:lang w:val="ro-RO"/>
-        </w:rPr>
-        <w:t>Author</w:t>
-      </w:r>
-      <w:proofErr w:type="spellEnd"/>
-      <w:r>
-        <w:rPr>
-          <w:lang w:val="ro-RO"/>
-        </w:rPr>
-        <w:t>, “</w:t>
-      </w:r>
-      <w:proofErr w:type="spellStart"/>
-      <w:r>
-        <w:rPr>
-          <w:lang w:val="ro-RO"/>
-        </w:rPr>
-        <w:t>Title</w:t>
-      </w:r>
-      <w:proofErr w:type="spellEnd"/>
-      <w:r>
-        <w:rPr>
-          <w:lang w:val="ro-RO"/>
-        </w:rPr>
-        <w:t xml:space="preserve"> of </w:t>
-      </w:r>
-      <w:proofErr w:type="spellStart"/>
-      <w:r>
-        <w:rPr>
-          <w:lang w:val="ro-RO"/>
-        </w:rPr>
-        <w:t>paper</w:t>
-      </w:r>
-      <w:proofErr w:type="spellEnd"/>
-      <w:r>
-        <w:rPr>
-          <w:lang w:val="ro-RO"/>
-        </w:rPr>
-        <w:t xml:space="preserve">,” in </w:t>
-      </w:r>
-      <w:proofErr w:type="spellStart"/>
-      <w:r>
-        <w:rPr>
-          <w:lang w:val="ro-RO"/>
-        </w:rPr>
-        <w:t>Abbreviated</w:t>
-      </w:r>
-      <w:proofErr w:type="spellEnd"/>
-      <w:r>
-        <w:rPr>
-          <w:lang w:val="ro-RO"/>
-        </w:rPr>
-        <w:t xml:space="preserve"> </w:t>
-      </w:r>
-      <w:proofErr w:type="spellStart"/>
-      <w:r>
-        <w:rPr>
-          <w:lang w:val="ro-RO"/>
-        </w:rPr>
-        <w:t>Name</w:t>
-      </w:r>
-      <w:proofErr w:type="spellEnd"/>
-      <w:r>
-        <w:rPr>
-          <w:lang w:val="ro-RO"/>
-        </w:rPr>
-        <w:t xml:space="preserve"> of Conf., (</w:t>
-      </w:r>
-      <w:proofErr w:type="spellStart"/>
-      <w:r>
-        <w:rPr>
-          <w:lang w:val="ro-RO"/>
-        </w:rPr>
-        <w:t>location</w:t>
-      </w:r>
-      <w:proofErr w:type="spellEnd"/>
-      <w:r>
-        <w:rPr>
-          <w:lang w:val="ro-RO"/>
-        </w:rPr>
-        <w:t xml:space="preserve"> of </w:t>
-      </w:r>
-      <w:proofErr w:type="spellStart"/>
-      <w:r>
-        <w:rPr>
-          <w:lang w:val="ro-RO"/>
-        </w:rPr>
-        <w:t>conference</w:t>
-      </w:r>
-      <w:proofErr w:type="spellEnd"/>
-      <w:r>
-        <w:rPr>
-          <w:lang w:val="ro-RO"/>
-        </w:rPr>
-        <w:t xml:space="preserve"> </w:t>
-      </w:r>
-      <w:proofErr w:type="spellStart"/>
-      <w:r>
-        <w:rPr>
-          <w:lang w:val="ro-RO"/>
-        </w:rPr>
-        <w:t>is</w:t>
-      </w:r>
-      <w:proofErr w:type="spellEnd"/>
-      <w:r>
-        <w:rPr>
-          <w:lang w:val="ro-RO"/>
-        </w:rPr>
-        <w:t xml:space="preserve"> </w:t>
-      </w:r>
-      <w:proofErr w:type="spellStart"/>
-      <w:r>
-        <w:rPr>
-          <w:lang w:val="ro-RO"/>
-        </w:rPr>
-        <w:t>optional</w:t>
-      </w:r>
-      <w:proofErr w:type="spellEnd"/>
-      <w:r>
-        <w:rPr>
-          <w:lang w:val="ro-RO"/>
-        </w:rPr>
-        <w:t xml:space="preserve">), </w:t>
-      </w:r>
-      <w:proofErr w:type="spellStart"/>
-      <w:r>
-        <w:rPr>
-          <w:lang w:val="ro-RO"/>
-        </w:rPr>
-        <w:t>year</w:t>
-      </w:r>
-      <w:proofErr w:type="spellEnd"/>
-      <w:r>
-        <w:rPr>
-          <w:lang w:val="ro-RO"/>
-        </w:rPr>
-        <w:t>, pp. xxx– xxx, doi: xxx.</w:t>
-      </w:r>
-    </w:p>
-    <w:p>
-      <w:pPr>
-        <w:jc w:val="both"/>
-        <w:rPr>
-          <w:lang w:val="ro-RO"/>
-        </w:rPr>
-      </w:pPr>
-      <w:r>
-        <w:rPr>
-          <w:lang w:val="ro-RO"/>
-        </w:rPr>
-        <w:t>J</w:t>
-      </w:r>
-      <w:r>
-        <w:rPr>
-          <w:lang w:val="ro-RO"/>
-        </w:rPr>
-        <w:t xml:space="preserve">. K. </w:t>
-      </w:r>
-      <w:proofErr w:type="spellStart"/>
-      <w:r>
-        <w:rPr>
-          <w:lang w:val="ro-RO"/>
-        </w:rPr>
-        <w:t>Author</w:t>
-      </w:r>
-      <w:proofErr w:type="spellEnd"/>
-      <w:r>
-        <w:rPr>
-          <w:lang w:val="ro-RO"/>
-        </w:rPr>
-        <w:t>, “</w:t>
-      </w:r>
-      <w:proofErr w:type="spellStart"/>
-      <w:r>
-        <w:rPr>
-          <w:lang w:val="ro-RO"/>
-        </w:rPr>
-        <w:t>Name</w:t>
-      </w:r>
-      <w:proofErr w:type="spellEnd"/>
-      <w:r>
-        <w:rPr>
-          <w:lang w:val="ro-RO"/>
-        </w:rPr>
-        <w:t xml:space="preserve"> of </w:t>
-      </w:r>
-      <w:proofErr w:type="spellStart"/>
-      <w:r>
-        <w:rPr>
-          <w:lang w:val="ro-RO"/>
-        </w:rPr>
-        <w:t>paper</w:t>
-      </w:r>
-      <w:proofErr w:type="spellEnd"/>
-      <w:r>
-        <w:rPr>
-          <w:lang w:val="ro-RO"/>
-        </w:rPr>
-        <w:t xml:space="preserve">,” </w:t>
-      </w:r>
-      <w:proofErr w:type="spellStart"/>
-      <w:r>
-        <w:rPr>
-          <w:lang w:val="ro-RO"/>
-        </w:rPr>
-        <w:t>Abbrev</w:t>
-      </w:r>
-      <w:proofErr w:type="spellEnd"/>
-      <w:r>
-        <w:rPr>
-          <w:lang w:val="ro-RO"/>
-        </w:rPr>
-        <w:t xml:space="preserve">. </w:t>
-      </w:r>
-      <w:proofErr w:type="spellStart"/>
-      <w:r>
-        <w:rPr>
-          <w:lang w:val="ro-RO"/>
-        </w:rPr>
-        <w:t>Title</w:t>
-      </w:r>
-      <w:proofErr w:type="spellEnd"/>
-      <w:r>
-        <w:rPr>
-          <w:lang w:val="ro-RO"/>
-        </w:rPr>
-        <w:t xml:space="preserve"> of </w:t>
-      </w:r>
-      <w:proofErr w:type="spellStart"/>
-      <w:r>
-        <w:rPr>
-          <w:lang w:val="ro-RO"/>
-        </w:rPr>
-        <w:t>Periodical</w:t>
-      </w:r>
-      <w:proofErr w:type="spellEnd"/>
-      <w:r>
-        <w:rPr>
-          <w:lang w:val="ro-RO"/>
-        </w:rPr>
-        <w:t xml:space="preserve">, vol. x, </w:t>
-      </w:r>
-      <w:proofErr w:type="spellStart"/>
-      <w:r>
-        <w:rPr>
-          <w:lang w:val="ro-RO"/>
-        </w:rPr>
-        <w:t>no</w:t>
-      </w:r>
-      <w:proofErr w:type="spellEnd"/>
-      <w:r>
-        <w:rPr>
-          <w:lang w:val="ro-RO"/>
-        </w:rPr>
-        <w:t xml:space="preserve">. x, pp. xxx-xxx, </w:t>
-      </w:r>
-      <w:proofErr w:type="spellStart"/>
-      <w:r>
-        <w:rPr>
-          <w:lang w:val="ro-RO"/>
-        </w:rPr>
-        <w:t>Abbrev</w:t>
-      </w:r>
-      <w:proofErr w:type="spellEnd"/>
-      <w:r>
-        <w:rPr>
-          <w:lang w:val="ro-RO"/>
-        </w:rPr>
-        <w:t xml:space="preserve">. </w:t>
-      </w:r>
-      <w:proofErr w:type="spellStart"/>
-      <w:r>
-        <w:rPr>
-          <w:lang w:val="ro-RO"/>
-        </w:rPr>
-        <w:t>Month</w:t>
-      </w:r>
-      <w:proofErr w:type="spellEnd"/>
-      <w:r>
-        <w:rPr>
-          <w:lang w:val="ro-RO"/>
-        </w:rPr>
-        <w:t xml:space="preserve">, </w:t>
-      </w:r>
-      <w:proofErr w:type="spellStart"/>
-      <w:r>
-        <w:rPr>
-          <w:lang w:val="ro-RO"/>
-        </w:rPr>
-        <w:t>year</w:t>
-      </w:r>
-      <w:proofErr w:type="spellEnd"/>
-    </w:p>
-    <w:p>
-      <w:pPr>
-        <w:jc w:val="both"/>
-        <w:rPr>
-          <w:lang w:val="ro-RO"/>
-        </w:rPr>
-      </w:pPr>
-      <w:proofErr w:type="spellStart"/>
-      <w:r>
-        <w:rPr>
-          <w:lang w:val="ro-RO"/>
-        </w:rPr>
-        <w:t>First</w:t>
-      </w:r>
-      <w:proofErr w:type="spellEnd"/>
-      <w:r>
-        <w:rPr>
-          <w:lang w:val="ro-RO"/>
-        </w:rPr>
-        <w:t xml:space="preserve"> </w:t>
-      </w:r>
-      <w:proofErr w:type="spellStart"/>
-      <w:r>
-        <w:rPr>
-          <w:lang w:val="ro-RO"/>
-        </w:rPr>
-        <w:t>Name</w:t>
-      </w:r>
-      <w:proofErr w:type="spellEnd"/>
-      <w:r>
-        <w:rPr>
-          <w:lang w:val="ro-RO"/>
-        </w:rPr>
-        <w:t xml:space="preserve"> </w:t>
-      </w:r>
-      <w:proofErr w:type="spellStart"/>
-      <w:r>
-        <w:rPr>
-          <w:lang w:val="ro-RO"/>
-        </w:rPr>
-        <w:t>Initial</w:t>
-      </w:r>
-      <w:proofErr w:type="spellEnd"/>
-      <w:r>
-        <w:rPr>
-          <w:lang w:val="ro-RO"/>
-        </w:rPr>
-        <w:t xml:space="preserve">(s) </w:t>
-      </w:r>
-      <w:proofErr w:type="spellStart"/>
-      <w:r>
-        <w:rPr>
-          <w:lang w:val="ro-RO"/>
-        </w:rPr>
-        <w:t>Last</w:t>
-      </w:r>
-      <w:proofErr w:type="spellEnd"/>
-      <w:r>
-        <w:rPr>
-          <w:lang w:val="ro-RO"/>
-        </w:rPr>
-        <w:t xml:space="preserve"> </w:t>
-      </w:r>
-      <w:proofErr w:type="spellStart"/>
-      <w:r>
-        <w:rPr>
-          <w:lang w:val="ro-RO"/>
-        </w:rPr>
-        <w:t>Name</w:t>
-      </w:r>
-      <w:proofErr w:type="spellEnd"/>
-      <w:r>
-        <w:rPr>
-          <w:lang w:val="ro-RO"/>
-        </w:rPr>
-        <w:t xml:space="preserve">. “Page </w:t>
-      </w:r>
-      <w:proofErr w:type="spellStart"/>
-      <w:r>
-        <w:rPr>
-          <w:lang w:val="ro-RO"/>
-        </w:rPr>
-        <w:t>Title</w:t>
-      </w:r>
-      <w:proofErr w:type="spellEnd"/>
-      <w:r>
-        <w:rPr>
-          <w:lang w:val="ro-RO"/>
-        </w:rPr>
-        <w:t xml:space="preserve">.” Website </w:t>
-      </w:r>
-      <w:proofErr w:type="spellStart"/>
-      <w:r>
-        <w:rPr>
-          <w:lang w:val="ro-RO"/>
-        </w:rPr>
-        <w:t>Title</w:t>
-      </w:r>
-      <w:proofErr w:type="spellEnd"/>
-      <w:r>
-        <w:rPr>
-          <w:lang w:val="ro-RO"/>
-        </w:rPr>
-        <w:t xml:space="preserve">. Web </w:t>
-      </w:r>
-      <w:proofErr w:type="spellStart"/>
-      <w:r>
-        <w:rPr>
-          <w:lang w:val="ro-RO"/>
-        </w:rPr>
-        <w:t>Address</w:t>
-      </w:r>
-      <w:proofErr w:type="spellEnd"/>
-      <w:r>
-        <w:rPr>
-          <w:lang w:val="ro-RO"/>
-        </w:rPr>
-        <w:t xml:space="preserve"> (</w:t>
-      </w:r>
-      <w:proofErr w:type="spellStart"/>
-      <w:r>
-        <w:rPr>
-          <w:lang w:val="ro-RO"/>
-        </w:rPr>
-        <w:t>retrieved</w:t>
-      </w:r>
-      <w:proofErr w:type="spellEnd"/>
-      <w:r>
-        <w:rPr>
-          <w:lang w:val="ro-RO"/>
-        </w:rPr>
-        <w:t xml:space="preserve"> Date </w:t>
-      </w:r>
-      <w:proofErr w:type="spellStart"/>
-      <w:r>
-        <w:rPr>
-          <w:lang w:val="ro-RO"/>
-        </w:rPr>
-        <w:t>Accessed</w:t>
-      </w:r>
-      <w:proofErr w:type="spellEnd"/>
-      <w:r>
-        <w:rPr>
-          <w:lang w:val="ro-RO"/>
-        </w:rPr>
-        <w:t>).</w:t>
-      </w:r>
-    </w:p>
-    <w:p>
-      <w:pPr>
-        <w:jc w:val="both"/>
-        <w:rPr>
-          <w:lang w:val="ro-RO"/>
-        </w:rPr>
-      </w:pPr>
-      <w:r>
-        <w:rPr>
-          <w:lang w:val="ro-RO"/>
-        </w:rPr>
-        <w:t xml:space="preserve">*** “Page </w:t>
-      </w:r>
-      <w:proofErr w:type="spellStart"/>
-      <w:r>
-        <w:rPr>
-          <w:lang w:val="ro-RO"/>
-        </w:rPr>
-        <w:t>Title</w:t>
-      </w:r>
-      <w:proofErr w:type="spellEnd"/>
-      <w:r>
-        <w:rPr>
-          <w:lang w:val="ro-RO"/>
-        </w:rPr>
-        <w:t xml:space="preserve">.” Website </w:t>
-      </w:r>
-      <w:proofErr w:type="spellStart"/>
-      <w:r>
-        <w:rPr>
-          <w:lang w:val="ro-RO"/>
-        </w:rPr>
-        <w:t>Title</w:t>
-      </w:r>
-      <w:proofErr w:type="spellEnd"/>
-      <w:r>
-        <w:rPr>
-          <w:lang w:val="ro-RO"/>
-        </w:rPr>
-        <w:t xml:space="preserve">. Web </w:t>
-      </w:r>
-      <w:proofErr w:type="spellStart"/>
-      <w:r>
-        <w:rPr>
-          <w:lang w:val="ro-RO"/>
-        </w:rPr>
-        <w:t>Address</w:t>
-      </w:r>
-      <w:proofErr w:type="spellEnd"/>
-      <w:r>
-        <w:rPr>
-          <w:lang w:val="ro-RO"/>
-        </w:rPr>
-        <w:t xml:space="preserve"> (</w:t>
-      </w:r>
-      <w:proofErr w:type="spellStart"/>
-      <w:r>
-        <w:rPr>
-          <w:lang w:val="ro-RO"/>
-        </w:rPr>
-        <w:t>retrieved</w:t>
-      </w:r>
-      <w:proofErr w:type="spellEnd"/>
-      <w:r>
-        <w:rPr>
-          <w:lang w:val="ro-RO"/>
-        </w:rPr>
-        <w:t xml:space="preserve"> Date </w:t>
-      </w:r>
-      <w:proofErr w:type="spellStart"/>
-      <w:r>
-        <w:rPr>
-          <w:lang w:val="ro-RO"/>
-        </w:rPr>
-        <w:t>Accessed</w:t>
-      </w:r>
-      <w:proofErr w:type="spellEnd"/>
-      <w:r>
-        <w:rPr>
-          <w:lang w:val="ro-RO"/>
-        </w:rPr>
-        <w:t>).</w:t>
-      </w:r>
-    </w:p>
-    <w:p>
-      <w:pPr>
-        <w:jc w:val="both"/>
-        <w:rPr>
-          <w:lang w:val="ro-RO"/>
-        </w:rPr>
-      </w:pPr>
-      <w:r>
-        <w:rPr>
-          <w:lang w:val="ro-RO"/>
-        </w:rPr>
-        <w:t xml:space="preserve">Mai multe informații despre cum se scriu </w:t>
-      </w:r>
-      <w:r>
-        <w:rPr>
-          <w:lang w:val="ro-RO"/>
-        </w:rPr>
-        <w:t xml:space="preserve">referințele în standardul IEEE găsiți aici: </w:t>
-      </w:r>
-      <w:hyperlink r:id="rId12" w:history="1">
-        <w:r>
-          <w:rPr>
-            <w:rStyle w:val="Hyperlink"/>
-          </w:rPr>
-          <w:t>IEEE-Reference-Guide.pdf</w:t>
-        </w:r>
-      </w:hyperlink>
-    </w:p>
+    <w:sdt>
+      <w:sdtPr>
+        <w:rPr>
+          <w:lang w:val="ro-RO"/>
+        </w:rPr>
+        <w:id w:val="1452754465"/>
+        <w:docPartObj>
+          <w:docPartGallery w:val="Bibliographies"/>
+          <w:docPartUnique/>
+        </w:docPartObj>
+      </w:sdtPr>
+      <w:sdtEndPr>
+        <w:rPr>
+          <w:rFonts w:asciiTheme="minorHAnsi" w:eastAsiaTheme="minorEastAsia" w:hAnsiTheme="minorHAnsi" w:cstheme="minorBidi"/>
+          <w:b w:val="0"/>
+          <w:bCs w:val="0"/>
+          <w:color w:val="auto"/>
+          <w:sz w:val="22"/>
+          <w:szCs w:val="22"/>
+          <w:lang w:val="en-US"/>
+        </w:rPr>
+      </w:sdtEndPr>
+      <w:sdtContent>
+        <w:p>
+          <w:pPr>
+            <w:pStyle w:val="Titlu1"/>
+          </w:pPr>
+          <w:r>
+            <w:rPr>
+              <w:lang w:val="ro-RO"/>
+            </w:rPr>
+            <w:t>Bibliografie</w:t>
+          </w:r>
+        </w:p>
+        <w:sdt>
+          <w:sdtPr>
+            <w:id w:val="111145805"/>
+            <w:bibliography/>
+          </w:sdtPr>
+          <w:sdtContent>
+            <w:p>
+              <w:pPr>
+                <w:rPr>
+                  <w:noProof/>
+                </w:rPr>
+              </w:pPr>
+              <w:r>
+                <w:fldChar w:fldCharType="begin"/>
+              </w:r>
+              <w:r>
+                <w:instrText>BIBLIOGRAPHY</w:instrText>
+              </w:r>
+              <w:r>
+                <w:fldChar w:fldCharType="separate"/>
+              </w:r>
+            </w:p>
+            <w:tbl>
+              <w:tblPr>
+                <w:tblW w:w="5000" w:type="pct"/>
+                <w:tblCellSpacing w:w="15" w:type="dxa"/>
+                <w:tblCellMar>
+                  <w:top w:w="15" w:type="dxa"/>
+                  <w:left w:w="15" w:type="dxa"/>
+                  <w:bottom w:w="15" w:type="dxa"/>
+                  <w:right w:w="15" w:type="dxa"/>
+                </w:tblCellMar>
+                <w:tblLook w:val="04A0" w:firstRow="1" w:lastRow="0" w:firstColumn="1" w:lastColumn="0" w:noHBand="0" w:noVBand="1"/>
+              </w:tblPr>
+              <w:tblGrid>
+                <w:gridCol w:w="322"/>
+                <w:gridCol w:w="8705"/>
+              </w:tblGrid>
+              <w:tr>
+                <w:trPr>
+                  <w:divId w:val="1211772440"/>
+                  <w:tblCellSpacing w:w="15" w:type="dxa"/>
+                </w:trPr>
+                <w:tc>
+                  <w:tcPr>
+                    <w:tcW w:w="50" w:type="pct"/>
+                    <w:hideMark/>
+                  </w:tcPr>
+                  <w:p>
+                    <w:pPr>
+                      <w:pStyle w:val="Bibliografie"/>
+                      <w:rPr>
+                        <w:noProof/>
+                        <w:sz w:val="24"/>
+                        <w:szCs w:val="24"/>
+                        <w:lang w:val="ro-RO"/>
+                      </w:rPr>
+                    </w:pPr>
+                    <w:r>
+                      <w:rPr>
+                        <w:noProof/>
+                        <w:lang w:val="ro-RO"/>
+                      </w:rPr>
+                      <w:t xml:space="preserve">[1] </w:t>
+                    </w:r>
+                  </w:p>
+                </w:tc>
+                <w:tc>
+                  <w:tcPr>
+                    <w:tcW w:w="0" w:type="auto"/>
+                    <w:hideMark/>
+                  </w:tcPr>
+                  <w:p>
+                    <w:pPr>
+                      <w:pStyle w:val="Bibliografie"/>
+                      <w:rPr>
+                        <w:noProof/>
+                        <w:lang w:val="ro-RO"/>
+                      </w:rPr>
+                    </w:pPr>
+                    <w:r>
+                      <w:rPr>
+                        <w:noProof/>
+                        <w:lang w:val="ro-RO"/>
+                      </w:rPr>
+                      <w:t>„Kodu Game Lab,” [Interactiv]. Available: http://www.kodugamelab.com/. [Accesat 15 01 2022].</w:t>
+                    </w:r>
+                  </w:p>
+                </w:tc>
+              </w:tr>
+              <w:tr>
+                <w:trPr>
+                  <w:divId w:val="1211772440"/>
+                  <w:tblCellSpacing w:w="15" w:type="dxa"/>
+                </w:trPr>
+                <w:tc>
+                  <w:tcPr>
+                    <w:tcW w:w="50" w:type="pct"/>
+                    <w:hideMark/>
+                  </w:tcPr>
+                  <w:p>
+                    <w:pPr>
+                      <w:pStyle w:val="Bibliografie"/>
+                      <w:rPr>
+                        <w:noProof/>
+                        <w:lang w:val="ro-RO"/>
+                      </w:rPr>
+                    </w:pPr>
+                    <w:r>
+                      <w:rPr>
+                        <w:noProof/>
+                        <w:lang w:val="ro-RO"/>
+                      </w:rPr>
+                      <w:t xml:space="preserve">[2] </w:t>
+                    </w:r>
+                  </w:p>
+                </w:tc>
+                <w:tc>
+                  <w:tcPr>
+                    <w:tcW w:w="0" w:type="auto"/>
+                    <w:hideMark/>
+                  </w:tcPr>
+                  <w:p>
+                    <w:pPr>
+                      <w:pStyle w:val="Bibliografie"/>
+                      <w:rPr>
+                        <w:noProof/>
+                        <w:lang w:val="ro-RO"/>
+                      </w:rPr>
+                    </w:pPr>
+                    <w:r>
+                      <w:rPr>
+                        <w:noProof/>
+                        <w:lang w:val="ro-RO"/>
+                      </w:rPr>
+                      <w:t>1Gamersreview, „YouTube,” 12 12 2011. [Interactiv]. Available: https://www.youtube.com/watch?v=lSbvaXarwcM. [Accesat 15 1 2022].</w:t>
+                    </w:r>
+                  </w:p>
+                </w:tc>
+              </w:tr>
+            </w:tbl>
+            <w:p>
+              <w:pPr>
+                <w:divId w:val="1211772440"/>
+                <w:rPr>
+                  <w:rFonts w:eastAsia="Times New Roman"/>
+                  <w:noProof/>
+                </w:rPr>
+              </w:pPr>
+            </w:p>
+            <w:p>
+              <w:r>
+                <w:rPr>
+                  <w:b/>
+                  <w:bCs/>
+                </w:rPr>
+                <w:fldChar w:fldCharType="end"/>
+              </w:r>
+            </w:p>
+          </w:sdtContent>
+        </w:sdt>
+      </w:sdtContent>
+    </w:sdt>
     <w:p>
       <w:pPr>
         <w:rPr>
@@ -3285,8 +2988,6 @@
         </w:rPr>
         <w:t>ste nevoie să scrieți în română.</w:t>
       </w:r>
-      <w:bookmarkStart w:id="11" w:name="_GoBack"/>
-      <w:bookmarkEnd w:id="11"/>
     </w:p>
     <w:sectPr>
       <w:pgSz w:w="11907" w:h="16839" w:code="9"/>
@@ -3440,7 +3141,7 @@
             <w:spacing w:val="60"/>
             <w:lang w:val="ro-RO"/>
           </w:rPr>
-          <w:t>Bibliografie</w:t>
+          <w:t>Studiu bibliografic</w:t>
         </w:r>
         <w:r>
           <w:rPr>
@@ -4140,6 +3841,7 @@
     <w:lsdException w:name="HTML Sample" w:semiHidden="1" w:unhideWhenUsed="1"/>
     <w:lsdException w:name="HTML Typewriter" w:semiHidden="1" w:unhideWhenUsed="1"/>
     <w:lsdException w:name="HTML Variable" w:semiHidden="1" w:unhideWhenUsed="1"/>
+    <w:lsdException w:name="Normal Table" w:semiHidden="1" w:unhideWhenUsed="1"/>
     <w:lsdException w:name="annotation subject" w:semiHidden="1" w:unhideWhenUsed="1"/>
     <w:lsdException w:name="No List" w:semiHidden="1" w:unhideWhenUsed="1"/>
     <w:lsdException w:name="Outline List 1" w:semiHidden="1" w:unhideWhenUsed="1"/>
@@ -4182,8 +3884,11 @@
     <w:lsdException w:name="Table Contemporary" w:semiHidden="1" w:unhideWhenUsed="1"/>
     <w:lsdException w:name="Table Elegant" w:semiHidden="1" w:unhideWhenUsed="1"/>
     <w:lsdException w:name="Table Professional" w:semiHidden="1" w:unhideWhenUsed="1"/>
+    <w:lsdException w:name="Table Subtle 1" w:semiHidden="1" w:unhideWhenUsed="1"/>
     <w:lsdException w:name="Table Subtle 2" w:semiHidden="1" w:unhideWhenUsed="1"/>
     <w:lsdException w:name="Table Web 1" w:semiHidden="1" w:unhideWhenUsed="1"/>
+    <w:lsdException w:name="Table Web 2" w:semiHidden="1" w:unhideWhenUsed="1"/>
+    <w:lsdException w:name="Table Web 3" w:semiHidden="1" w:unhideWhenUsed="1"/>
     <w:lsdException w:name="Balloon Text" w:semiHidden="1" w:unhideWhenUsed="1"/>
     <w:lsdException w:name="Table Grid" w:uiPriority="59"/>
     <w:lsdException w:name="Table Theme" w:semiHidden="1" w:unhideWhenUsed="1"/>
@@ -4438,7 +4143,6 @@
   <w:style w:type="character" w:default="1" w:styleId="Fontdeparagrafimplicit">
     <w:name w:val="Default Paragraph Font"/>
     <w:uiPriority w:val="1"/>
-    <w:semiHidden/>
     <w:unhideWhenUsed/>
   </w:style>
   <w:style w:type="table" w:default="1" w:styleId="TabelNormal">
@@ -4641,6 +4345,14 @@
     <w:rPr>
       <w:color w:val="808080"/>
     </w:rPr>
+  </w:style>
+  <w:style w:type="paragraph" w:styleId="Bibliografie">
+    <w:name w:val="Bibliography"/>
+    <w:basedOn w:val="Normal"/>
+    <w:next w:val="Normal"/>
+    <w:uiPriority w:val="37"/>
+    <w:unhideWhenUsed/>
+    <w:rsid w:val="00E16ACA"/>
   </w:style>
 </w:styles>
 </file>
@@ -4929,11 +4641,46 @@
 </file>
 
 <file path=customXml/item1.xml><?xml version="1.0" encoding="utf-8"?>
-<b:Sources xmlns:b="http://schemas.openxmlformats.org/officeDocument/2006/bibliography" xmlns="http://schemas.openxmlformats.org/officeDocument/2006/bibliography" SelectedStyle="\IEEE2006OfficeOnline.xsl" StyleName="IEEE" Version="2006"/>
+<b:Sources xmlns:b="http://schemas.openxmlformats.org/officeDocument/2006/bibliography" xmlns="http://schemas.openxmlformats.org/officeDocument/2006/bibliography" SelectedStyle="\IEEE2006OfficeOnline.xsl" StyleName="IEEE" Version="2006">
+  <b:Source>
+    <b:Tag>Kodu</b:Tag>
+    <b:SourceType>InternetSite</b:SourceType>
+    <b:Guid>{F67AD79E-6C29-4122-8572-5DA54970E394}</b:Guid>
+    <b:Title>Kodu Game Lab</b:Title>
+    <b:YearAccessed>2022</b:YearAccessed>
+    <b:MonthAccessed>01</b:MonthAccessed>
+    <b:DayAccessed>15</b:DayAccessed>
+    <b:URL>http://www.kodugamelab.com/</b:URL>
+    <b:RefOrder>1</b:RefOrder>
+  </b:Source>
+  <b:Source>
+    <b:Tag>Video</b:Tag>
+    <b:SourceType>InternetSite</b:SourceType>
+    <b:Guid>{2A349EF1-9C8E-4A84-B9A7-2C9999D1BEDA}</b:Guid>
+    <b:Title>YouTube</b:Title>
+    <b:Year>2011</b:Year>
+    <b:Month>12</b:Month>
+    <b:Day>12</b:Day>
+    <b:YearAccessed>2022</b:YearAccessed>
+    <b:MonthAccessed>1</b:MonthAccessed>
+    <b:DayAccessed>15</b:DayAccessed>
+    <b:URL>https://www.youtube.com/watch?v=lSbvaXarwcM</b:URL>
+    <b:Author>
+      <b:Author>
+        <b:NameList>
+          <b:Person>
+            <b:Last>1Gamersreview</b:Last>
+          </b:Person>
+        </b:NameList>
+      </b:Author>
+    </b:Author>
+    <b:RefOrder>2</b:RefOrder>
+  </b:Source>
+</b:Sources>
 </file>
 
 <file path=customXml/itemProps1.xml><?xml version="1.0" encoding="utf-8"?>
-<ds:datastoreItem xmlns:ds="http://schemas.openxmlformats.org/officeDocument/2006/customXml" ds:itemID="{97907FB3-7A0D-4404-9484-AADC8C108E75}">
+<ds:datastoreItem xmlns:ds="http://schemas.openxmlformats.org/officeDocument/2006/customXml" ds:itemID="{DA83F796-354D-49C6-8681-1A0CF549F926}">
   <ds:schemaRefs>
     <ds:schemaRef ds:uri="http://schemas.openxmlformats.org/officeDocument/2006/bibliography"/>
   </ds:schemaRefs>

</xml_diff>

<commit_message>
finish chapter 2, other's work
</commit_message>
<xml_diff>
--- a/Evaluare PV 2021.docx
+++ b/Evaluare PV 2021.docx
@@ -1249,8 +1249,6 @@
           <w:lang w:val="ro-RO"/>
         </w:rPr>
       </w:pPr>
-      <w:bookmarkStart w:id="4" w:name="_GoBack"/>
-      <w:bookmarkEnd w:id="4"/>
     </w:p>
     <w:p>
       <w:pPr>
@@ -1289,16 +1287,8 @@
         <w:rPr>
           <w:lang w:val="ro-RO"/>
         </w:rPr>
-        <w:t xml:space="preserve">Acest proiect va fi realizat in mediul vizual de programare </w:t>
-      </w:r>
-      <w:proofErr w:type="spellStart"/>
-      <w:r>
-        <w:rPr>
-          <w:lang w:val="ro-RO"/>
-        </w:rPr>
-        <w:t>Kodu</w:t>
-      </w:r>
-      <w:proofErr w:type="spellEnd"/>
+        <w:t>Acest proiect va fi realizat in mediul vizual de programare Kodu</w:t>
+      </w:r>
       <w:sdt>
         <w:sdtPr>
           <w:rPr>
@@ -1354,7 +1344,6 @@
         </w:rPr>
         <w:t xml:space="preserve">. Motivul principal pentru care am ales această platformă a fost faptul că are suport genial pentru </w:t>
       </w:r>
-      <w:proofErr w:type="spellStart"/>
       <w:r>
         <w:rPr>
           <w:i/>
@@ -1363,7 +1352,6 @@
         </w:rPr>
         <w:t>gamepad</w:t>
       </w:r>
-      <w:proofErr w:type="spellEnd"/>
       <w:r>
         <w:rPr>
           <w:lang w:val="ro-RO"/>
@@ -1387,62 +1375,82 @@
         <w:t>asset</w:t>
       </w:r>
       <w:r>
-        <w:t>-</w:t>
-      </w:r>
-      <w:proofErr w:type="spellStart"/>
-      <w:r>
-        <w:t>uri</w:t>
-      </w:r>
-      <w:proofErr w:type="spellEnd"/>
-      <w:r>
-        <w:t xml:space="preserve">, </w:t>
-      </w:r>
-      <w:proofErr w:type="spellStart"/>
-      <w:r>
-        <w:t>de</w:t>
+        <w:t>-uri, de</w:t>
       </w:r>
       <w:r>
         <w:t>ș</w:t>
       </w:r>
       <w:r>
-        <w:t>i</w:t>
-      </w:r>
-      <w:proofErr w:type="spellEnd"/>
-      <w:r>
+        <w:t xml:space="preserve">i </w:t>
+      </w:r>
+      <w:r>
+        <w:rPr>
+          <w:lang w:val="ro-RO"/>
+        </w:rPr>
+        <w:t xml:space="preserve">mă îndoiesc că </w:t>
+      </w:r>
+      <w:r>
+        <w:rPr>
+          <w:lang w:val="ro-RO"/>
+        </w:rPr>
+        <w:t xml:space="preserve">asta va reprezenta o problemă. Mai sunt puse la dispoziție o serie de instrumente care te lasă să te dezlănțui creativ </w:t>
+      </w:r>
+      <w:r>
+        <w:rPr>
+          <w:lang w:val="ro-RO"/>
+        </w:rPr>
+        <w:t>în crearea lumii jocului</w:t>
+      </w:r>
+      <w:r>
+        <w:rPr>
+          <w:lang w:val="ro-RO"/>
+        </w:rPr>
+        <w:t>. În cele din urmă am ales Kodu</w:t>
+      </w:r>
+      <w:r>
+        <w:rPr>
+          <w:lang w:val="ro-RO"/>
+        </w:rPr>
         <w:t xml:space="preserve"> </w:t>
       </w:r>
-      <w:r>
-        <w:rPr>
-          <w:lang w:val="ro-RO"/>
-        </w:rPr>
-        <w:t xml:space="preserve">mă îndoiesc că </w:t>
-      </w:r>
-      <w:r>
-        <w:rPr>
-          <w:lang w:val="ro-RO"/>
-        </w:rPr>
-        <w:t xml:space="preserve">asta va reprezenta o problemă. Mai sunt puse la dispoziție o serie de instrumente care te lasă să te dezlănțui creativ </w:t>
-      </w:r>
-      <w:r>
-        <w:rPr>
-          <w:lang w:val="ro-RO"/>
-        </w:rPr>
-        <w:t>în crearea lumii jocului</w:t>
-      </w:r>
-      <w:r>
-        <w:rPr>
-          <w:lang w:val="ro-RO"/>
-        </w:rPr>
-        <w:t xml:space="preserve">. În cele din urmă am ales </w:t>
-      </w:r>
-      <w:proofErr w:type="spellStart"/>
-      <w:r>
-        <w:rPr>
-          <w:lang w:val="ro-RO"/>
-        </w:rPr>
-        <w:t>Kodu</w:t>
-      </w:r>
-      <w:proofErr w:type="spellEnd"/>
+      <w:sdt>
+        <w:sdtPr>
+          <w:rPr>
+            <w:lang w:val="ro-RO"/>
+          </w:rPr>
+          <w:id w:val="-931970610"/>
+          <w:citation/>
+        </w:sdtPr>
+        <w:sdtContent>
+          <w:r>
+            <w:rPr>
+              <w:lang w:val="ro-RO"/>
+            </w:rPr>
+            <w:fldChar w:fldCharType="begin"/>
+          </w:r>
+          <w:r>
+            <w:instrText xml:space="preserve"> CITATION Kodu \l 1033 </w:instrText>
+          </w:r>
+          <w:r>
+            <w:rPr>
+              <w:lang w:val="ro-RO"/>
+            </w:rPr>
+            <w:fldChar w:fldCharType="separate"/>
+          </w:r>
+          <w:r>
+            <w:rPr>
+              <w:noProof/>
+            </w:rPr>
+            <w:t>[1]</w:t>
+          </w:r>
+          <w:r>
+            <w:rPr>
+              <w:lang w:val="ro-RO"/>
+            </w:rPr>
+            <w:fldChar w:fldCharType="end"/>
+          </w:r>
+        </w:sdtContent>
+      </w:sdt>
       <w:r>
         <w:rPr>
           <w:lang w:val="ro-RO"/>
@@ -1469,7 +1477,6 @@
         </w:rPr>
         <w:t xml:space="preserve">dedicat mai ales copiilor cu vârstele între 8 si 14 ani și este folosit ca instrument educațional pentru a învăța ce este programarea și cum să programezi într-un mod distractiv, perfect pentru copiii mici care vor doar să se joace și au o atenție de scurtă durată. Chiar și-așa, eu consider că oricine se poate bucura de jocul pe care îl voi realiza, oricine cu vârsta de peste 8 ani, care știu să folosească un </w:t>
       </w:r>
-      <w:proofErr w:type="spellStart"/>
       <w:r>
         <w:rPr>
           <w:i/>
@@ -1478,7 +1485,6 @@
         </w:rPr>
         <w:t>gamepad</w:t>
       </w:r>
-      <w:proofErr w:type="spellEnd"/>
       <w:r>
         <w:rPr>
           <w:lang w:val="ro-RO"/>
@@ -1593,7 +1599,6 @@
         </w:rPr>
         <w:t xml:space="preserve">. Toate jocurile au nevoie de un scop, poate nu toate, dar jocul meu va avea unul. Va trebui să devii bogat, deoarece să arunci o grămadă de bănuți de aur peste tot în lume și să îl pui pe jucător să îi colecteze e o metodă leneșă dar s-a dovedit că funcționează. Nu pot să am doar idei geniale, există un </w:t>
       </w:r>
-      <w:proofErr w:type="spellStart"/>
       <w:r>
         <w:rPr>
           <w:i/>
@@ -1602,7 +1607,6 @@
         </w:rPr>
         <w:t>deadline</w:t>
       </w:r>
-      <w:proofErr w:type="spellEnd"/>
       <w:r>
         <w:rPr>
           <w:lang w:val="ro-RO"/>
@@ -1631,7 +1635,7 @@
           <w:lang w:val="ro-RO"/>
         </w:rPr>
       </w:pPr>
-      <w:bookmarkStart w:id="5" w:name="_Toc93096403"/>
+      <w:bookmarkStart w:id="4" w:name="_Toc93096403"/>
       <w:r>
         <w:rPr>
           <w:lang w:val="ro-RO"/>
@@ -1639,7 +1643,571 @@
         <w:lastRenderedPageBreak/>
         <w:t>Studiu bibliografic</w:t>
       </w:r>
+      <w:bookmarkEnd w:id="4"/>
+    </w:p>
+    <w:p>
+      <w:pPr>
+        <w:jc w:val="both"/>
+        <w:rPr>
+          <w:lang w:val="ro-RO"/>
+        </w:rPr>
+      </w:pPr>
+      <w:r>
+        <w:rPr>
+          <w:lang w:val="ro-RO"/>
+        </w:rPr>
+        <w:t>(2—3</w:t>
+      </w:r>
+      <w:r>
+        <w:rPr>
+          <w:lang w:val="ro-RO"/>
+        </w:rPr>
+        <w:t xml:space="preserve"> pagini)</w:t>
+      </w:r>
+    </w:p>
+    <w:p>
+      <w:pPr>
+        <w:jc w:val="both"/>
+        <w:rPr>
+          <w:lang w:val="ro-RO"/>
+        </w:rPr>
+      </w:pPr>
+      <w:r>
+        <w:rPr>
+          <w:lang w:val="ro-RO"/>
+        </w:rPr>
+        <w:t xml:space="preserve">Lumea spune că sunt un mare </w:t>
+      </w:r>
+      <w:r>
+        <w:rPr>
+          <w:i/>
+          <w:iCs/>
+          <w:lang w:val="ro-RO"/>
+        </w:rPr>
+        <w:t>gaymer</w:t>
+      </w:r>
+      <w:r>
+        <w:rPr>
+          <w:lang w:val="ro-RO"/>
+        </w:rPr>
+        <w:t xml:space="preserve"> </w:t>
+      </w:r>
+      <w:sdt>
+        <w:sdtPr>
+          <w:rPr>
+            <w:lang w:val="ro-RO"/>
+          </w:rPr>
+          <w:id w:val="-988249893"/>
+          <w:citation/>
+        </w:sdtPr>
+        <w:sdtContent>
+          <w:r>
+            <w:rPr>
+              <w:lang w:val="ro-RO"/>
+            </w:rPr>
+            <w:fldChar w:fldCharType="begin"/>
+          </w:r>
+          <w:r>
+            <w:rPr>
+              <w:lang w:val="ro-RO"/>
+            </w:rPr>
+            <w:instrText xml:space="preserve">CITATION Gaymer \l 1048 </w:instrText>
+          </w:r>
+          <w:r>
+            <w:rPr>
+              <w:lang w:val="ro-RO"/>
+            </w:rPr>
+            <w:fldChar w:fldCharType="separate"/>
+          </w:r>
+          <w:r>
+            <w:rPr>
+              <w:noProof/>
+              <w:lang w:val="ro-RO"/>
+            </w:rPr>
+            <w:t>[3]</w:t>
+          </w:r>
+          <w:r>
+            <w:rPr>
+              <w:lang w:val="ro-RO"/>
+            </w:rPr>
+            <w:fldChar w:fldCharType="end"/>
+          </w:r>
+        </w:sdtContent>
+      </w:sdt>
+      <w:r>
+        <w:rPr>
+          <w:lang w:val="ro-RO"/>
+        </w:rPr>
+        <w:t>. Prin lume mă refer la mine și la vocile din capul meu. Revenind</w:t>
+      </w:r>
+      <w:r>
+        <w:t>:</w:t>
+      </w:r>
+    </w:p>
+    <w:p>
+      <w:pPr>
+        <w:jc w:val="both"/>
+        <w:rPr>
+          <w:lang w:val="ro-RO"/>
+        </w:rPr>
+      </w:pPr>
+      <w:r>
+        <w:rPr>
+          <w:lang w:val="ro-RO"/>
+        </w:rPr>
+        <w:t xml:space="preserve">Pentru început </w:t>
+      </w:r>
+      <w:r>
+        <w:rPr>
+          <w:lang w:val="ro-RO"/>
+        </w:rPr>
+        <w:t xml:space="preserve">o să vorbesc despre videoclipul menționat în capitolul anterior </w:t>
+      </w:r>
+      <w:sdt>
+        <w:sdtPr>
+          <w:rPr>
+            <w:lang w:val="ro-RO"/>
+          </w:rPr>
+          <w:id w:val="-158549980"/>
+          <w:citation/>
+        </w:sdtPr>
+        <w:sdtContent>
+          <w:r>
+            <w:rPr>
+              <w:lang w:val="ro-RO"/>
+            </w:rPr>
+            <w:fldChar w:fldCharType="begin"/>
+          </w:r>
+          <w:r>
+            <w:rPr>
+              <w:lang w:val="ro-RO"/>
+            </w:rPr>
+            <w:instrText xml:space="preserve">CITATION Video \l 1048 </w:instrText>
+          </w:r>
+          <w:r>
+            <w:rPr>
+              <w:lang w:val="ro-RO"/>
+            </w:rPr>
+            <w:fldChar w:fldCharType="separate"/>
+          </w:r>
+          <w:r>
+            <w:rPr>
+              <w:noProof/>
+              <w:lang w:val="ro-RO"/>
+            </w:rPr>
+            <w:t>[2]</w:t>
+          </w:r>
+          <w:r>
+            <w:rPr>
+              <w:lang w:val="ro-RO"/>
+            </w:rPr>
+            <w:fldChar w:fldCharType="end"/>
+          </w:r>
+        </w:sdtContent>
+      </w:sdt>
+      <w:r>
+        <w:rPr>
+          <w:lang w:val="ro-RO"/>
+        </w:rPr>
+        <w:t xml:space="preserve">. În acel videoclip este prezentat un joc dezvoltat în mediul vizual de programare Kodu </w:t>
+      </w:r>
+      <w:sdt>
+        <w:sdtPr>
+          <w:rPr>
+            <w:lang w:val="ro-RO"/>
+          </w:rPr>
+          <w:id w:val="-855810178"/>
+          <w:citation/>
+        </w:sdtPr>
+        <w:sdtContent>
+          <w:r>
+            <w:rPr>
+              <w:lang w:val="ro-RO"/>
+            </w:rPr>
+            <w:fldChar w:fldCharType="begin"/>
+          </w:r>
+          <w:r>
+            <w:rPr>
+              <w:lang w:val="ro-RO"/>
+            </w:rPr>
+            <w:instrText xml:space="preserve"> CITATION Kodu \l 1048 </w:instrText>
+          </w:r>
+          <w:r>
+            <w:rPr>
+              <w:lang w:val="ro-RO"/>
+            </w:rPr>
+            <w:fldChar w:fldCharType="separate"/>
+          </w:r>
+          <w:r>
+            <w:rPr>
+              <w:noProof/>
+              <w:lang w:val="ro-RO"/>
+            </w:rPr>
+            <w:t>[1]</w:t>
+          </w:r>
+          <w:r>
+            <w:rPr>
+              <w:lang w:val="ro-RO"/>
+            </w:rPr>
+            <w:fldChar w:fldCharType="end"/>
+          </w:r>
+        </w:sdtContent>
+      </w:sdt>
+      <w:r>
+        <w:rPr>
+          <w:lang w:val="ro-RO"/>
+        </w:rPr>
+        <w:t>, jocul este foarte complex</w:t>
+      </w:r>
+      <w:r>
+        <w:rPr>
+          <w:lang w:val="ro-RO"/>
+        </w:rPr>
+        <w:t xml:space="preserve"> și</w:t>
+      </w:r>
+      <w:r>
+        <w:rPr>
+          <w:lang w:val="ro-RO"/>
+        </w:rPr>
+        <w:t xml:space="preserve"> se numește </w:t>
+      </w:r>
+      <w:r>
+        <w:rPr>
+          <w:i/>
+          <w:iCs/>
+          <w:lang w:val="ro-RO"/>
+        </w:rPr>
+        <w:t>The Wizard Games</w:t>
+      </w:r>
+      <w:r>
+        <w:rPr>
+          <w:lang w:val="ro-RO"/>
+        </w:rPr>
+        <w:t xml:space="preserve">. Principala mecanică a jocului este transformarea, interacționând cu anumite obiecte personajul tău se transformă într-un alt robot. Fiecare robot are propriile abilități care pot fi folosite pentru a trece peste obstacolele puse în calea ta, care sunt diverse și necesită o anumită abilitate. În </w:t>
+      </w:r>
+      <w:r>
+        <w:rPr>
+          <w:i/>
+          <w:iCs/>
+          <w:lang w:val="ro-RO"/>
+        </w:rPr>
+        <w:t>demo</w:t>
+      </w:r>
+      <w:r>
+        <w:rPr>
+          <w:i/>
+          <w:iCs/>
+          <w:lang w:val="ro-RO"/>
+        </w:rPr>
+        <w:t xml:space="preserve"> </w:t>
+      </w:r>
+      <w:r>
+        <w:rPr>
+          <w:lang w:val="ro-RO"/>
+        </w:rPr>
+        <w:t>este prezentată o situație care are mai multe soluții. Pentru a trece de partea cealaltă a unui râu, ai opțiunea de a te transforma într-un robot mare care poate sparge bolovanii ce blochează podul sau de a te transforma într-un pește care să înoate până pe malul celălalt.</w:t>
+      </w:r>
+      <w:r>
+        <w:rPr>
+          <w:lang w:val="ro-RO"/>
+        </w:rPr>
+        <w:t xml:space="preserve"> De asemenea lupta e un aspect foarte important al jocului, scopul final fiind acela de a învinge toți inamicii.</w:t>
+      </w:r>
+    </w:p>
+    <w:p>
+      <w:pPr>
+        <w:jc w:val="both"/>
+        <w:rPr>
+          <w:lang w:val="ro-RO"/>
+        </w:rPr>
+      </w:pPr>
+      <w:r>
+        <w:rPr>
+          <w:lang w:val="ro-RO"/>
+        </w:rPr>
+        <w:t xml:space="preserve">După ce m-am uitat la demo-ul de la </w:t>
+      </w:r>
+      <w:r>
+        <w:rPr>
+          <w:i/>
+          <w:iCs/>
+          <w:lang w:val="ro-RO"/>
+        </w:rPr>
+        <w:t>The Wizard Games</w:t>
+      </w:r>
+      <w:r>
+        <w:rPr>
+          <w:lang w:val="ro-RO"/>
+        </w:rPr>
+        <w:t xml:space="preserve"> am decis ca mecanica principală a jocului meu să fie de asemenea transformarea. Caracterul controlat de utilizator va fi în stare să își schimbe forma cum dorește odată ce învață cum să o facă.</w:t>
+      </w:r>
+      <w:r>
+        <w:rPr>
+          <w:lang w:val="ro-RO"/>
+        </w:rPr>
+        <w:t xml:space="preserve"> Vor fi în total 3 abilități, cea de a trage cu o rachetă, de a sării foarte sus și de a înota .</w:t>
+      </w:r>
+    </w:p>
+    <w:p>
+      <w:pPr>
+        <w:jc w:val="both"/>
+        <w:rPr>
+          <w:lang w:val="ro-RO"/>
+        </w:rPr>
+      </w:pPr>
+      <w:r>
+        <w:rPr>
+          <w:i/>
+          <w:iCs/>
+          <w:lang w:val="ro-RO"/>
+        </w:rPr>
+        <w:t>UNDERTALE</w:t>
+      </w:r>
+      <w:r>
+        <w:rPr>
+          <w:i/>
+          <w:iCs/>
+          <w:lang w:val="ro-RO"/>
+        </w:rPr>
+        <w:t xml:space="preserve"> </w:t>
+      </w:r>
+      <w:sdt>
+        <w:sdtPr>
+          <w:rPr>
+            <w:i/>
+            <w:iCs/>
+            <w:lang w:val="ro-RO"/>
+          </w:rPr>
+          <w:id w:val="1027372332"/>
+          <w:citation/>
+        </w:sdtPr>
+        <w:sdtContent>
+          <w:r>
+            <w:rPr>
+              <w:i/>
+              <w:iCs/>
+              <w:lang w:val="ro-RO"/>
+            </w:rPr>
+            <w:fldChar w:fldCharType="begin"/>
+          </w:r>
+          <w:r>
+            <w:rPr>
+              <w:lang w:val="ro-RO"/>
+            </w:rPr>
+            <w:instrText xml:space="preserve">CITATION UNDERTALE \l 1048 </w:instrText>
+          </w:r>
+          <w:r>
+            <w:rPr>
+              <w:i/>
+              <w:iCs/>
+              <w:lang w:val="ro-RO"/>
+            </w:rPr>
+            <w:fldChar w:fldCharType="separate"/>
+          </w:r>
+          <w:r>
+            <w:rPr>
+              <w:noProof/>
+              <w:lang w:val="ro-RO"/>
+            </w:rPr>
+            <w:t>[4]</w:t>
+          </w:r>
+          <w:r>
+            <w:rPr>
+              <w:i/>
+              <w:iCs/>
+              <w:lang w:val="ro-RO"/>
+            </w:rPr>
+            <w:fldChar w:fldCharType="end"/>
+          </w:r>
+        </w:sdtContent>
+      </w:sdt>
+      <w:r>
+        <w:rPr>
+          <w:lang w:val="ro-RO"/>
+        </w:rPr>
+        <w:t xml:space="preserve"> e un joc realizat de Toby Fox </w:t>
+      </w:r>
+      <w:r>
+        <w:rPr>
+          <w:lang w:val="ro-RO"/>
+        </w:rPr>
+        <w:t>ș</w:t>
+      </w:r>
+      <w:r>
+        <w:rPr>
+          <w:lang w:val="ro-RO"/>
+        </w:rPr>
+        <w:t xml:space="preserve">i publicat pe </w:t>
+      </w:r>
+      <w:r>
+        <w:rPr>
+          <w:i/>
+          <w:iCs/>
+          <w:lang w:val="ro-RO"/>
+        </w:rPr>
+        <w:t>Steam</w:t>
+      </w:r>
+      <w:r>
+        <w:rPr>
+          <w:lang w:val="ro-RO"/>
+        </w:rPr>
+        <w:t xml:space="preserve"> în anul 2015.</w:t>
+      </w:r>
+      <w:r>
+        <w:rPr>
+          <w:lang w:val="ro-RO"/>
+        </w:rPr>
+        <w:t xml:space="preserve"> A prins foarte repede popularitate din cauza modului unic în care poate fi jucat. Povestea începe cu un copil care cade într-o groapă și ajunge într-o altă lume populată de monștrii. Mai departe nu contează atât de mult ce se întâmplă, partea importantă este cum te joci. Din când în când vei întâlnii monștrii pe tot parcursul jocului, fie că apar la întâmplare sau te împiedică să progresezi. Când se întâmplă asta ai 4 opțiuni din care să alegi</w:t>
+      </w:r>
+      <w:r>
+        <w:rPr>
+          <w:lang w:val="ro-RO"/>
+        </w:rPr>
+        <w:t xml:space="preserve">, după cum se poate vedea în figura </w:t>
+      </w:r>
+      <w:r>
+        <w:rPr>
+          <w:i/>
+          <w:iCs/>
+          <w:lang w:val="ro-RO"/>
+        </w:rPr>
+        <w:t>Fig. 1</w:t>
+      </w:r>
+      <w:r>
+        <w:rPr>
+          <w:lang w:val="ro-RO"/>
+        </w:rPr>
+        <w:t>.</w:t>
+      </w:r>
+    </w:p>
+    <w:p>
+      <w:pPr>
+        <w:keepNext/>
+        <w:jc w:val="center"/>
+      </w:pPr>
+      <w:r>
+        <w:rPr>
+          <w:noProof/>
+          <w:lang w:val="ro-RO"/>
+        </w:rPr>
+        <w:drawing>
+          <wp:inline distT="0" distB="0" distL="0" distR="0">
+            <wp:extent cx="3657600" cy="2057400"/>
+            <wp:effectExtent l="0" t="0" r="0" b="0"/>
+            <wp:docPr id="3" name="Imagine 3" descr="O imagine care conține text, tabelă de marcaj&#10;&#10;Descriere generată automat"/>
+            <wp:cNvGraphicFramePr>
+              <a:graphicFrameLocks xmlns:a="http://schemas.openxmlformats.org/drawingml/2006/main" noChangeAspect="1"/>
+            </wp:cNvGraphicFramePr>
+            <a:graphic xmlns:a="http://schemas.openxmlformats.org/drawingml/2006/main">
+              <a:graphicData uri="http://schemas.openxmlformats.org/drawingml/2006/picture">
+                <pic:pic xmlns:pic="http://schemas.openxmlformats.org/drawingml/2006/picture">
+                  <pic:nvPicPr>
+                    <pic:cNvPr id="3" name="undertale.jpg"/>
+                    <pic:cNvPicPr/>
+                  </pic:nvPicPr>
+                  <pic:blipFill>
+                    <a:blip r:embed="rId11" cstate="print">
+                      <a:extLst>
+                        <a:ext uri="{28A0092B-C50C-407E-A947-70E740481C1C}">
+                          <a14:useLocalDpi xmlns:a14="http://schemas.microsoft.com/office/drawing/2010/main" val="0"/>
+                        </a:ext>
+                      </a:extLst>
+                    </a:blip>
+                    <a:stretch>
+                      <a:fillRect/>
+                    </a:stretch>
+                  </pic:blipFill>
+                  <pic:spPr>
+                    <a:xfrm>
+                      <a:off x="0" y="0"/>
+                      <a:ext cx="3657600" cy="2057400"/>
+                    </a:xfrm>
+                    <a:prstGeom prst="rect">
+                      <a:avLst/>
+                    </a:prstGeom>
+                  </pic:spPr>
+                </pic:pic>
+              </a:graphicData>
+            </a:graphic>
+          </wp:inline>
+        </w:drawing>
+      </w:r>
+    </w:p>
+    <w:p>
+      <w:pPr>
+        <w:pStyle w:val="Legend"/>
+        <w:jc w:val="center"/>
+        <w:rPr>
+          <w:lang w:val="ro-RO"/>
+        </w:rPr>
+      </w:pPr>
+      <w:r>
+        <w:t xml:space="preserve">Fig. </w:t>
+      </w:r>
+      <w:fldSimple w:instr=" SEQ Fig. \* ARABIC ">
+        <w:r>
+          <w:rPr>
+            <w:noProof/>
+          </w:rPr>
+          <w:t>1</w:t>
+        </w:r>
+      </w:fldSimple>
+      <w:r>
+        <w:t xml:space="preserve"> exemplu din lupta finală</w:t>
+      </w:r>
+    </w:p>
+    <w:p>
+      <w:pPr>
+        <w:jc w:val="both"/>
+        <w:rPr>
+          <w:lang w:val="ro-RO"/>
+        </w:rPr>
+      </w:pPr>
+      <w:r>
+        <w:rPr>
+          <w:lang w:val="ro-RO"/>
+        </w:rPr>
+        <w:t xml:space="preserve">Poți ataca, iar un atac realizat cu succes va </w:t>
+      </w:r>
+      <w:r>
+        <w:rPr>
+          <w:lang w:val="ro-RO"/>
+        </w:rPr>
+        <w:t>scădea</w:t>
+      </w:r>
+      <w:bookmarkStart w:id="5" w:name="_GoBack"/>
       <w:bookmarkEnd w:id="5"/>
+      <w:r>
+        <w:rPr>
+          <w:lang w:val="ro-RO"/>
+        </w:rPr>
+        <w:t xml:space="preserve"> din viața monstrului</w:t>
+      </w:r>
+      <w:r>
+        <w:rPr>
+          <w:lang w:val="ro-RO"/>
+        </w:rPr>
+        <w:t xml:space="preserve">. Poți folosi un obiect din cele pe care le-ai strâns pe parcursul jocului. Poți realiza o acțiune specifică pentru monstrul cu care te afli momentan în conflict. Ultima opțiune este de a cruța, odată ce un monstru are viața foarte scăzută va </w:t>
+      </w:r>
+      <w:r>
+        <w:rPr>
+          <w:lang w:val="ro-RO"/>
+        </w:rPr>
+        <w:lastRenderedPageBreak/>
+        <w:t>obosi si, în loc să îl omori, îl poți cruța. Dacă execuți corect acțiunile corespunzătoare în ordinea corectă vei putea de asemenea să cruți un monstru. De exemplu există un monstru câine în joc pe care trebuie să îl mângâi până devine foarte fericit apoi obosește și adoarme, după îl poți cruța. Jocul nu te obligă să faci nimic propriu zis, îți spune că nu trebuie să omori niciun monstru, îi poți cruța, dar e alegerea ta ce faci mai departe. Fanii jocului au dat câte un nume pentru cele 2 metode favorite de a juca jocul</w:t>
+      </w:r>
+      <w:r>
+        <w:rPr>
+          <w:lang w:val="ro-RO"/>
+        </w:rPr>
+        <w:t>. Există ruta pacifistă în care cruți pe toată lumea si exista ruta genocid în care nu scapă nimeni în viață.</w:t>
+      </w:r>
+      <w:r>
+        <w:rPr>
+          <w:lang w:val="ro-RO"/>
+        </w:rPr>
+        <w:t xml:space="preserve"> Ruta pe care o alegi influențează multe aspecte ale jocului dar mai ales lumea în sine. Mai târziu o să ajungi într-un mic oraș foarte vesel populat de monștrii prietenoși dacă alegi ruta pacifistă, dar dacă alegi cealaltă rută atunci vorba despre un ucigaș în serie va ajunge în oraș înaintea ta și vor pleca cu toții, astfel că orașul va fi pustiu.</w:t>
+      </w:r>
     </w:p>
     <w:p>
       <w:pPr>
@@ -1652,13 +2220,449 @@
         <w:rPr>
           <w:lang w:val="ro-RO"/>
         </w:rPr>
-        <w:t>(2—3</w:t>
-      </w:r>
-      <w:r>
-        <w:rPr>
-          <w:lang w:val="ro-RO"/>
-        </w:rPr>
-        <w:t xml:space="preserve"> pagini)</w:t>
+        <w:t>Pentru a nu limita creativitatea jucătorului, am decis să nu fac nimic prea evident</w:t>
+      </w:r>
+      <w:r>
+        <w:rPr>
+          <w:lang w:val="ro-RO"/>
+        </w:rPr>
+        <w:t xml:space="preserve">. Totuși voi face tot posibilul ca să implementez subtil cele 2 rute care există in </w:t>
+      </w:r>
+      <w:r>
+        <w:rPr>
+          <w:i/>
+          <w:iCs/>
+          <w:lang w:val="ro-RO"/>
+        </w:rPr>
+        <w:t>UNDERTALE</w:t>
+      </w:r>
+      <w:r>
+        <w:rPr>
+          <w:lang w:val="ro-RO"/>
+        </w:rPr>
+        <w:t xml:space="preserve"> </w:t>
+      </w:r>
+      <w:sdt>
+        <w:sdtPr>
+          <w:rPr>
+            <w:lang w:val="ro-RO"/>
+          </w:rPr>
+          <w:id w:val="168454879"/>
+          <w:citation/>
+        </w:sdtPr>
+        <w:sdtContent>
+          <w:r>
+            <w:rPr>
+              <w:lang w:val="ro-RO"/>
+            </w:rPr>
+            <w:fldChar w:fldCharType="begin"/>
+          </w:r>
+          <w:r>
+            <w:rPr>
+              <w:lang w:val="ro-RO"/>
+            </w:rPr>
+            <w:instrText xml:space="preserve"> CITATION UNDERTALE \l 1048 </w:instrText>
+          </w:r>
+          <w:r>
+            <w:rPr>
+              <w:lang w:val="ro-RO"/>
+            </w:rPr>
+            <w:fldChar w:fldCharType="separate"/>
+          </w:r>
+          <w:r>
+            <w:rPr>
+              <w:noProof/>
+              <w:lang w:val="ro-RO"/>
+            </w:rPr>
+            <w:t>[4]</w:t>
+          </w:r>
+          <w:r>
+            <w:rPr>
+              <w:lang w:val="ro-RO"/>
+            </w:rPr>
+            <w:fldChar w:fldCharType="end"/>
+          </w:r>
+        </w:sdtContent>
+      </w:sdt>
+      <w:r>
+        <w:rPr>
+          <w:lang w:val="ro-RO"/>
+        </w:rPr>
+        <w:t>. Evident ruta genocid va fi cumva alegerea mai ușoară sau mai la îndemână deoarece de la început vei avea abilitatea de a trage cu rachete. Celelalte 2 abilități vor fi necesare pentru ruta pacifistă și vor fi obținute ulterior.</w:t>
+      </w:r>
+    </w:p>
+    <w:p>
+      <w:pPr>
+        <w:jc w:val="both"/>
+        <w:rPr>
+          <w:lang w:val="ro-RO"/>
+        </w:rPr>
+      </w:pPr>
+      <w:r>
+        <w:rPr>
+          <w:lang w:val="ro-RO"/>
+        </w:rPr>
+        <w:t xml:space="preserve">Termenul </w:t>
+      </w:r>
+      <w:r>
+        <w:rPr>
+          <w:i/>
+          <w:iCs/>
+          <w:lang w:val="ro-RO"/>
+        </w:rPr>
+        <w:t>metroidvania</w:t>
+      </w:r>
+      <w:r>
+        <w:rPr>
+          <w:lang w:val="ro-RO"/>
+        </w:rPr>
+        <w:t xml:space="preserve"> se referă la o categorie de jocuri cum ar fi </w:t>
+      </w:r>
+      <w:r>
+        <w:rPr>
+          <w:i/>
+          <w:iCs/>
+          <w:lang w:val="ro-RO"/>
+        </w:rPr>
+        <w:t xml:space="preserve">Hollow Knight </w:t>
+      </w:r>
+      <w:sdt>
+        <w:sdtPr>
+          <w:rPr>
+            <w:i/>
+            <w:iCs/>
+            <w:lang w:val="ro-RO"/>
+          </w:rPr>
+          <w:id w:val="1533073613"/>
+          <w:citation/>
+        </w:sdtPr>
+        <w:sdtContent>
+          <w:r>
+            <w:rPr>
+              <w:i/>
+              <w:iCs/>
+              <w:lang w:val="ro-RO"/>
+            </w:rPr>
+            <w:fldChar w:fldCharType="begin"/>
+          </w:r>
+          <w:r>
+            <w:rPr>
+              <w:i/>
+              <w:iCs/>
+              <w:lang w:val="ro-RO"/>
+            </w:rPr>
+            <w:instrText xml:space="preserve"> CITATION HollowKnight \l 1048 </w:instrText>
+          </w:r>
+          <w:r>
+            <w:rPr>
+              <w:i/>
+              <w:iCs/>
+              <w:lang w:val="ro-RO"/>
+            </w:rPr>
+            <w:fldChar w:fldCharType="separate"/>
+          </w:r>
+          <w:r>
+            <w:rPr>
+              <w:noProof/>
+              <w:lang w:val="ro-RO"/>
+            </w:rPr>
+            <w:t>[5]</w:t>
+          </w:r>
+          <w:r>
+            <w:rPr>
+              <w:i/>
+              <w:iCs/>
+              <w:lang w:val="ro-RO"/>
+            </w:rPr>
+            <w:fldChar w:fldCharType="end"/>
+          </w:r>
+        </w:sdtContent>
+      </w:sdt>
+      <w:r>
+        <w:rPr>
+          <w:lang w:val="ro-RO"/>
+        </w:rPr>
+        <w:t xml:space="preserve"> sau </w:t>
+      </w:r>
+      <w:r>
+        <w:rPr>
+          <w:i/>
+          <w:iCs/>
+          <w:lang w:val="ro-RO"/>
+        </w:rPr>
+        <w:t>Yoku’s Island Express</w:t>
+      </w:r>
+      <w:r>
+        <w:rPr>
+          <w:i/>
+          <w:iCs/>
+          <w:lang w:val="ro-RO"/>
+        </w:rPr>
+        <w:t xml:space="preserve"> </w:t>
+      </w:r>
+      <w:sdt>
+        <w:sdtPr>
+          <w:rPr>
+            <w:i/>
+            <w:iCs/>
+            <w:lang w:val="ro-RO"/>
+          </w:rPr>
+          <w:id w:val="-946931781"/>
+          <w:citation/>
+        </w:sdtPr>
+        <w:sdtContent>
+          <w:r>
+            <w:rPr>
+              <w:i/>
+              <w:iCs/>
+              <w:lang w:val="ro-RO"/>
+            </w:rPr>
+            <w:fldChar w:fldCharType="begin"/>
+          </w:r>
+          <w:r>
+            <w:rPr>
+              <w:i/>
+              <w:iCs/>
+              <w:lang w:val="ro-RO"/>
+            </w:rPr>
+            <w:instrText xml:space="preserve"> CITATION Yoku \l 1048 </w:instrText>
+          </w:r>
+          <w:r>
+            <w:rPr>
+              <w:i/>
+              <w:iCs/>
+              <w:lang w:val="ro-RO"/>
+            </w:rPr>
+            <w:fldChar w:fldCharType="separate"/>
+          </w:r>
+          <w:r>
+            <w:rPr>
+              <w:noProof/>
+              <w:lang w:val="ro-RO"/>
+            </w:rPr>
+            <w:t>[6]</w:t>
+          </w:r>
+          <w:r>
+            <w:rPr>
+              <w:i/>
+              <w:iCs/>
+              <w:lang w:val="ro-RO"/>
+            </w:rPr>
+            <w:fldChar w:fldCharType="end"/>
+          </w:r>
+        </w:sdtContent>
+      </w:sdt>
+      <w:r>
+        <w:rPr>
+          <w:lang w:val="ro-RO"/>
+        </w:rPr>
+        <w:t xml:space="preserve"> și multe altele. Nu voi intra în foarte mult detaliu dar există un aspect foarte important, care mă interesează la această categorie. Mă refer la progresie liniară. Nu înseamnă că am un drum drept pe care trebuie să merg, înseamnă că la început am acces doar la o zonă limitată din hartă dar în această zonă pot obține o abilitate sau un obiect care să îmi deschidă accesul la o altă zonă unde există altă abilitate sau obiect care îmi permite accesul altundeva și tot așa. În </w:t>
+      </w:r>
+      <w:r>
+        <w:rPr>
+          <w:i/>
+          <w:iCs/>
+          <w:lang w:val="ro-RO"/>
+        </w:rPr>
+        <w:t>Hollow Knight</w:t>
+      </w:r>
+      <w:r>
+        <w:rPr>
+          <w:lang w:val="ro-RO"/>
+        </w:rPr>
+        <w:t xml:space="preserve"> </w:t>
+      </w:r>
+      <w:sdt>
+        <w:sdtPr>
+          <w:rPr>
+            <w:lang w:val="ro-RO"/>
+          </w:rPr>
+          <w:id w:val="-1161684328"/>
+          <w:citation/>
+        </w:sdtPr>
+        <w:sdtContent>
+          <w:r>
+            <w:rPr>
+              <w:lang w:val="ro-RO"/>
+            </w:rPr>
+            <w:fldChar w:fldCharType="begin"/>
+          </w:r>
+          <w:r>
+            <w:rPr>
+              <w:lang w:val="ro-RO"/>
+            </w:rPr>
+            <w:instrText xml:space="preserve"> CITATION HollowKnight \l 1048 </w:instrText>
+          </w:r>
+          <w:r>
+            <w:rPr>
+              <w:lang w:val="ro-RO"/>
+            </w:rPr>
+            <w:fldChar w:fldCharType="separate"/>
+          </w:r>
+          <w:r>
+            <w:rPr>
+              <w:noProof/>
+              <w:lang w:val="ro-RO"/>
+            </w:rPr>
+            <w:t>[5]</w:t>
+          </w:r>
+          <w:r>
+            <w:rPr>
+              <w:lang w:val="ro-RO"/>
+            </w:rPr>
+            <w:fldChar w:fldCharType="end"/>
+          </w:r>
+        </w:sdtContent>
+      </w:sdt>
+      <w:r>
+        <w:rPr>
+          <w:lang w:val="ro-RO"/>
+        </w:rPr>
+        <w:t xml:space="preserve"> </w:t>
+      </w:r>
+      <w:r>
+        <w:rPr>
+          <w:i/>
+          <w:iCs/>
+          <w:lang w:val="ro-RO"/>
+        </w:rPr>
+        <w:t>Isma’s Tear</w:t>
+      </w:r>
+      <w:r>
+        <w:rPr>
+          <w:lang w:val="ro-RO"/>
+        </w:rPr>
+        <w:t xml:space="preserve"> îți permite să înoți în acid și din senin multe locații sunt acum explorabile </w:t>
+      </w:r>
+      <w:r>
+        <w:rPr>
+          <w:i/>
+          <w:iCs/>
+          <w:lang w:val="ro-RO"/>
+        </w:rPr>
+        <w:t>Fig. 2</w:t>
+      </w:r>
+      <w:r>
+        <w:rPr>
+          <w:lang w:val="ro-RO"/>
+        </w:rPr>
+        <w:t>.</w:t>
+      </w:r>
+    </w:p>
+    <w:p>
+      <w:pPr>
+        <w:keepNext/>
+        <w:jc w:val="center"/>
+      </w:pPr>
+      <w:r>
+        <w:rPr>
+          <w:noProof/>
+          <w:lang w:val="ro-RO"/>
+        </w:rPr>
+        <w:drawing>
+          <wp:inline distT="0" distB="0" distL="0" distR="0">
+            <wp:extent cx="3657600" cy="2057400"/>
+            <wp:effectExtent l="0" t="0" r="0" b="0"/>
+            <wp:docPr id="4" name="Imagine 4" descr="O imagine care conține text&#10;&#10;Descriere generată automat"/>
+            <wp:cNvGraphicFramePr>
+              <a:graphicFrameLocks xmlns:a="http://schemas.openxmlformats.org/drawingml/2006/main" noChangeAspect="1"/>
+            </wp:cNvGraphicFramePr>
+            <a:graphic xmlns:a="http://schemas.openxmlformats.org/drawingml/2006/main">
+              <a:graphicData uri="http://schemas.openxmlformats.org/drawingml/2006/picture">
+                <pic:pic xmlns:pic="http://schemas.openxmlformats.org/drawingml/2006/picture">
+                  <pic:nvPicPr>
+                    <pic:cNvPr id="4" name="Ismas_Grove.png"/>
+                    <pic:cNvPicPr/>
+                  </pic:nvPicPr>
+                  <pic:blipFill>
+                    <a:blip r:embed="rId12" cstate="print">
+                      <a:extLst>
+                        <a:ext uri="{28A0092B-C50C-407E-A947-70E740481C1C}">
+                          <a14:useLocalDpi xmlns:a14="http://schemas.microsoft.com/office/drawing/2010/main" val="0"/>
+                        </a:ext>
+                      </a:extLst>
+                    </a:blip>
+                    <a:stretch>
+                      <a:fillRect/>
+                    </a:stretch>
+                  </pic:blipFill>
+                  <pic:spPr>
+                    <a:xfrm>
+                      <a:off x="0" y="0"/>
+                      <a:ext cx="3657600" cy="2057400"/>
+                    </a:xfrm>
+                    <a:prstGeom prst="rect">
+                      <a:avLst/>
+                    </a:prstGeom>
+                  </pic:spPr>
+                </pic:pic>
+              </a:graphicData>
+            </a:graphic>
+          </wp:inline>
+        </w:drawing>
+      </w:r>
+    </w:p>
+    <w:p>
+      <w:pPr>
+        <w:pStyle w:val="Legend"/>
+        <w:jc w:val="center"/>
+      </w:pPr>
+      <w:r>
+        <w:t xml:space="preserve">Fig. </w:t>
+      </w:r>
+      <w:fldSimple w:instr=" SEQ Fig. \* ARABIC ">
+        <w:r>
+          <w:rPr>
+            <w:noProof/>
+          </w:rPr>
+          <w:t>2</w:t>
+        </w:r>
+      </w:fldSimple>
+      <w:r>
+        <w:t xml:space="preserve"> “Acid shall be repelled. Swim in acid waters without coming to any harm”</w:t>
+      </w:r>
+    </w:p>
+    <w:p>
+      <w:pPr>
+        <w:rPr>
+          <w:lang w:val="ro-RO"/>
+        </w:rPr>
+      </w:pPr>
+      <w:r>
+        <w:rPr>
+          <w:lang w:val="ro-RO"/>
+        </w:rPr>
+        <w:t xml:space="preserve">Pe </w:t>
+      </w:r>
+      <w:r>
+        <w:rPr>
+          <w:lang w:val="ro-RO"/>
+        </w:rPr>
+        <w:t>aceeași</w:t>
+      </w:r>
+      <w:r>
+        <w:rPr>
+          <w:lang w:val="ro-RO"/>
+        </w:rPr>
+        <w:t xml:space="preserve"> idee</w:t>
+      </w:r>
+      <w:r>
+        <w:rPr>
+          <w:lang w:val="ro-RO"/>
+        </w:rPr>
+        <w:t>, diferitele abilități ce vor exista și la mine în joc vor guverna felul în care se realizează progresul</w:t>
+      </w:r>
+      <w:r>
+        <w:rPr>
+          <w:lang w:val="ro-RO"/>
+        </w:rPr>
+        <w:t xml:space="preserve"> și vor oferii acces la locații de mare importanță</w:t>
+      </w:r>
+      <w:r>
+        <w:rPr>
+          <w:lang w:val="ro-RO"/>
+        </w:rPr>
+        <w:t>.</w:t>
       </w:r>
     </w:p>
     <w:p>
@@ -1674,30 +2678,6 @@
           <w:docGrid w:linePitch="360"/>
         </w:sectPr>
       </w:pPr>
-      <w:r>
-        <w:rPr>
-          <w:lang w:val="ro-RO"/>
-        </w:rPr>
-        <w:t>Căutați pe Internet alte soluții asemănătoare cu ce vreți să faceți și le prezentați pe scurt. Aceste soluții pot sau nu să fie implementate în același mediu ales de voi. Folosiți citări în text și toate sursele sunt listate în secțiunea de bibliografie. Citarea în text se face conform standardului IEEE prin folosirea marcajului [1], unde 1 este numărul de ordine în lista bibliografică a sursei citate. Puteț</w:t>
-      </w:r>
-      <w:r>
-        <w:rPr>
-          <w:lang w:val="ro-RO"/>
-        </w:rPr>
-        <w:t>i să faceți o prezentarea sinte</w:t>
-      </w:r>
-      <w:r>
-        <w:rPr>
-          <w:lang w:val="ro-RO"/>
-        </w:rPr>
-        <w:t>tică (sub formă de tabel) a ceea ce-aț</w:t>
-      </w:r>
-      <w:r>
-        <w:rPr>
-          <w:lang w:val="ro-RO"/>
-        </w:rPr>
-        <w:t>i găsit, scoțând în evidență avantaje și dezavantaje. La final aveți o concluzie în care să justificați, pe baza a ceea ce ați descris în acest capitol, de ce soluția voastră arată și are facilitățile pe care le decideți voi.</w:t>
-      </w:r>
     </w:p>
     <w:p>
       <w:pPr>
@@ -1991,21 +2971,7 @@
         <w:rPr>
           <w:lang w:val="ro-RO"/>
         </w:rPr>
-        <w:t xml:space="preserve">ste o lucrare științifică, deci nu folosiți expresii de genul „deschide fereastra cutare și apasă pe butonul </w:t>
-      </w:r>
-      <w:proofErr w:type="spellStart"/>
-      <w:r>
-        <w:rPr>
-          <w:lang w:val="ro-RO"/>
-        </w:rPr>
-        <w:t>Save</w:t>
-      </w:r>
-      <w:proofErr w:type="spellEnd"/>
-      <w:r>
-        <w:rPr>
-          <w:lang w:val="ro-RO"/>
-        </w:rPr>
-        <w:t>”, ci „se deschide fereastra și se apasă butonul”, adică</w:t>
+        <w:t>ste o lucrare științifică, deci nu folosiți expresii de genul „deschide fereastra cutare și apasă pe butonul Save”, ci „se deschide fereastra și se apasă butonul”, adică</w:t>
       </w:r>
       <w:r>
         <w:rPr>
@@ -2080,6 +3046,12 @@
     <w:sdt>
       <w:sdtPr>
         <w:rPr>
+          <w:rFonts w:asciiTheme="minorHAnsi" w:eastAsiaTheme="minorEastAsia" w:hAnsiTheme="minorHAnsi" w:cstheme="minorBidi"/>
+          <w:b w:val="0"/>
+          <w:bCs w:val="0"/>
+          <w:color w:val="auto"/>
+          <w:sz w:val="22"/>
+          <w:szCs w:val="22"/>
           <w:lang w:val="ro-RO"/>
         </w:rPr>
         <w:id w:val="1452754465"/>
@@ -2090,12 +3062,6 @@
       </w:sdtPr>
       <w:sdtEndPr>
         <w:rPr>
-          <w:rFonts w:asciiTheme="minorHAnsi" w:eastAsiaTheme="minorEastAsia" w:hAnsiTheme="minorHAnsi" w:cstheme="minorBidi"/>
-          <w:b w:val="0"/>
-          <w:bCs w:val="0"/>
-          <w:color w:val="auto"/>
-          <w:sz w:val="22"/>
-          <w:szCs w:val="22"/>
           <w:lang w:val="en-US"/>
         </w:rPr>
       </w:sdtEndPr>
@@ -2151,7 +3117,7 @@
               </w:tblGrid>
               <w:tr>
                 <w:trPr>
-                  <w:divId w:val="1211772440"/>
+                  <w:divId w:val="2083092750"/>
                   <w:tblCellSpacing w:w="15" w:type="dxa"/>
                 </w:trPr>
                 <w:tc>
@@ -2203,7 +3169,7 @@
               </w:tr>
               <w:tr>
                 <w:trPr>
-                  <w:divId w:val="1211772440"/>
+                  <w:divId w:val="2083092750"/>
                   <w:tblCellSpacing w:w="15" w:type="dxa"/>
                 </w:trPr>
                 <w:tc>
@@ -2246,7 +3212,216 @@
                         <w:noProof/>
                         <w:lang w:val="ro-RO"/>
                       </w:rPr>
-                      <w:t>1Gamersreview, „YouTube,” 12 12 2011. [Interactiv]. Available: https://www.youtube.com/watch?v=lSbvaXarwcM. [Accesat 15 1 2022].</w:t>
+                      <w:t>1Gamersreview, „YouTube,” 12 12 2011. [Interactiv]. Available: https://www.youtube.com/watch?v=Hvf7IMWq23c. [Accesat 15 1 2022].</w:t>
+                    </w:r>
+                  </w:p>
+                </w:tc>
+              </w:tr>
+              <w:tr>
+                <w:trPr>
+                  <w:divId w:val="2083092750"/>
+                  <w:tblCellSpacing w:w="15" w:type="dxa"/>
+                </w:trPr>
+                <w:tc>
+                  <w:tcPr>
+                    <w:tcW w:w="50" w:type="pct"/>
+                    <w:hideMark/>
+                  </w:tcPr>
+                  <w:p>
+                    <w:pPr>
+                      <w:pStyle w:val="Bibliografie"/>
+                      <w:rPr>
+                        <w:noProof/>
+                        <w:lang w:val="ro-RO"/>
+                      </w:rPr>
+                    </w:pPr>
+                    <w:r>
+                      <w:rPr>
+                        <w:noProof/>
+                        <w:lang w:val="ro-RO"/>
+                      </w:rPr>
+                      <w:t xml:space="preserve">[3] </w:t>
+                    </w:r>
+                  </w:p>
+                </w:tc>
+                <w:tc>
+                  <w:tcPr>
+                    <w:tcW w:w="0" w:type="auto"/>
+                    <w:hideMark/>
+                  </w:tcPr>
+                  <w:p>
+                    <w:pPr>
+                      <w:pStyle w:val="Bibliografie"/>
+                      <w:rPr>
+                        <w:noProof/>
+                        <w:lang w:val="ro-RO"/>
+                      </w:rPr>
+                    </w:pPr>
+                    <w:r>
+                      <w:rPr>
+                        <w:i/>
+                        <w:iCs/>
+                        <w:noProof/>
+                        <w:lang w:val="ro-RO"/>
+                      </w:rPr>
+                      <w:t>Original: gamer, scris greșit intenționat.</w:t>
+                    </w:r>
+                    <w:r>
+                      <w:rPr>
+                        <w:noProof/>
+                        <w:lang w:val="ro-RO"/>
+                      </w:rPr>
+                      <w:t xml:space="preserve"> </w:t>
+                    </w:r>
+                  </w:p>
+                </w:tc>
+              </w:tr>
+              <w:tr>
+                <w:trPr>
+                  <w:divId w:val="2083092750"/>
+                  <w:tblCellSpacing w:w="15" w:type="dxa"/>
+                </w:trPr>
+                <w:tc>
+                  <w:tcPr>
+                    <w:tcW w:w="50" w:type="pct"/>
+                    <w:hideMark/>
+                  </w:tcPr>
+                  <w:p>
+                    <w:pPr>
+                      <w:pStyle w:val="Bibliografie"/>
+                      <w:rPr>
+                        <w:noProof/>
+                        <w:lang w:val="ro-RO"/>
+                      </w:rPr>
+                    </w:pPr>
+                    <w:r>
+                      <w:rPr>
+                        <w:noProof/>
+                        <w:lang w:val="ro-RO"/>
+                      </w:rPr>
+                      <w:t xml:space="preserve">[4] </w:t>
+                    </w:r>
+                  </w:p>
+                </w:tc>
+                <w:tc>
+                  <w:tcPr>
+                    <w:tcW w:w="0" w:type="auto"/>
+                    <w:hideMark/>
+                  </w:tcPr>
+                  <w:p>
+                    <w:pPr>
+                      <w:pStyle w:val="Bibliografie"/>
+                      <w:rPr>
+                        <w:noProof/>
+                        <w:lang w:val="ro-RO"/>
+                      </w:rPr>
+                    </w:pPr>
+                    <w:r>
+                      <w:rPr>
+                        <w:noProof/>
+                        <w:lang w:val="ro-RO"/>
+                      </w:rPr>
+                      <w:t>T. Fox, „UNDERTALE,” Steam, 15 9 2015. [Interactiv]. Available: https://store.steampowered.com/app/391540/Undertale/.</w:t>
+                    </w:r>
+                  </w:p>
+                </w:tc>
+              </w:tr>
+              <w:tr>
+                <w:trPr>
+                  <w:divId w:val="2083092750"/>
+                  <w:tblCellSpacing w:w="15" w:type="dxa"/>
+                </w:trPr>
+                <w:tc>
+                  <w:tcPr>
+                    <w:tcW w:w="50" w:type="pct"/>
+                    <w:hideMark/>
+                  </w:tcPr>
+                  <w:p>
+                    <w:pPr>
+                      <w:pStyle w:val="Bibliografie"/>
+                      <w:rPr>
+                        <w:noProof/>
+                        <w:lang w:val="ro-RO"/>
+                      </w:rPr>
+                    </w:pPr>
+                    <w:r>
+                      <w:rPr>
+                        <w:noProof/>
+                        <w:lang w:val="ro-RO"/>
+                      </w:rPr>
+                      <w:t xml:space="preserve">[5] </w:t>
+                    </w:r>
+                  </w:p>
+                </w:tc>
+                <w:tc>
+                  <w:tcPr>
+                    <w:tcW w:w="0" w:type="auto"/>
+                    <w:hideMark/>
+                  </w:tcPr>
+                  <w:p>
+                    <w:pPr>
+                      <w:pStyle w:val="Bibliografie"/>
+                      <w:rPr>
+                        <w:noProof/>
+                        <w:lang w:val="ro-RO"/>
+                      </w:rPr>
+                    </w:pPr>
+                    <w:r>
+                      <w:rPr>
+                        <w:noProof/>
+                        <w:lang w:val="ro-RO"/>
+                      </w:rPr>
+                      <w:t>Team Cherry, „Hollow Knight,” Steam, 14 2 2017. [Interactiv]. Available: https://store.steampowered.com/app/367520/Hollow_Knight/.</w:t>
+                    </w:r>
+                  </w:p>
+                </w:tc>
+              </w:tr>
+              <w:tr>
+                <w:trPr>
+                  <w:divId w:val="2083092750"/>
+                  <w:tblCellSpacing w:w="15" w:type="dxa"/>
+                </w:trPr>
+                <w:tc>
+                  <w:tcPr>
+                    <w:tcW w:w="50" w:type="pct"/>
+                    <w:hideMark/>
+                  </w:tcPr>
+                  <w:p>
+                    <w:pPr>
+                      <w:pStyle w:val="Bibliografie"/>
+                      <w:rPr>
+                        <w:noProof/>
+                        <w:lang w:val="ro-RO"/>
+                      </w:rPr>
+                    </w:pPr>
+                    <w:r>
+                      <w:rPr>
+                        <w:noProof/>
+                        <w:lang w:val="ro-RO"/>
+                      </w:rPr>
+                      <w:t xml:space="preserve">[6] </w:t>
+                    </w:r>
+                  </w:p>
+                </w:tc>
+                <w:tc>
+                  <w:tcPr>
+                    <w:tcW w:w="0" w:type="auto"/>
+                    <w:hideMark/>
+                  </w:tcPr>
+                  <w:p>
+                    <w:pPr>
+                      <w:pStyle w:val="Bibliografie"/>
+                      <w:rPr>
+                        <w:noProof/>
+                        <w:lang w:val="ro-RO"/>
+                      </w:rPr>
+                    </w:pPr>
+                    <w:r>
+                      <w:rPr>
+                        <w:noProof/>
+                        <w:lang w:val="ro-RO"/>
+                      </w:rPr>
+                      <w:t>Villa Gorilla, „Yoku's Island Express,” Steam, 29 5 2018. [Interactiv]. Available: https://store.steampowered.com/app/334940/Yokus_Island_Express/.</w:t>
                     </w:r>
                   </w:p>
                 </w:tc>
@@ -2254,7 +3429,7 @@
             </w:tbl>
             <w:p>
               <w:pPr>
-                <w:divId w:val="1211772440"/>
+                <w:divId w:val="2083092750"/>
                 <w:rPr>
                   <w:rFonts w:eastAsia="Times New Roman"/>
                   <w:noProof/>
@@ -2337,7 +3512,6 @@
         </w:rPr>
         <w:t xml:space="preserve">Lucrarea este scrisă în limba română. Adică folosiți diacritice. După mine, e o chestiune de bun simț să scrieți corect (și nu mă refer aici la greșelile de ortografie). În plus, puteți folosi un </w:t>
       </w:r>
-      <w:proofErr w:type="spellStart"/>
       <w:r>
         <w:rPr>
           <w:i/>
@@ -2345,7 +3519,6 @@
         </w:rPr>
         <w:t>speller</w:t>
       </w:r>
-      <w:proofErr w:type="spellEnd"/>
       <w:r>
         <w:rPr>
           <w:lang w:val="ro-RO"/>
@@ -2371,7 +3544,6 @@
         </w:rPr>
         <w:t xml:space="preserve">Fiecare capitol din lucrare începe de la pagină nouă. Trecerea la pagină nouă NU se face apăsând tasta </w:t>
       </w:r>
-      <w:proofErr w:type="spellStart"/>
       <w:r>
         <w:rPr>
           <w:i/>
@@ -2379,7 +3551,6 @@
         </w:rPr>
         <w:t>Enter</w:t>
       </w:r>
-      <w:proofErr w:type="spellEnd"/>
       <w:r>
         <w:rPr>
           <w:lang w:val="ro-RO"/>
@@ -2399,7 +3570,6 @@
         </w:rPr>
         <w:t xml:space="preserve"> (sau combinația de taste </w:t>
       </w:r>
-      <w:proofErr w:type="spellStart"/>
       <w:r>
         <w:rPr>
           <w:i/>
@@ -2420,7 +3590,6 @@
         </w:rPr>
         <w:t>Enter</w:t>
       </w:r>
-      <w:proofErr w:type="spellEnd"/>
       <w:r>
         <w:rPr>
           <w:lang w:val="ro-RO"/>
@@ -2446,43 +3615,25 @@
         </w:rPr>
         <w:t>Titlurile capitolelor și subcapitolelor se marchează ca atare (</w:t>
       </w:r>
-      <w:proofErr w:type="spellStart"/>
       <w:r>
         <w:rPr>
           <w:i/>
           <w:lang w:val="ro-RO"/>
         </w:rPr>
-        <w:t>Heading</w:t>
-      </w:r>
-      <w:proofErr w:type="spellEnd"/>
+        <w:t>Heading 1</w:t>
+      </w:r>
+      <w:r>
+        <w:rPr>
+          <w:lang w:val="ro-RO"/>
+        </w:rPr>
+        <w:t xml:space="preserve">, </w:t>
+      </w:r>
       <w:r>
         <w:rPr>
           <w:i/>
           <w:lang w:val="ro-RO"/>
         </w:rPr>
-        <w:t xml:space="preserve"> 1</w:t>
-      </w:r>
-      <w:r>
-        <w:rPr>
-          <w:lang w:val="ro-RO"/>
-        </w:rPr>
-        <w:t xml:space="preserve">, </w:t>
-      </w:r>
-      <w:proofErr w:type="spellStart"/>
-      <w:r>
-        <w:rPr>
-          <w:i/>
-          <w:lang w:val="ro-RO"/>
-        </w:rPr>
-        <w:t>Heading</w:t>
-      </w:r>
-      <w:proofErr w:type="spellEnd"/>
-      <w:r>
-        <w:rPr>
-          <w:i/>
-          <w:lang w:val="ro-RO"/>
-        </w:rPr>
-        <w:t xml:space="preserve"> 2</w:t>
+        <w:t>Heading 2</w:t>
       </w:r>
       <w:r>
         <w:rPr>
@@ -2552,7 +3703,6 @@
         </w:rPr>
         <w:t xml:space="preserve">n </w:t>
       </w:r>
-      <w:proofErr w:type="spellStart"/>
       <w:r>
         <w:rPr>
           <w:i/>
@@ -2560,44 +3710,18 @@
         </w:rPr>
         <w:t>Help</w:t>
       </w:r>
-      <w:proofErr w:type="spellEnd"/>
       <w:r>
         <w:rPr>
           <w:lang w:val="ro-RO"/>
         </w:rPr>
         <w:t xml:space="preserve"> cum se rezolvă această problemă, denumită </w:t>
       </w:r>
-      <w:proofErr w:type="spellStart"/>
       <w:r>
         <w:rPr>
           <w:i/>
           <w:lang w:val="ro-RO"/>
         </w:rPr>
-        <w:t>Widow</w:t>
-      </w:r>
-      <w:proofErr w:type="spellEnd"/>
-      <w:r>
-        <w:rPr>
-          <w:i/>
-          <w:lang w:val="ro-RO"/>
-        </w:rPr>
-        <w:t>/</w:t>
-      </w:r>
-      <w:proofErr w:type="spellStart"/>
-      <w:r>
-        <w:rPr>
-          <w:i/>
-          <w:lang w:val="ro-RO"/>
-        </w:rPr>
-        <w:t>Orphan</w:t>
-      </w:r>
-      <w:proofErr w:type="spellEnd"/>
-      <w:r>
-        <w:rPr>
-          <w:i/>
-          <w:lang w:val="ro-RO"/>
-        </w:rPr>
-        <w:t xml:space="preserve"> control</w:t>
+        <w:t>Widow/Orphan control</w:t>
       </w:r>
       <w:r>
         <w:rPr>
@@ -2622,37 +3746,8 @@
         <w:rPr>
           <w:lang w:val="ro-RO"/>
         </w:rPr>
-        <w:t xml:space="preserve">Dacă simțiți nevoia să </w:t>
-      </w:r>
-      <w:proofErr w:type="spellStart"/>
-      <w:r>
-        <w:rPr>
-          <w:lang w:val="ro-RO"/>
-        </w:rPr>
-        <w:t>indentați</w:t>
-      </w:r>
-      <w:proofErr w:type="spellEnd"/>
-      <w:r>
-        <w:rPr>
-          <w:lang w:val="ro-RO"/>
-        </w:rPr>
-        <w:t xml:space="preserve"> paragrafele (adică să puneți alineat), acest lucru NU se face cu tab la începutul paragrafului ci în mod automat, </w:t>
-      </w:r>
-      <w:proofErr w:type="spellStart"/>
-      <w:r>
-        <w:rPr>
-          <w:lang w:val="ro-RO"/>
-        </w:rPr>
-        <w:t>formatând</w:t>
-      </w:r>
-      <w:proofErr w:type="spellEnd"/>
-      <w:r>
-        <w:rPr>
-          <w:lang w:val="ro-RO"/>
-        </w:rPr>
-        <w:t xml:space="preserve"> paragraful. Pentru orice nelămuriri nu ezitați să folosiți </w:t>
-      </w:r>
-      <w:proofErr w:type="spellStart"/>
+        <w:t xml:space="preserve">Dacă simțiți nevoia să indentați paragrafele (adică să puneți alineat), acest lucru NU se face cu tab la începutul paragrafului ci în mod automat, formatând paragraful. Pentru orice nelămuriri nu ezitați să folosiți </w:t>
+      </w:r>
       <w:r>
         <w:rPr>
           <w:i/>
@@ -2664,14 +3759,7 @@
         <w:rPr>
           <w:lang w:val="ro-RO"/>
         </w:rPr>
-        <w:t>-ul</w:t>
-      </w:r>
-      <w:proofErr w:type="spellEnd"/>
-      <w:r>
-        <w:rPr>
-          <w:lang w:val="ro-RO"/>
-        </w:rPr>
-        <w:t xml:space="preserve"> editorului Word.</w:t>
+        <w:t>-ul editorului Word.</w:t>
       </w:r>
     </w:p>
     <w:p>
@@ -2742,7 +3830,6 @@
         </w:rPr>
         <w:t xml:space="preserve">Lucrarea are </w:t>
       </w:r>
-      <w:proofErr w:type="spellStart"/>
       <w:r>
         <w:rPr>
           <w:i/>
@@ -2750,14 +3837,12 @@
         </w:rPr>
         <w:t>Header</w:t>
       </w:r>
-      <w:proofErr w:type="spellEnd"/>
       <w:r>
         <w:rPr>
           <w:lang w:val="ro-RO"/>
         </w:rPr>
         <w:t xml:space="preserve"> și </w:t>
       </w:r>
-      <w:proofErr w:type="spellStart"/>
       <w:r>
         <w:rPr>
           <w:i/>
@@ -2765,14 +3850,12 @@
         </w:rPr>
         <w:t>Footer</w:t>
       </w:r>
-      <w:proofErr w:type="spellEnd"/>
       <w:r>
         <w:rPr>
           <w:lang w:val="ro-RO"/>
         </w:rPr>
         <w:t xml:space="preserve">. Nu ezitați să le folosiți. Pentru a avea </w:t>
       </w:r>
-      <w:proofErr w:type="spellStart"/>
       <w:r>
         <w:rPr>
           <w:i/>
@@ -2780,7 +3863,6 @@
         </w:rPr>
         <w:t>Header</w:t>
       </w:r>
-      <w:proofErr w:type="spellEnd"/>
       <w:r>
         <w:rPr>
           <w:lang w:val="ro-RO"/>
@@ -2804,23 +3886,8 @@
         <w:rPr>
           <w:lang w:val="ro-RO"/>
         </w:rPr>
-        <w:t xml:space="preserve">Prima pagină a lucrării de diplomă (cea de </w:t>
-      </w:r>
-      <w:proofErr w:type="spellStart"/>
-      <w:r>
-        <w:rPr>
-          <w:lang w:val="ro-RO"/>
-        </w:rPr>
-        <w:t>tilu</w:t>
-      </w:r>
-      <w:proofErr w:type="spellEnd"/>
-      <w:r>
-        <w:rPr>
-          <w:lang w:val="ro-RO"/>
-        </w:rPr>
-        <w:t xml:space="preserve">) nu are nici </w:t>
-      </w:r>
-      <w:proofErr w:type="spellStart"/>
+        <w:t xml:space="preserve">Prima pagină a lucrării de diplomă (cea de tilu) nu are nici </w:t>
+      </w:r>
       <w:r>
         <w:rPr>
           <w:i/>
@@ -2828,14 +3895,12 @@
         </w:rPr>
         <w:t>Header</w:t>
       </w:r>
-      <w:proofErr w:type="spellEnd"/>
       <w:r>
         <w:rPr>
           <w:lang w:val="ro-RO"/>
         </w:rPr>
         <w:t xml:space="preserve">, nici </w:t>
       </w:r>
-      <w:proofErr w:type="spellStart"/>
       <w:r>
         <w:rPr>
           <w:i/>
@@ -2843,14 +3908,12 @@
         </w:rPr>
         <w:t>Footer</w:t>
       </w:r>
-      <w:proofErr w:type="spellEnd"/>
       <w:r>
         <w:rPr>
           <w:lang w:val="ro-RO"/>
         </w:rPr>
         <w:t xml:space="preserve">. Prima pagină a unui capitol are doar </w:t>
       </w:r>
-      <w:proofErr w:type="spellStart"/>
       <w:r>
         <w:rPr>
           <w:i/>
@@ -2858,14 +3921,12 @@
         </w:rPr>
         <w:t>Footer</w:t>
       </w:r>
-      <w:proofErr w:type="spellEnd"/>
       <w:r>
         <w:rPr>
           <w:lang w:val="ro-RO"/>
         </w:rPr>
         <w:t xml:space="preserve">, niciodată </w:t>
       </w:r>
-      <w:proofErr w:type="spellStart"/>
       <w:r>
         <w:rPr>
           <w:i/>
@@ -2873,7 +3934,6 @@
         </w:rPr>
         <w:t>Header</w:t>
       </w:r>
-      <w:proofErr w:type="spellEnd"/>
       <w:r>
         <w:rPr>
           <w:lang w:val="ro-RO"/>
@@ -2904,21 +3964,7 @@
           <w:lang w:val="ro-RO"/>
         </w:rPr>
         <w:noBreakHyphen/>
-        <w:t xml:space="preserve">o lucrare științifică, toate cuvintele în altă limbă decât cea de redactare se </w:t>
-      </w:r>
-      <w:proofErr w:type="spellStart"/>
-      <w:r>
-        <w:rPr>
-          <w:lang w:val="ro-RO"/>
-        </w:rPr>
-        <w:t>marcheză</w:t>
-      </w:r>
-      <w:proofErr w:type="spellEnd"/>
-      <w:r>
-        <w:rPr>
-          <w:lang w:val="ro-RO"/>
-        </w:rPr>
-        <w:t xml:space="preserve"> cu italic. Toate bucățile de cod se scriu cu font </w:t>
+        <w:t xml:space="preserve">o lucrare științifică, toate cuvintele în altă limbă decât cea de redactare se marcheză cu italic. Toate bucățile de cod se scriu cu font </w:t>
       </w:r>
       <w:r>
         <w:rPr>
@@ -2958,23 +4004,7 @@
           <w:i/>
           <w:lang w:val="ro-RO"/>
         </w:rPr>
-        <w:t xml:space="preserve">(Automatic </w:t>
-      </w:r>
-      <w:proofErr w:type="spellStart"/>
-      <w:r>
-        <w:rPr>
-          <w:i/>
-          <w:lang w:val="ro-RO"/>
-        </w:rPr>
-        <w:t>Hyphenation</w:t>
-      </w:r>
-      <w:proofErr w:type="spellEnd"/>
-      <w:r>
-        <w:rPr>
-          <w:i/>
-          <w:lang w:val="ro-RO"/>
-        </w:rPr>
-        <w:t>)</w:t>
+        <w:t>(Automatic Hyphenation)</w:t>
       </w:r>
       <w:r>
         <w:rPr>
@@ -4143,6 +5173,7 @@
   <w:style w:type="character" w:default="1" w:styleId="Fontdeparagrafimplicit">
     <w:name w:val="Default Paragraph Font"/>
     <w:uiPriority w:val="1"/>
+    <w:semiHidden/>
     <w:unhideWhenUsed/>
   </w:style>
   <w:style w:type="table" w:default="1" w:styleId="TabelNormal">
@@ -4353,6 +5384,25 @@
     <w:uiPriority w:val="37"/>
     <w:unhideWhenUsed/>
     <w:rsid w:val="00E16ACA"/>
+  </w:style>
+  <w:style w:type="paragraph" w:styleId="Legend">
+    <w:name w:val="caption"/>
+    <w:basedOn w:val="Normal"/>
+    <w:next w:val="Normal"/>
+    <w:uiPriority w:val="35"/>
+    <w:unhideWhenUsed/>
+    <w:qFormat/>
+    <w:rsid w:val="00A5352B"/>
+    <w:pPr>
+      <w:spacing w:line="240" w:lineRule="auto"/>
+    </w:pPr>
+    <w:rPr>
+      <w:i/>
+      <w:iCs/>
+      <w:color w:val="1F497D" w:themeColor="text2"/>
+      <w:sz w:val="18"/>
+      <w:szCs w:val="18"/>
+    </w:rPr>
   </w:style>
 </w:styles>
 </file>
@@ -4654,9 +5704,16 @@
     <b:RefOrder>1</b:RefOrder>
   </b:Source>
   <b:Source>
+    <b:Tag>Gaymer</b:Tag>
+    <b:SourceType>Misc</b:SourceType>
+    <b:Guid>{731C79F6-ABC3-4707-857F-D7994C7499D6}</b:Guid>
+    <b:Title>Original: gamer, scris greșit intenționat</b:Title>
+    <b:RefOrder>3</b:RefOrder>
+  </b:Source>
+  <b:Source>
     <b:Tag>Video</b:Tag>
     <b:SourceType>InternetSite</b:SourceType>
-    <b:Guid>{2A349EF1-9C8E-4A84-B9A7-2C9999D1BEDA}</b:Guid>
+    <b:Guid>{C77E8F09-70B3-454A-A524-0DC7DFE1D697}</b:Guid>
     <b:Title>YouTube</b:Title>
     <b:Year>2011</b:Year>
     <b:Month>12</b:Month>
@@ -4664,7 +5721,7 @@
     <b:YearAccessed>2022</b:YearAccessed>
     <b:MonthAccessed>1</b:MonthAccessed>
     <b:DayAccessed>15</b:DayAccessed>
-    <b:URL>https://www.youtube.com/watch?v=lSbvaXarwcM</b:URL>
+    <b:URL>https://www.youtube.com/watch?v=Hvf7IMWq23c</b:URL>
     <b:Author>
       <b:Author>
         <b:NameList>
@@ -4676,11 +5733,68 @@
     </b:Author>
     <b:RefOrder>2</b:RefOrder>
   </b:Source>
+  <b:Source>
+    <b:Tag>UNDERTALE</b:Tag>
+    <b:SourceType>InternetSite</b:SourceType>
+    <b:Guid>{2D7AB39B-8BED-4D5E-B8C6-15F84392AF9F}</b:Guid>
+    <b:Title>UNDERTALE</b:Title>
+    <b:Year>2015</b:Year>
+    <b:City>Steam</b:City>
+    <b:Author>
+      <b:Author>
+        <b:NameList>
+          <b:Person>
+            <b:Last>Fox</b:Last>
+            <b:First>Toby</b:First>
+          </b:Person>
+        </b:NameList>
+      </b:Author>
+    </b:Author>
+    <b:ProductionCompany>Steam</b:ProductionCompany>
+    <b:Month>9</b:Month>
+    <b:Day>15</b:Day>
+    <b:URL>https://store.steampowered.com/app/391540/Undertale/</b:URL>
+    <b:RefOrder>4</b:RefOrder>
+  </b:Source>
+  <b:Source>
+    <b:Tag>HollowKnight</b:Tag>
+    <b:SourceType>InternetSite</b:SourceType>
+    <b:Guid>{8C951943-A84A-46D0-AFB5-40921BA6A244}</b:Guid>
+    <b:Author>
+      <b:Author>
+        <b:Corporate>Team Cherry</b:Corporate>
+      </b:Author>
+    </b:Author>
+    <b:Title>Hollow Knight</b:Title>
+    <b:ProductionCompany>Steam</b:ProductionCompany>
+    <b:Year>2017</b:Year>
+    <b:Month>2</b:Month>
+    <b:Day>14</b:Day>
+    <b:URL>https://store.steampowered.com/app/367520/Hollow_Knight/</b:URL>
+    <b:RefOrder>5</b:RefOrder>
+  </b:Source>
+  <b:Source>
+    <b:Tag>Yoku</b:Tag>
+    <b:SourceType>InternetSite</b:SourceType>
+    <b:Guid>{5D26F6DD-ADD9-4435-9E5B-7DE067CC749C}</b:Guid>
+    <b:Author>
+      <b:Author>
+        <b:Corporate>Villa Gorilla</b:Corporate>
+      </b:Author>
+    </b:Author>
+    <b:Title>Yoku's Island Express</b:Title>
+    <b:ProductionCompany>Steam</b:ProductionCompany>
+    <b:Year>2018</b:Year>
+    <b:Month>5</b:Month>
+    <b:Day>29</b:Day>
+    <b:URL>https://store.steampowered.com/app/334940/Yokus_Island_Express/</b:URL>
+    <b:RefOrder>6</b:RefOrder>
+  </b:Source>
 </b:Sources>
 </file>
 
 <file path=customXml/itemProps1.xml><?xml version="1.0" encoding="utf-8"?>
-<ds:datastoreItem xmlns:ds="http://schemas.openxmlformats.org/officeDocument/2006/customXml" ds:itemID="{DA83F796-354D-49C6-8681-1A0CF549F926}">
+<ds:datastoreItem xmlns:ds="http://schemas.openxmlformats.org/officeDocument/2006/customXml" ds:itemID="{8A4E969E-D669-4474-BC14-98BD64E2FBC9}">
   <ds:schemaRefs>
     <ds:schemaRef ds:uri="http://schemas.openxmlformats.org/officeDocument/2006/bibliography"/>
   </ds:schemaRefs>

</xml_diff>

<commit_message>
finish chapter 3, bug free
</commit_message>
<xml_diff>
--- a/Evaluare PV 2021.docx
+++ b/Evaluare PV 2021.docx
@@ -1287,8 +1287,18 @@
         <w:rPr>
           <w:lang w:val="ro-RO"/>
         </w:rPr>
-        <w:t>Acest proiect va fi realizat in mediul vizual de programare Kodu</w:t>
-      </w:r>
+        <w:t xml:space="preserve">Acest proiect va fi realizat in mediul vizual de programare </w:t>
+      </w:r>
+      <w:proofErr w:type="spellStart"/>
+      <w:r>
+        <w:rPr>
+          <w:i/>
+          <w:iCs/>
+          <w:lang w:val="ro-RO"/>
+        </w:rPr>
+        <w:t>Kodu</w:t>
+      </w:r>
+      <w:proofErr w:type="spellEnd"/>
       <w:sdt>
         <w:sdtPr>
           <w:rPr>
@@ -1344,6 +1354,7 @@
         </w:rPr>
         <w:t xml:space="preserve">. Motivul principal pentru care am ales această platformă a fost faptul că are suport genial pentru </w:t>
       </w:r>
+      <w:proofErr w:type="spellStart"/>
       <w:r>
         <w:rPr>
           <w:i/>
@@ -1352,6 +1363,7 @@
         </w:rPr>
         <w:t>gamepad</w:t>
       </w:r>
+      <w:proofErr w:type="spellEnd"/>
       <w:r>
         <w:rPr>
           <w:lang w:val="ro-RO"/>
@@ -1375,13 +1387,29 @@
         <w:t>asset</w:t>
       </w:r>
       <w:r>
-        <w:t>-uri, de</w:t>
+        <w:t>-</w:t>
+      </w:r>
+      <w:proofErr w:type="spellStart"/>
+      <w:r>
+        <w:t>uri</w:t>
+      </w:r>
+      <w:proofErr w:type="spellEnd"/>
+      <w:r>
+        <w:t xml:space="preserve">, </w:t>
+      </w:r>
+      <w:proofErr w:type="spellStart"/>
+      <w:r>
+        <w:t>de</w:t>
       </w:r>
       <w:r>
         <w:t>ș</w:t>
       </w:r>
       <w:r>
-        <w:t xml:space="preserve">i </w:t>
+        <w:t>i</w:t>
+      </w:r>
+      <w:proofErr w:type="spellEnd"/>
+      <w:r>
+        <w:t xml:space="preserve"> </w:t>
       </w:r>
       <w:r>
         <w:rPr>
@@ -1405,8 +1433,18 @@
         <w:rPr>
           <w:lang w:val="ro-RO"/>
         </w:rPr>
-        <w:t>. În cele din urmă am ales Kodu</w:t>
-      </w:r>
+        <w:t xml:space="preserve">. În cele din urmă am ales </w:t>
+      </w:r>
+      <w:proofErr w:type="spellStart"/>
+      <w:r>
+        <w:rPr>
+          <w:i/>
+          <w:iCs/>
+          <w:lang w:val="ro-RO"/>
+        </w:rPr>
+        <w:t>Kodu</w:t>
+      </w:r>
+      <w:proofErr w:type="spellEnd"/>
       <w:r>
         <w:rPr>
           <w:lang w:val="ro-RO"/>
@@ -1477,6 +1515,7 @@
         </w:rPr>
         <w:t xml:space="preserve">dedicat mai ales copiilor cu vârstele între 8 si 14 ani și este folosit ca instrument educațional pentru a învăța ce este programarea și cum să programezi într-un mod distractiv, perfect pentru copiii mici care vor doar să se joace și au o atenție de scurtă durată. Chiar și-așa, eu consider că oricine se poate bucura de jocul pe care îl voi realiza, oricine cu vârsta de peste 8 ani, care știu să folosească un </w:t>
       </w:r>
+      <w:proofErr w:type="spellStart"/>
       <w:r>
         <w:rPr>
           <w:i/>
@@ -1485,6 +1524,7 @@
         </w:rPr>
         <w:t>gamepad</w:t>
       </w:r>
+      <w:proofErr w:type="spellEnd"/>
       <w:r>
         <w:rPr>
           <w:lang w:val="ro-RO"/>
@@ -1599,6 +1639,7 @@
         </w:rPr>
         <w:t xml:space="preserve">. Toate jocurile au nevoie de un scop, poate nu toate, dar jocul meu va avea unul. Va trebui să devii bogat, deoarece să arunci o grămadă de bănuți de aur peste tot în lume și să îl pui pe jucător să îi colecteze e o metodă leneșă dar s-a dovedit că funcționează. Nu pot să am doar idei geniale, există un </w:t>
       </w:r>
+      <w:proofErr w:type="spellStart"/>
       <w:r>
         <w:rPr>
           <w:i/>
@@ -1607,6 +1648,7 @@
         </w:rPr>
         <w:t>deadline</w:t>
       </w:r>
+      <w:proofErr w:type="spellEnd"/>
       <w:r>
         <w:rPr>
           <w:lang w:val="ro-RO"/>
@@ -1652,18 +1694,6 @@
           <w:lang w:val="ro-RO"/>
         </w:rPr>
       </w:pPr>
-      <w:r>
-        <w:rPr>
-          <w:lang w:val="ro-RO"/>
-        </w:rPr>
-        <w:t>(2—3</w:t>
-      </w:r>
-      <w:r>
-        <w:rPr>
-          <w:lang w:val="ro-RO"/>
-        </w:rPr>
-        <w:t xml:space="preserve"> pagini)</w:t>
-      </w:r>
     </w:p>
     <w:p>
       <w:pPr>
@@ -1678,6 +1708,7 @@
         </w:rPr>
         <w:t xml:space="preserve">Lumea spune că sunt un mare </w:t>
       </w:r>
+      <w:proofErr w:type="spellStart"/>
       <w:r>
         <w:rPr>
           <w:i/>
@@ -1686,6 +1717,7 @@
         </w:rPr>
         <w:t>gaymer</w:t>
       </w:r>
+      <w:proofErr w:type="spellEnd"/>
       <w:r>
         <w:rPr>
           <w:lang w:val="ro-RO"/>
@@ -1809,7 +1841,21 @@
         <w:rPr>
           <w:lang w:val="ro-RO"/>
         </w:rPr>
-        <w:t xml:space="preserve">. În acel videoclip este prezentat un joc dezvoltat în mediul vizual de programare Kodu </w:t>
+        <w:t xml:space="preserve">. În acel videoclip este prezentat un joc dezvoltat în mediul vizual de programare </w:t>
+      </w:r>
+      <w:proofErr w:type="spellStart"/>
+      <w:r>
+        <w:rPr>
+          <w:lang w:val="ro-RO"/>
+        </w:rPr>
+        <w:t>Kodu</w:t>
+      </w:r>
+      <w:proofErr w:type="spellEnd"/>
+      <w:r>
+        <w:rPr>
+          <w:lang w:val="ro-RO"/>
+        </w:rPr>
+        <w:t xml:space="preserve"> </w:t>
       </w:r>
       <w:sdt>
         <w:sdtPr>
@@ -1877,14 +1923,43 @@
           <w:iCs/>
           <w:lang w:val="ro-RO"/>
         </w:rPr>
-        <w:t>The Wizard Games</w:t>
-      </w:r>
+        <w:t xml:space="preserve">The </w:t>
+      </w:r>
+      <w:proofErr w:type="spellStart"/>
+      <w:r>
+        <w:rPr>
+          <w:i/>
+          <w:iCs/>
+          <w:lang w:val="ro-RO"/>
+        </w:rPr>
+        <w:t>Wizard</w:t>
+      </w:r>
+      <w:proofErr w:type="spellEnd"/>
+      <w:r>
+        <w:rPr>
+          <w:i/>
+          <w:iCs/>
+          <w:lang w:val="ro-RO"/>
+        </w:rPr>
+        <w:t xml:space="preserve"> </w:t>
+      </w:r>
+      <w:proofErr w:type="spellStart"/>
+      <w:r>
+        <w:rPr>
+          <w:i/>
+          <w:iCs/>
+          <w:lang w:val="ro-RO"/>
+        </w:rPr>
+        <w:t>Games</w:t>
+      </w:r>
+      <w:proofErr w:type="spellEnd"/>
       <w:r>
         <w:rPr>
           <w:lang w:val="ro-RO"/>
         </w:rPr>
         <w:t xml:space="preserve">. Principala mecanică a jocului este transformarea, interacționând cu anumite obiecte personajul tău se transformă într-un alt robot. Fiecare robot are propriile abilități care pot fi folosite pentru a trece peste obstacolele puse în calea ta, care sunt diverse și necesită o anumită abilitate. În </w:t>
       </w:r>
+      <w:proofErr w:type="spellStart"/>
       <w:r>
         <w:rPr>
           <w:i/>
@@ -1893,6 +1968,7 @@
         </w:rPr>
         <w:t>demo</w:t>
       </w:r>
+      <w:proofErr w:type="spellEnd"/>
       <w:r>
         <w:rPr>
           <w:i/>
@@ -1925,16 +2001,66 @@
         <w:rPr>
           <w:lang w:val="ro-RO"/>
         </w:rPr>
-        <w:t xml:space="preserve">După ce m-am uitat la demo-ul de la </w:t>
-      </w:r>
+        <w:t xml:space="preserve">După ce m-am uitat la </w:t>
+      </w:r>
+      <w:proofErr w:type="spellStart"/>
       <w:r>
         <w:rPr>
           <w:i/>
           <w:iCs/>
           <w:lang w:val="ro-RO"/>
         </w:rPr>
-        <w:t>The Wizard Games</w:t>
-      </w:r>
+        <w:t>demo</w:t>
+      </w:r>
+      <w:r>
+        <w:rPr>
+          <w:lang w:val="ro-RO"/>
+        </w:rPr>
+        <w:t>-ul</w:t>
+      </w:r>
+      <w:proofErr w:type="spellEnd"/>
+      <w:r>
+        <w:rPr>
+          <w:lang w:val="ro-RO"/>
+        </w:rPr>
+        <w:t xml:space="preserve"> de la </w:t>
+      </w:r>
+      <w:r>
+        <w:rPr>
+          <w:i/>
+          <w:iCs/>
+          <w:lang w:val="ro-RO"/>
+        </w:rPr>
+        <w:t xml:space="preserve">The </w:t>
+      </w:r>
+      <w:proofErr w:type="spellStart"/>
+      <w:r>
+        <w:rPr>
+          <w:i/>
+          <w:iCs/>
+          <w:lang w:val="ro-RO"/>
+        </w:rPr>
+        <w:t>Wizard</w:t>
+      </w:r>
+      <w:proofErr w:type="spellEnd"/>
+      <w:r>
+        <w:rPr>
+          <w:i/>
+          <w:iCs/>
+          <w:lang w:val="ro-RO"/>
+        </w:rPr>
+        <w:t xml:space="preserve"> </w:t>
+      </w:r>
+      <w:proofErr w:type="spellStart"/>
+      <w:r>
+        <w:rPr>
+          <w:i/>
+          <w:iCs/>
+          <w:lang w:val="ro-RO"/>
+        </w:rPr>
+        <w:t>Games</w:t>
+      </w:r>
+      <w:proofErr w:type="spellEnd"/>
       <w:r>
         <w:rPr>
           <w:lang w:val="ro-RO"/>
@@ -2039,6 +2165,7 @@
         </w:rPr>
         <w:t xml:space="preserve">i publicat pe </w:t>
       </w:r>
+      <w:proofErr w:type="spellStart"/>
       <w:r>
         <w:rPr>
           <w:i/>
@@ -2047,6 +2174,7 @@
         </w:rPr>
         <w:t>Steam</w:t>
       </w:r>
+      <w:proofErr w:type="spellEnd"/>
       <w:r>
         <w:rPr>
           <w:lang w:val="ro-RO"/>
@@ -2153,8 +2281,29 @@
         </w:r>
       </w:fldSimple>
       <w:r>
-        <w:t xml:space="preserve"> exemplu din lupta finală</w:t>
-      </w:r>
+        <w:t xml:space="preserve"> </w:t>
+      </w:r>
+      <w:proofErr w:type="spellStart"/>
+      <w:r>
+        <w:t>exemplu</w:t>
+      </w:r>
+      <w:proofErr w:type="spellEnd"/>
+      <w:r>
+        <w:t xml:space="preserve"> din </w:t>
+      </w:r>
+      <w:proofErr w:type="spellStart"/>
+      <w:r>
+        <w:t>lupta</w:t>
+      </w:r>
+      <w:proofErr w:type="spellEnd"/>
+      <w:r>
+        <w:t xml:space="preserve"> </w:t>
+      </w:r>
+      <w:proofErr w:type="spellStart"/>
+      <w:r>
+        <w:t>finală</w:t>
+      </w:r>
+      <w:proofErr w:type="spellEnd"/>
     </w:p>
     <w:p>
       <w:pPr>
@@ -2175,8 +2324,6 @@
         </w:rPr>
         <w:t>scădea</w:t>
       </w:r>
-      <w:bookmarkStart w:id="5" w:name="_GoBack"/>
-      <w:bookmarkEnd w:id="5"/>
       <w:r>
         <w:rPr>
           <w:lang w:val="ro-RO"/>
@@ -2304,6 +2451,7 @@
         </w:rPr>
         <w:t xml:space="preserve">Termenul </w:t>
       </w:r>
+      <w:proofErr w:type="spellStart"/>
       <w:r>
         <w:rPr>
           <w:i/>
@@ -2312,19 +2460,48 @@
         </w:rPr>
         <w:t>metroidvania</w:t>
       </w:r>
+      <w:proofErr w:type="spellEnd"/>
       <w:r>
         <w:rPr>
           <w:lang w:val="ro-RO"/>
         </w:rPr>
         <w:t xml:space="preserve"> se referă la o categorie de jocuri cum ar fi </w:t>
       </w:r>
+      <w:proofErr w:type="spellStart"/>
       <w:r>
         <w:rPr>
           <w:i/>
           <w:iCs/>
           <w:lang w:val="ro-RO"/>
         </w:rPr>
-        <w:t xml:space="preserve">Hollow Knight </w:t>
+        <w:t>Hollow</w:t>
+      </w:r>
+      <w:proofErr w:type="spellEnd"/>
+      <w:r>
+        <w:rPr>
+          <w:i/>
+          <w:iCs/>
+          <w:lang w:val="ro-RO"/>
+        </w:rPr>
+        <w:t xml:space="preserve"> </w:t>
+      </w:r>
+      <w:proofErr w:type="spellStart"/>
+      <w:r>
+        <w:rPr>
+          <w:i/>
+          <w:iCs/>
+          <w:lang w:val="ro-RO"/>
+        </w:rPr>
+        <w:t>Knight</w:t>
+      </w:r>
+      <w:proofErr w:type="spellEnd"/>
+      <w:r>
+        <w:rPr>
+          <w:i/>
+          <w:iCs/>
+          <w:lang w:val="ro-RO"/>
+        </w:rPr>
+        <w:t xml:space="preserve"> </w:t>
       </w:r>
       <w:sdt>
         <w:sdtPr>
@@ -2384,13 +2561,41 @@
         </w:rPr>
         <w:t xml:space="preserve"> sau </w:t>
       </w:r>
+      <w:proofErr w:type="spellStart"/>
       <w:r>
         <w:rPr>
           <w:i/>
           <w:iCs/>
           <w:lang w:val="ro-RO"/>
         </w:rPr>
-        <w:t>Yoku’s Island Express</w:t>
+        <w:t>Yoku’s</w:t>
+      </w:r>
+      <w:proofErr w:type="spellEnd"/>
+      <w:r>
+        <w:rPr>
+          <w:i/>
+          <w:iCs/>
+          <w:lang w:val="ro-RO"/>
+        </w:rPr>
+        <w:t xml:space="preserve"> </w:t>
+      </w:r>
+      <w:proofErr w:type="spellStart"/>
+      <w:r>
+        <w:rPr>
+          <w:i/>
+          <w:iCs/>
+          <w:lang w:val="ro-RO"/>
+        </w:rPr>
+        <w:t>Island</w:t>
+      </w:r>
+      <w:proofErr w:type="spellEnd"/>
+      <w:r>
+        <w:rPr>
+          <w:i/>
+          <w:iCs/>
+          <w:lang w:val="ro-RO"/>
+        </w:rPr>
+        <w:t xml:space="preserve"> Express</w:t>
       </w:r>
       <w:r>
         <w:rPr>
@@ -2458,14 +2663,34 @@
         </w:rPr>
         <w:t xml:space="preserve"> și multe altele. Nu voi intra în foarte mult detaliu dar există un aspect foarte important, care mă interesează la această categorie. Mă refer la progresie liniară. Nu înseamnă că am un drum drept pe care trebuie să merg, înseamnă că la început am acces doar la o zonă limitată din hartă dar în această zonă pot obține o abilitate sau un obiect care să îmi deschidă accesul la o altă zonă unde există altă abilitate sau obiect care îmi permite accesul altundeva și tot așa. În </w:t>
       </w:r>
+      <w:proofErr w:type="spellStart"/>
       <w:r>
         <w:rPr>
           <w:i/>
           <w:iCs/>
           <w:lang w:val="ro-RO"/>
         </w:rPr>
-        <w:t>Hollow Knight</w:t>
-      </w:r>
+        <w:t>Hollow</w:t>
+      </w:r>
+      <w:proofErr w:type="spellEnd"/>
+      <w:r>
+        <w:rPr>
+          <w:i/>
+          <w:iCs/>
+          <w:lang w:val="ro-RO"/>
+        </w:rPr>
+        <w:t xml:space="preserve"> </w:t>
+      </w:r>
+      <w:proofErr w:type="spellStart"/>
+      <w:r>
+        <w:rPr>
+          <w:i/>
+          <w:iCs/>
+          <w:lang w:val="ro-RO"/>
+        </w:rPr>
+        <w:t>Knight</w:t>
+      </w:r>
+      <w:proofErr w:type="spellEnd"/>
       <w:r>
         <w:rPr>
           <w:lang w:val="ro-RO"/>
@@ -2520,14 +2745,34 @@
         </w:rPr>
         <w:t xml:space="preserve"> </w:t>
       </w:r>
+      <w:proofErr w:type="spellStart"/>
       <w:r>
         <w:rPr>
           <w:i/>
           <w:iCs/>
           <w:lang w:val="ro-RO"/>
         </w:rPr>
-        <w:t>Isma’s Tear</w:t>
-      </w:r>
+        <w:t>Isma’s</w:t>
+      </w:r>
+      <w:proofErr w:type="spellEnd"/>
+      <w:r>
+        <w:rPr>
+          <w:i/>
+          <w:iCs/>
+          <w:lang w:val="ro-RO"/>
+        </w:rPr>
+        <w:t xml:space="preserve"> </w:t>
+      </w:r>
+      <w:proofErr w:type="spellStart"/>
+      <w:r>
+        <w:rPr>
+          <w:i/>
+          <w:iCs/>
+          <w:lang w:val="ro-RO"/>
+        </w:rPr>
+        <w:t>Tear</w:t>
+      </w:r>
+      <w:proofErr w:type="spellEnd"/>
       <w:r>
         <w:rPr>
           <w:lang w:val="ro-RO"/>
@@ -2561,7 +2806,7 @@
         </w:rPr>
         <w:drawing>
           <wp:inline distT="0" distB="0" distL="0" distR="0">
-            <wp:extent cx="3657600" cy="2057400"/>
+            <wp:extent cx="4572000" cy="2571750"/>
             <wp:effectExtent l="0" t="0" r="0" b="0"/>
             <wp:docPr id="4" name="Imagine 4" descr="O imagine care conține text&#10;&#10;Descriere generată automat"/>
             <wp:cNvGraphicFramePr>
@@ -2589,7 +2834,7 @@
                   <pic:spPr>
                     <a:xfrm>
                       <a:off x="0" y="0"/>
-                      <a:ext cx="3657600" cy="2057400"/>
+                      <a:ext cx="4572000" cy="2571750"/>
                     </a:xfrm>
                     <a:prstGeom prst="rect">
                       <a:avLst/>
@@ -2619,7 +2864,13 @@
         </w:r>
       </w:fldSimple>
       <w:r>
-        <w:t xml:space="preserve"> “Acid shall be repelled. Swim in acid waters without coming to any harm”</w:t>
+        <w:t xml:space="preserve"> “Acid shall be repelled. Swim in acid</w:t>
+      </w:r>
+      <w:r>
+        <w:t>ic</w:t>
+      </w:r>
+      <w:r>
+        <w:t xml:space="preserve"> waters without coming to any harm”</w:t>
       </w:r>
     </w:p>
     <w:p>
@@ -2686,7 +2937,7 @@
           <w:lang w:val="ro-RO"/>
         </w:rPr>
       </w:pPr>
-      <w:bookmarkStart w:id="6" w:name="_Toc93096404"/>
+      <w:bookmarkStart w:id="5" w:name="_Toc93096404"/>
       <w:r>
         <w:rPr>
           <w:lang w:val="ro-RO"/>
@@ -2694,7 +2945,7 @@
         <w:lastRenderedPageBreak/>
         <w:t>Fundamentare teoretică</w:t>
       </w:r>
-      <w:bookmarkEnd w:id="6"/>
+      <w:bookmarkEnd w:id="5"/>
     </w:p>
     <w:p>
       <w:pPr>
@@ -2709,6 +2960,1304 @@
         </w:rPr>
         <w:t>(2—3 pagini)</w:t>
       </w:r>
+    </w:p>
+    <w:p>
+      <w:pPr>
+        <w:jc w:val="both"/>
+        <w:rPr>
+          <w:lang w:val="ro-RO"/>
+        </w:rPr>
+      </w:pPr>
+      <w:r>
+        <w:rPr>
+          <w:lang w:val="ro-RO"/>
+        </w:rPr>
+        <w:t>Programarea vizuală presupune utilizarea unui mediu de programare „vizual”</w:t>
+      </w:r>
+      <w:r>
+        <w:rPr>
+          <w:lang w:val="ro-RO"/>
+        </w:rPr>
+        <w:t xml:space="preserve"> pentru a scrie programe. E o metodă neconvențională de a „scrie” cod într-un mod non-textual</w:t>
+      </w:r>
+      <w:r>
+        <w:rPr>
+          <w:lang w:val="ro-RO"/>
+        </w:rPr>
+        <w:t>. Din această categorie se disting limbajele de programare orientate pe aspectul educațional, create pentru a-i învăța</w:t>
+      </w:r>
+      <w:r>
+        <w:rPr>
+          <w:lang w:val="ro-RO"/>
+        </w:rPr>
+        <w:t xml:space="preserve"> pe copii</w:t>
+      </w:r>
+      <w:r>
+        <w:rPr>
+          <w:lang w:val="ro-RO"/>
+        </w:rPr>
+        <w:t xml:space="preserve"> ce e programarea și cum să scrie programe și jocuri și limbaje de programare specializate pe domenii tehnice în care o reprezentare vizuală are mai mult sens, cum ar fi </w:t>
+      </w:r>
+      <w:proofErr w:type="spellStart"/>
+      <w:r>
+        <w:rPr>
+          <w:i/>
+          <w:iCs/>
+          <w:lang w:val="ro-RO"/>
+        </w:rPr>
+        <w:t>LabVIEW</w:t>
+      </w:r>
+      <w:proofErr w:type="spellEnd"/>
+      <w:r>
+        <w:rPr>
+          <w:lang w:val="ro-RO"/>
+        </w:rPr>
+        <w:t xml:space="preserve"> </w:t>
+      </w:r>
+      <w:sdt>
+        <w:sdtPr>
+          <w:rPr>
+            <w:lang w:val="ro-RO"/>
+          </w:rPr>
+          <w:id w:val="1410041860"/>
+          <w:citation/>
+        </w:sdtPr>
+        <w:sdtContent>
+          <w:r>
+            <w:rPr>
+              <w:lang w:val="ro-RO"/>
+            </w:rPr>
+            <w:fldChar w:fldCharType="begin"/>
+          </w:r>
+          <w:r>
+            <w:rPr>
+              <w:lang w:val="ro-RO"/>
+            </w:rPr>
+            <w:instrText xml:space="preserve"> CITATION LabVIEW \l 1048 </w:instrText>
+          </w:r>
+          <w:r>
+            <w:rPr>
+              <w:lang w:val="ro-RO"/>
+            </w:rPr>
+            <w:fldChar w:fldCharType="separate"/>
+          </w:r>
+          <w:r>
+            <w:rPr>
+              <w:noProof/>
+              <w:lang w:val="ro-RO"/>
+            </w:rPr>
+            <w:t>[7]</w:t>
+          </w:r>
+          <w:r>
+            <w:rPr>
+              <w:lang w:val="ro-RO"/>
+            </w:rPr>
+            <w:fldChar w:fldCharType="end"/>
+          </w:r>
+        </w:sdtContent>
+      </w:sdt>
+      <w:r>
+        <w:rPr>
+          <w:lang w:val="ro-RO"/>
+        </w:rPr>
+        <w:t xml:space="preserve"> pentru circuite electronice si altele sau </w:t>
+      </w:r>
+      <w:proofErr w:type="spellStart"/>
+      <w:r>
+        <w:rPr>
+          <w:i/>
+          <w:iCs/>
+          <w:lang w:val="ro-RO"/>
+        </w:rPr>
+        <w:t>Simulink</w:t>
+      </w:r>
+      <w:proofErr w:type="spellEnd"/>
+      <w:r>
+        <w:rPr>
+          <w:lang w:val="ro-RO"/>
+        </w:rPr>
+        <w:t xml:space="preserve"> </w:t>
+      </w:r>
+      <w:sdt>
+        <w:sdtPr>
+          <w:rPr>
+            <w:lang w:val="ro-RO"/>
+          </w:rPr>
+          <w:id w:val="198437587"/>
+          <w:citation/>
+        </w:sdtPr>
+        <w:sdtContent>
+          <w:r>
+            <w:rPr>
+              <w:lang w:val="ro-RO"/>
+            </w:rPr>
+            <w:fldChar w:fldCharType="begin"/>
+          </w:r>
+          <w:r>
+            <w:rPr>
+              <w:lang w:val="ro-RO"/>
+            </w:rPr>
+            <w:instrText xml:space="preserve"> CITATION Mat \l 1048 </w:instrText>
+          </w:r>
+          <w:r>
+            <w:rPr>
+              <w:lang w:val="ro-RO"/>
+            </w:rPr>
+            <w:fldChar w:fldCharType="separate"/>
+          </w:r>
+          <w:r>
+            <w:rPr>
+              <w:noProof/>
+              <w:lang w:val="ro-RO"/>
+            </w:rPr>
+            <w:t>[8]</w:t>
+          </w:r>
+          <w:r>
+            <w:rPr>
+              <w:lang w:val="ro-RO"/>
+            </w:rPr>
+            <w:fldChar w:fldCharType="end"/>
+          </w:r>
+        </w:sdtContent>
+      </w:sdt>
+      <w:r>
+        <w:rPr>
+          <w:lang w:val="ro-RO"/>
+        </w:rPr>
+        <w:t xml:space="preserve"> pentru reprezentarea sistemelor matematice complexe.</w:t>
+      </w:r>
+      <w:r>
+        <w:rPr>
+          <w:lang w:val="ro-RO"/>
+        </w:rPr>
+        <w:t xml:space="preserve"> Din cauza naturii lor</w:t>
+      </w:r>
+      <w:r>
+        <w:rPr>
+          <w:lang w:val="ro-RO"/>
+        </w:rPr>
+        <w:t>,</w:t>
+      </w:r>
+      <w:r>
+        <w:rPr>
+          <w:lang w:val="ro-RO"/>
+        </w:rPr>
+        <w:t xml:space="preserve"> aceste limbaje de programare sunt foarte dependente de mediul de programare.</w:t>
+      </w:r>
+    </w:p>
+    <w:p>
+      <w:pPr>
+        <w:jc w:val="both"/>
+        <w:rPr>
+          <w:lang w:val="ro-RO"/>
+        </w:rPr>
+      </w:pPr>
+      <w:proofErr w:type="spellStart"/>
+      <w:r>
+        <w:rPr>
+          <w:i/>
+          <w:iCs/>
+          <w:lang w:val="ro-RO"/>
+        </w:rPr>
+        <w:t>Kodu</w:t>
+      </w:r>
+      <w:proofErr w:type="spellEnd"/>
+      <w:r>
+        <w:rPr>
+          <w:lang w:val="ro-RO"/>
+        </w:rPr>
+        <w:t xml:space="preserve"> </w:t>
+      </w:r>
+      <w:sdt>
+        <w:sdtPr>
+          <w:rPr>
+            <w:lang w:val="ro-RO"/>
+          </w:rPr>
+          <w:id w:val="1205828711"/>
+          <w:citation/>
+        </w:sdtPr>
+        <w:sdtContent>
+          <w:r>
+            <w:rPr>
+              <w:lang w:val="ro-RO"/>
+            </w:rPr>
+            <w:fldChar w:fldCharType="begin"/>
+          </w:r>
+          <w:r>
+            <w:rPr>
+              <w:lang w:val="ro-RO"/>
+            </w:rPr>
+            <w:instrText xml:space="preserve"> CITATION Kodu \l 1048 </w:instrText>
+          </w:r>
+          <w:r>
+            <w:rPr>
+              <w:lang w:val="ro-RO"/>
+            </w:rPr>
+            <w:fldChar w:fldCharType="separate"/>
+          </w:r>
+          <w:r>
+            <w:rPr>
+              <w:noProof/>
+              <w:lang w:val="ro-RO"/>
+            </w:rPr>
+            <w:t>[1]</w:t>
+          </w:r>
+          <w:r>
+            <w:rPr>
+              <w:lang w:val="ro-RO"/>
+            </w:rPr>
+            <w:fldChar w:fldCharType="end"/>
+          </w:r>
+        </w:sdtContent>
+      </w:sdt>
+      <w:r>
+        <w:rPr>
+          <w:lang w:val="ro-RO"/>
+        </w:rPr>
+        <w:t xml:space="preserve"> este</w:t>
+      </w:r>
+      <w:r>
+        <w:rPr>
+          <w:lang w:val="ro-RO"/>
+        </w:rPr>
+        <w:t xml:space="preserve"> un limbaj vizual de programare, deja ați înțeles tema acestei lucrări, iar dacă nu, nu v</w:t>
+      </w:r>
+      <w:r>
+        <w:rPr>
+          <w:lang w:val="ro-RO"/>
+        </w:rPr>
+        <w:t>-o</w:t>
+      </w:r>
+      <w:r>
+        <w:rPr>
+          <w:lang w:val="ro-RO"/>
+        </w:rPr>
+        <w:t xml:space="preserve"> spun.</w:t>
+      </w:r>
+      <w:r>
+        <w:rPr>
+          <w:lang w:val="ro-RO"/>
+        </w:rPr>
+        <w:t xml:space="preserve"> E necesar să fie descărca</w:t>
+      </w:r>
+      <w:r>
+        <w:rPr>
+          <w:lang w:val="ro-RO"/>
+        </w:rPr>
+        <w:t xml:space="preserve">t de pe site-ul oficial sau instalat de pe </w:t>
+      </w:r>
+      <w:r>
+        <w:rPr>
+          <w:i/>
+          <w:iCs/>
+          <w:lang w:val="ro-RO"/>
+        </w:rPr>
+        <w:t xml:space="preserve">Microsoft </w:t>
+      </w:r>
+      <w:proofErr w:type="spellStart"/>
+      <w:r>
+        <w:rPr>
+          <w:i/>
+          <w:iCs/>
+          <w:lang w:val="ro-RO"/>
+        </w:rPr>
+        <w:t>Store</w:t>
+      </w:r>
+      <w:proofErr w:type="spellEnd"/>
+      <w:r>
+        <w:rPr>
+          <w:lang w:val="ro-RO"/>
+        </w:rPr>
+        <w:t xml:space="preserve"> pentru a putea fi folosit și este compatibil doar cu sistemul de operare </w:t>
+      </w:r>
+      <w:r>
+        <w:rPr>
+          <w:i/>
+          <w:iCs/>
+          <w:lang w:val="ro-RO"/>
+        </w:rPr>
+        <w:t>Windows</w:t>
+      </w:r>
+      <w:r>
+        <w:rPr>
+          <w:lang w:val="ro-RO"/>
+        </w:rPr>
+        <w:t xml:space="preserve">, de la </w:t>
+      </w:r>
+      <w:r>
+        <w:rPr>
+          <w:i/>
+          <w:iCs/>
+          <w:lang w:val="ro-RO"/>
+        </w:rPr>
+        <w:t>Windows Vista</w:t>
+      </w:r>
+      <w:r>
+        <w:rPr>
+          <w:lang w:val="ro-RO"/>
+        </w:rPr>
+        <w:t xml:space="preserve"> la </w:t>
+      </w:r>
+      <w:r>
+        <w:rPr>
+          <w:i/>
+          <w:iCs/>
+          <w:lang w:val="ro-RO"/>
+        </w:rPr>
+        <w:t>Windows 10</w:t>
+      </w:r>
+      <w:r>
+        <w:rPr>
+          <w:lang w:val="ro-RO"/>
+        </w:rPr>
+        <w:t xml:space="preserve">. Din experiența mea recomand și o placă video destul de bună. </w:t>
+      </w:r>
+    </w:p>
+    <w:p>
+      <w:pPr>
+        <w:jc w:val="both"/>
+        <w:rPr>
+          <w:lang w:val="ro-RO"/>
+        </w:rPr>
+      </w:pPr>
+      <w:r>
+        <w:rPr>
+          <w:lang w:val="ro-RO"/>
+        </w:rPr>
+        <w:t xml:space="preserve">În sine, </w:t>
+      </w:r>
+      <w:proofErr w:type="spellStart"/>
+      <w:r>
+        <w:rPr>
+          <w:i/>
+          <w:iCs/>
+          <w:lang w:val="ro-RO"/>
+        </w:rPr>
+        <w:t>Kodu</w:t>
+      </w:r>
+      <w:proofErr w:type="spellEnd"/>
+      <w:r>
+        <w:rPr>
+          <w:i/>
+          <w:iCs/>
+          <w:lang w:val="ro-RO"/>
+        </w:rPr>
+        <w:t xml:space="preserve"> </w:t>
+      </w:r>
+      <w:sdt>
+        <w:sdtPr>
+          <w:rPr>
+            <w:i/>
+            <w:iCs/>
+            <w:lang w:val="ro-RO"/>
+          </w:rPr>
+          <w:id w:val="1594753176"/>
+          <w:citation/>
+        </w:sdtPr>
+        <w:sdtContent>
+          <w:r>
+            <w:rPr>
+              <w:i/>
+              <w:iCs/>
+              <w:lang w:val="ro-RO"/>
+            </w:rPr>
+            <w:fldChar w:fldCharType="begin"/>
+          </w:r>
+          <w:r>
+            <w:rPr>
+              <w:lang w:val="ro-RO"/>
+            </w:rPr>
+            <w:instrText xml:space="preserve"> CITATION Kodu \l 1048 </w:instrText>
+          </w:r>
+          <w:r>
+            <w:rPr>
+              <w:i/>
+              <w:iCs/>
+              <w:lang w:val="ro-RO"/>
+            </w:rPr>
+            <w:fldChar w:fldCharType="separate"/>
+          </w:r>
+          <w:r>
+            <w:rPr>
+              <w:noProof/>
+              <w:lang w:val="ro-RO"/>
+            </w:rPr>
+            <w:t>[1]</w:t>
+          </w:r>
+          <w:r>
+            <w:rPr>
+              <w:i/>
+              <w:iCs/>
+              <w:lang w:val="ro-RO"/>
+            </w:rPr>
+            <w:fldChar w:fldCharType="end"/>
+          </w:r>
+        </w:sdtContent>
+      </w:sdt>
+      <w:r>
+        <w:rPr>
+          <w:lang w:val="ro-RO"/>
+        </w:rPr>
+        <w:t xml:space="preserve"> este un „motor” de dezvoltare </w:t>
+      </w:r>
+      <w:r>
+        <w:rPr>
+          <w:lang w:val="ro-RO"/>
+        </w:rPr>
+        <w:t>pentru</w:t>
+      </w:r>
+      <w:r>
+        <w:rPr>
+          <w:lang w:val="ro-RO"/>
+        </w:rPr>
+        <w:t xml:space="preserve"> jocuri 3D care </w:t>
+      </w:r>
+      <w:r>
+        <w:rPr>
+          <w:lang w:val="ro-RO"/>
+        </w:rPr>
+        <w:t>oferă instrumente de modelare de teren, simulare de apă statică (adică e doar vizual, nu și din punct de vedere fizic), o colecție largă de caractere și obiecte statice decorative, multe animații și interacțiuni și setări pentru ați personaliza jocul.</w:t>
+      </w:r>
+    </w:p>
+    <w:p>
+      <w:pPr>
+        <w:jc w:val="both"/>
+        <w:rPr>
+          <w:lang w:val="ro-RO"/>
+        </w:rPr>
+      </w:pPr>
+      <w:r>
+        <w:rPr>
+          <w:lang w:val="ro-RO"/>
+        </w:rPr>
+        <w:t xml:space="preserve">Pe lângă tastatură și mouse, oferă suport total pentru </w:t>
+      </w:r>
+      <w:proofErr w:type="spellStart"/>
+      <w:r>
+        <w:rPr>
+          <w:i/>
+          <w:iCs/>
+          <w:lang w:val="ro-RO"/>
+        </w:rPr>
+        <w:t>gamepad</w:t>
+      </w:r>
+      <w:proofErr w:type="spellEnd"/>
+      <w:r>
+        <w:rPr>
+          <w:lang w:val="ro-RO"/>
+        </w:rPr>
+        <w:t>,</w:t>
+      </w:r>
+      <w:r>
+        <w:rPr>
+          <w:lang w:val="ro-RO"/>
+        </w:rPr>
+        <w:t xml:space="preserve"> fiind</w:t>
+      </w:r>
+      <w:r>
+        <w:rPr>
+          <w:lang w:val="ro-RO"/>
+        </w:rPr>
+        <w:t xml:space="preserve"> </w:t>
+      </w:r>
+      <w:r>
+        <w:rPr>
+          <w:lang w:val="ro-RO"/>
+        </w:rPr>
+        <w:t xml:space="preserve">motivul principal pentru care am ales </w:t>
+      </w:r>
+      <w:proofErr w:type="spellStart"/>
+      <w:r>
+        <w:rPr>
+          <w:i/>
+          <w:iCs/>
+          <w:lang w:val="ro-RO"/>
+        </w:rPr>
+        <w:t>Kodu</w:t>
+      </w:r>
+      <w:proofErr w:type="spellEnd"/>
+      <w:r>
+        <w:rPr>
+          <w:lang w:val="ro-RO"/>
+        </w:rPr>
+        <w:t xml:space="preserve"> </w:t>
+      </w:r>
+      <w:sdt>
+        <w:sdtPr>
+          <w:rPr>
+            <w:lang w:val="ro-RO"/>
+          </w:rPr>
+          <w:id w:val="1069386549"/>
+          <w:citation/>
+        </w:sdtPr>
+        <w:sdtContent>
+          <w:r>
+            <w:rPr>
+              <w:lang w:val="ro-RO"/>
+            </w:rPr>
+            <w:fldChar w:fldCharType="begin"/>
+          </w:r>
+          <w:r>
+            <w:rPr>
+              <w:lang w:val="ro-RO"/>
+            </w:rPr>
+            <w:instrText xml:space="preserve"> CITATION Kodu \l 1048 </w:instrText>
+          </w:r>
+          <w:r>
+            <w:rPr>
+              <w:lang w:val="ro-RO"/>
+            </w:rPr>
+            <w:fldChar w:fldCharType="separate"/>
+          </w:r>
+          <w:r>
+            <w:rPr>
+              <w:noProof/>
+              <w:lang w:val="ro-RO"/>
+            </w:rPr>
+            <w:t>[1]</w:t>
+          </w:r>
+          <w:r>
+            <w:rPr>
+              <w:lang w:val="ro-RO"/>
+            </w:rPr>
+            <w:fldChar w:fldCharType="end"/>
+          </w:r>
+        </w:sdtContent>
+      </w:sdt>
+      <w:r>
+        <w:rPr>
+          <w:lang w:val="ro-RO"/>
+        </w:rPr>
+        <w:t>.</w:t>
+      </w:r>
+      <w:r>
+        <w:rPr>
+          <w:lang w:val="ro-RO"/>
+        </w:rPr>
+        <w:t xml:space="preserve"> În figura </w:t>
+      </w:r>
+      <w:r>
+        <w:rPr>
+          <w:i/>
+          <w:iCs/>
+          <w:lang w:val="ro-RO"/>
+        </w:rPr>
+        <w:t>Fig. 3</w:t>
+      </w:r>
+      <w:r>
+        <w:rPr>
+          <w:lang w:val="ro-RO"/>
+        </w:rPr>
+        <w:t xml:space="preserve"> se poate observa</w:t>
+      </w:r>
+      <w:r>
+        <w:rPr>
+          <w:lang w:val="ro-RO"/>
+        </w:rPr>
+        <w:t xml:space="preserve"> cum arată meniul principal de editare a jocului. După cum se poate observa totul e vizual, până și meniul conține doar imagini, dar pentru fiecare opțiune e prezentată și o mică descriere. </w:t>
+      </w:r>
+    </w:p>
+    <w:p>
+      <w:pPr>
+        <w:keepNext/>
+        <w:jc w:val="both"/>
+      </w:pPr>
+      <w:r>
+        <w:rPr>
+          <w:noProof/>
+          <w:lang w:val="ro-RO"/>
+        </w:rPr>
+        <w:drawing>
+          <wp:inline distT="0" distB="0" distL="0" distR="0">
+            <wp:extent cx="5943600" cy="1128395"/>
+            <wp:effectExtent l="0" t="0" r="0" b="0"/>
+            <wp:docPr id="2" name="Imagine 2" descr="O imagine care conține text&#10;&#10;Descriere generată automat"/>
+            <wp:cNvGraphicFramePr>
+              <a:graphicFrameLocks xmlns:a="http://schemas.openxmlformats.org/drawingml/2006/main" noChangeAspect="1"/>
+            </wp:cNvGraphicFramePr>
+            <a:graphic xmlns:a="http://schemas.openxmlformats.org/drawingml/2006/main">
+              <a:graphicData uri="http://schemas.openxmlformats.org/drawingml/2006/picture">
+                <pic:pic xmlns:pic="http://schemas.openxmlformats.org/drawingml/2006/picture">
+                  <pic:nvPicPr>
+                    <pic:cNvPr id="2" name="kodu_menu_2.png"/>
+                    <pic:cNvPicPr/>
+                  </pic:nvPicPr>
+                  <pic:blipFill>
+                    <a:blip r:embed="rId13">
+                      <a:extLst>
+                        <a:ext uri="{28A0092B-C50C-407E-A947-70E740481C1C}">
+                          <a14:useLocalDpi xmlns:a14="http://schemas.microsoft.com/office/drawing/2010/main" val="0"/>
+                        </a:ext>
+                      </a:extLst>
+                    </a:blip>
+                    <a:stretch>
+                      <a:fillRect/>
+                    </a:stretch>
+                  </pic:blipFill>
+                  <pic:spPr>
+                    <a:xfrm>
+                      <a:off x="0" y="0"/>
+                      <a:ext cx="5943600" cy="1128395"/>
+                    </a:xfrm>
+                    <a:prstGeom prst="rect">
+                      <a:avLst/>
+                    </a:prstGeom>
+                  </pic:spPr>
+                </pic:pic>
+              </a:graphicData>
+            </a:graphic>
+          </wp:inline>
+        </w:drawing>
+      </w:r>
+    </w:p>
+    <w:p>
+      <w:pPr>
+        <w:pStyle w:val="Legend"/>
+        <w:jc w:val="center"/>
+        <w:rPr>
+          <w:lang w:val="ro-RO"/>
+        </w:rPr>
+      </w:pPr>
+      <w:r>
+        <w:t xml:space="preserve">Fig. </w:t>
+      </w:r>
+      <w:fldSimple w:instr=" SEQ Fig. \* ARABIC ">
+        <w:r>
+          <w:rPr>
+            <w:noProof/>
+          </w:rPr>
+          <w:t>3</w:t>
+        </w:r>
+      </w:fldSimple>
+      <w:r>
+        <w:t xml:space="preserve"> </w:t>
+      </w:r>
+      <w:proofErr w:type="spellStart"/>
+      <w:r>
+        <w:t>meniul</w:t>
+      </w:r>
+      <w:proofErr w:type="spellEnd"/>
+      <w:r>
+        <w:t xml:space="preserve"> principal de </w:t>
+      </w:r>
+      <w:proofErr w:type="spellStart"/>
+      <w:r>
+        <w:t>editare</w:t>
+      </w:r>
+      <w:proofErr w:type="spellEnd"/>
+    </w:p>
+    <w:p>
+      <w:pPr>
+        <w:jc w:val="both"/>
+        <w:rPr>
+          <w:lang w:val="ro-RO"/>
+        </w:rPr>
+      </w:pPr>
+      <w:r>
+        <w:rPr>
+          <w:noProof/>
+        </w:rPr>
+        <mc:AlternateContent>
+          <mc:Choice Requires="wps">
+            <w:drawing>
+              <wp:anchor distT="0" distB="0" distL="114300" distR="114300" simplePos="0" relativeHeight="251664384" behindDoc="0" locked="0" layoutInCell="1" allowOverlap="1" wp14:anchorId="36BE641B" wp14:editId="41132A83">
+                <wp:simplePos x="0" y="0"/>
+                <wp:positionH relativeFrom="column">
+                  <wp:posOffset>5029200</wp:posOffset>
+                </wp:positionH>
+                <wp:positionV relativeFrom="paragraph">
+                  <wp:posOffset>1520825</wp:posOffset>
+                </wp:positionV>
+                <wp:extent cx="914400" cy="635"/>
+                <wp:effectExtent l="0" t="0" r="0" b="0"/>
+                <wp:wrapSquare wrapText="bothSides"/>
+                <wp:docPr id="6" name="Casetă text 6"/>
+                <wp:cNvGraphicFramePr/>
+                <a:graphic xmlns:a="http://schemas.openxmlformats.org/drawingml/2006/main">
+                  <a:graphicData uri="http://schemas.microsoft.com/office/word/2010/wordprocessingShape">
+                    <wps:wsp>
+                      <wps:cNvSpPr txBox="1"/>
+                      <wps:spPr>
+                        <a:xfrm>
+                          <a:off x="0" y="0"/>
+                          <a:ext cx="914400" cy="635"/>
+                        </a:xfrm>
+                        <a:prstGeom prst="rect">
+                          <a:avLst/>
+                        </a:prstGeom>
+                        <a:solidFill>
+                          <a:prstClr val="white"/>
+                        </a:solidFill>
+                        <a:ln>
+                          <a:noFill/>
+                        </a:ln>
+                      </wps:spPr>
+                      <wps:txbx>
+                        <w:txbxContent>
+                          <w:p>
+                            <w:pPr>
+                              <w:pStyle w:val="Legend"/>
+                              <w:jc w:val="center"/>
+                              <w:rPr>
+                                <w:noProof/>
+                                <w:lang w:val="ro-RO"/>
+                              </w:rPr>
+                            </w:pPr>
+                            <w:r>
+                              <w:t xml:space="preserve">Fig. </w:t>
+                            </w:r>
+                            <w:fldSimple w:instr=" SEQ Fig. \* ARABIC ">
+                              <w:r>
+                                <w:rPr>
+                                  <w:noProof/>
+                                </w:rPr>
+                                <w:t>4</w:t>
+                              </w:r>
+                            </w:fldSimple>
+                          </w:p>
+                        </w:txbxContent>
+                      </wps:txbx>
+                      <wps:bodyPr rot="0" spcFirstLastPara="0" vertOverflow="overflow" horzOverflow="overflow" vert="horz" wrap="square" lIns="0" tIns="0" rIns="0" bIns="0" numCol="1" spcCol="0" rtlCol="0" fromWordArt="0" anchor="t" anchorCtr="0" forceAA="0" compatLnSpc="1">
+                        <a:prstTxWarp prst="textNoShape">
+                          <a:avLst/>
+                        </a:prstTxWarp>
+                        <a:spAutoFit/>
+                      </wps:bodyPr>
+                    </wps:wsp>
+                  </a:graphicData>
+                </a:graphic>
+              </wp:anchor>
+            </w:drawing>
+          </mc:Choice>
+          <mc:Fallback>
+            <w:pict>
+              <v:shapetype w14:anchorId="36BE641B" id="_x0000_t202" coordsize="21600,21600" o:spt="202" path="m,l,21600r21600,l21600,xe">
+                <v:stroke joinstyle="miter"/>
+                <v:path gradientshapeok="t" o:connecttype="rect"/>
+              </v:shapetype>
+              <v:shape id="Casetă text 6" o:spid="_x0000_s1026" type="#_x0000_t202" style="position:absolute;left:0;text-align:left;margin-left:396pt;margin-top:119.75pt;width:1in;height:.05pt;z-index:251664384;visibility:visible;mso-wrap-style:square;mso-wrap-distance-left:9pt;mso-wrap-distance-top:0;mso-wrap-distance-right:9pt;mso-wrap-distance-bottom:0;mso-position-horizontal:absolute;mso-position-horizontal-relative:text;mso-position-vertical:absolute;mso-position-vertical-relative:text;v-text-anchor:top" o:gfxdata="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" stroked="f">
+                <v:textbox style="mso-fit-shape-to-text:t" inset="0,0,0,0">
+                  <w:txbxContent>
+                    <w:p>
+                      <w:pPr>
+                        <w:pStyle w:val="Legend"/>
+                        <w:jc w:val="center"/>
+                        <w:rPr>
+                          <w:noProof/>
+                          <w:lang w:val="ro-RO"/>
+                        </w:rPr>
+                      </w:pPr>
+                      <w:r>
+                        <w:t xml:space="preserve">Fig. </w:t>
+                      </w:r>
+                      <w:fldSimple w:instr=" SEQ Fig. \* ARABIC ">
+                        <w:r>
+                          <w:rPr>
+                            <w:noProof/>
+                          </w:rPr>
+                          <w:t>4</w:t>
+                        </w:r>
+                      </w:fldSimple>
+                    </w:p>
+                  </w:txbxContent>
+                </v:textbox>
+                <w10:wrap type="square"/>
+              </v:shape>
+            </w:pict>
+          </mc:Fallback>
+        </mc:AlternateContent>
+      </w:r>
+      <w:r>
+        <w:rPr>
+          <w:noProof/>
+          <w:lang w:val="ro-RO"/>
+        </w:rPr>
+        <w:drawing>
+          <wp:anchor distT="0" distB="0" distL="114300" distR="114300" simplePos="0" relativeHeight="251662336" behindDoc="0" locked="0" layoutInCell="1" allowOverlap="1">
+            <wp:simplePos x="0" y="0"/>
+            <wp:positionH relativeFrom="margin">
+              <wp:align>right</wp:align>
+            </wp:positionH>
+            <wp:positionV relativeFrom="paragraph">
+              <wp:posOffset>52070</wp:posOffset>
+            </wp:positionV>
+            <wp:extent cx="914400" cy="1411605"/>
+            <wp:effectExtent l="0" t="0" r="0" b="0"/>
+            <wp:wrapSquare wrapText="bothSides"/>
+            <wp:docPr id="5" name="Imagine 5"/>
+            <wp:cNvGraphicFramePr>
+              <a:graphicFrameLocks xmlns:a="http://schemas.openxmlformats.org/drawingml/2006/main" noChangeAspect="1"/>
+            </wp:cNvGraphicFramePr>
+            <a:graphic xmlns:a="http://schemas.openxmlformats.org/drawingml/2006/main">
+              <a:graphicData uri="http://schemas.openxmlformats.org/drawingml/2006/picture">
+                <pic:pic xmlns:pic="http://schemas.openxmlformats.org/drawingml/2006/picture">
+                  <pic:nvPicPr>
+                    <pic:cNvPr id="5" name="kodu_warning.png"/>
+                    <pic:cNvPicPr/>
+                  </pic:nvPicPr>
+                  <pic:blipFill>
+                    <a:blip r:embed="rId14">
+                      <a:extLst>
+                        <a:ext uri="{28A0092B-C50C-407E-A947-70E740481C1C}">
+                          <a14:useLocalDpi xmlns:a14="http://schemas.microsoft.com/office/drawing/2010/main" val="0"/>
+                        </a:ext>
+                      </a:extLst>
+                    </a:blip>
+                    <a:stretch>
+                      <a:fillRect/>
+                    </a:stretch>
+                  </pic:blipFill>
+                  <pic:spPr>
+                    <a:xfrm>
+                      <a:off x="0" y="0"/>
+                      <a:ext cx="914400" cy="1411605"/>
+                    </a:xfrm>
+                    <a:prstGeom prst="rect">
+                      <a:avLst/>
+                    </a:prstGeom>
+                  </pic:spPr>
+                </pic:pic>
+              </a:graphicData>
+            </a:graphic>
+            <wp14:sizeRelH relativeFrom="page">
+              <wp14:pctWidth>0</wp14:pctWidth>
+            </wp14:sizeRelH>
+            <wp14:sizeRelV relativeFrom="page">
+              <wp14:pctHeight>0</wp14:pctHeight>
+            </wp14:sizeRelV>
+          </wp:anchor>
+        </w:drawing>
+      </w:r>
+      <w:r>
+        <w:rPr>
+          <w:lang w:val="ro-RO"/>
+        </w:rPr>
+        <w:t>Fiind folosit pentru dezvoltarea jocurilor 3D, consumă multe resurse grafice și RAM, din acest motiv există un indicator, un termometru</w:t>
+      </w:r>
+      <w:r>
+        <w:rPr>
+          <w:i/>
+          <w:iCs/>
+          <w:lang w:val="ro-RO"/>
+        </w:rPr>
+        <w:t>,</w:t>
+      </w:r>
+      <w:r>
+        <w:rPr>
+          <w:lang w:val="ro-RO"/>
+        </w:rPr>
+        <w:t xml:space="preserve"> c</w:t>
+      </w:r>
+      <w:r>
+        <w:rPr>
+          <w:lang w:val="ro-RO"/>
+        </w:rPr>
+        <w:t>e</w:t>
+      </w:r>
+      <w:r>
+        <w:rPr>
+          <w:lang w:val="ro-RO"/>
+        </w:rPr>
+        <w:t xml:space="preserve"> indică volumul de resurse care sunt folosite. Când termometrul e aproape plin se recomandă să nu se mai adauge niciun element nou în nivel.</w:t>
+      </w:r>
+      <w:r>
+        <w:rPr>
+          <w:lang w:val="ro-RO"/>
+        </w:rPr>
+        <w:t xml:space="preserve"> Eu nu m-am oprit până ce termometrul nu a ajuns ca în </w:t>
+      </w:r>
+      <w:r>
+        <w:rPr>
+          <w:i/>
+          <w:iCs/>
+          <w:lang w:val="ro-RO"/>
+        </w:rPr>
+        <w:t>Fig. 4.</w:t>
+      </w:r>
+    </w:p>
+    <w:p>
+      <w:pPr>
+        <w:jc w:val="both"/>
+        <w:rPr>
+          <w:i/>
+          <w:iCs/>
+          <w:lang w:val="ro-RO"/>
+        </w:rPr>
+      </w:pPr>
+      <w:r>
+        <w:rPr>
+          <w:lang w:val="ro-RO"/>
+        </w:rPr>
+        <w:t xml:space="preserve">Codul este alcătuit dintr-o condiție și o acțiune care să se execute când condiția devine adevărată. Atât condiția, cât și acțiunea pot fi omise, dar nu ambele în aceeași linie. Motivul pentru care acest lucru este permis este pentru a putea compune mai multe condiții sau pentru a executa mai multe acțiuni în cadrul aceluiași eveniment fără a rescrie din nou condiția. Un exemplu se regăsește la </w:t>
+      </w:r>
+      <w:r>
+        <w:rPr>
+          <w:i/>
+          <w:iCs/>
+          <w:lang w:val="ro-RO"/>
+        </w:rPr>
+        <w:t>Fig. 5.</w:t>
+      </w:r>
+    </w:p>
+    <w:p>
+      <w:pPr>
+        <w:keepNext/>
+        <w:jc w:val="center"/>
+      </w:pPr>
+      <w:r>
+        <w:rPr>
+          <w:noProof/>
+          <w:lang w:val="ro-RO"/>
+        </w:rPr>
+        <w:lastRenderedPageBreak/>
+        <w:drawing>
+          <wp:inline distT="0" distB="0" distL="0" distR="0">
+            <wp:extent cx="4114800" cy="2875080"/>
+            <wp:effectExtent l="0" t="0" r="0" b="1905"/>
+            <wp:docPr id="7" name="Imagine 7"/>
+            <wp:cNvGraphicFramePr>
+              <a:graphicFrameLocks xmlns:a="http://schemas.openxmlformats.org/drawingml/2006/main" noChangeAspect="1"/>
+            </wp:cNvGraphicFramePr>
+            <a:graphic xmlns:a="http://schemas.openxmlformats.org/drawingml/2006/main">
+              <a:graphicData uri="http://schemas.openxmlformats.org/drawingml/2006/picture">
+                <pic:pic xmlns:pic="http://schemas.openxmlformats.org/drawingml/2006/picture">
+                  <pic:nvPicPr>
+                    <pic:cNvPr id="7" name="kodu_kodu.png"/>
+                    <pic:cNvPicPr/>
+                  </pic:nvPicPr>
+                  <pic:blipFill>
+                    <a:blip r:embed="rId15" cstate="print">
+                      <a:extLst>
+                        <a:ext uri="{28A0092B-C50C-407E-A947-70E740481C1C}">
+                          <a14:useLocalDpi xmlns:a14="http://schemas.microsoft.com/office/drawing/2010/main" val="0"/>
+                        </a:ext>
+                      </a:extLst>
+                    </a:blip>
+                    <a:stretch>
+                      <a:fillRect/>
+                    </a:stretch>
+                  </pic:blipFill>
+                  <pic:spPr>
+                    <a:xfrm>
+                      <a:off x="0" y="0"/>
+                      <a:ext cx="4114800" cy="2875080"/>
+                    </a:xfrm>
+                    <a:prstGeom prst="rect">
+                      <a:avLst/>
+                    </a:prstGeom>
+                  </pic:spPr>
+                </pic:pic>
+              </a:graphicData>
+            </a:graphic>
+          </wp:inline>
+        </w:drawing>
+      </w:r>
+    </w:p>
+    <w:p>
+      <w:pPr>
+        <w:pStyle w:val="Legend"/>
+        <w:jc w:val="center"/>
+        <w:rPr>
+          <w:lang w:val="ro-RO"/>
+        </w:rPr>
+      </w:pPr>
+      <w:r>
+        <w:t xml:space="preserve">Fig. </w:t>
+      </w:r>
+      <w:fldSimple w:instr=" SEQ Fig. \* ARABIC ">
+        <w:r>
+          <w:rPr>
+            <w:noProof/>
+          </w:rPr>
+          <w:t>5</w:t>
+        </w:r>
+      </w:fldSimple>
+      <w:r>
+        <w:t xml:space="preserve"> </w:t>
+      </w:r>
+      <w:proofErr w:type="spellStart"/>
+      <w:r>
+        <w:t>exemplu</w:t>
+      </w:r>
+      <w:proofErr w:type="spellEnd"/>
+      <w:r>
+        <w:t xml:space="preserve"> de cod</w:t>
+      </w:r>
+    </w:p>
+    <w:p>
+      <w:pPr>
+        <w:jc w:val="both"/>
+        <w:rPr>
+          <w:lang w:val="ro-RO"/>
+        </w:rPr>
+      </w:pPr>
+      <w:r>
+        <w:rPr>
+          <w:lang w:val="ro-RO"/>
+        </w:rPr>
+        <w:t xml:space="preserve">Pentru a introduce un obiect în joc trebuie selectată o locație și apoi ales obiectul respectiv ce se dorește a fi adăugat, ulterior se poate modifica locația. Pentru situație în care este folosit un </w:t>
+      </w:r>
+      <w:proofErr w:type="spellStart"/>
+      <w:r>
+        <w:rPr>
+          <w:i/>
+          <w:iCs/>
+          <w:lang w:val="ro-RO"/>
+        </w:rPr>
+        <w:t>gamepad</w:t>
+      </w:r>
+      <w:proofErr w:type="spellEnd"/>
+      <w:r>
+        <w:rPr>
+          <w:lang w:val="ro-RO"/>
+        </w:rPr>
+        <w:t xml:space="preserve"> meniul care apare este circular și cu sub</w:t>
+      </w:r>
+      <w:r>
+        <w:rPr>
+          <w:lang w:val="ro-RO"/>
+        </w:rPr>
+        <w:t>-</w:t>
+      </w:r>
+      <w:r>
+        <w:rPr>
+          <w:lang w:val="ro-RO"/>
+        </w:rPr>
+        <w:t xml:space="preserve">meniuri </w:t>
+      </w:r>
+      <w:r>
+        <w:rPr>
+          <w:i/>
+          <w:iCs/>
+          <w:lang w:val="ro-RO"/>
+        </w:rPr>
+        <w:t>Fig. 6</w:t>
+      </w:r>
+      <w:r>
+        <w:rPr>
+          <w:lang w:val="ro-RO"/>
+        </w:rPr>
+        <w:t>.</w:t>
+      </w:r>
+    </w:p>
+    <w:p>
+      <w:pPr>
+        <w:keepNext/>
+        <w:jc w:val="center"/>
+      </w:pPr>
+      <w:r>
+        <w:rPr>
+          <w:noProof/>
+          <w:lang w:val="ro-RO"/>
+        </w:rPr>
+        <w:drawing>
+          <wp:inline distT="0" distB="0" distL="0" distR="0">
+            <wp:extent cx="4114800" cy="2551085"/>
+            <wp:effectExtent l="0" t="0" r="0" b="1905"/>
+            <wp:docPr id="9" name="Imagine 9"/>
+            <wp:cNvGraphicFramePr>
+              <a:graphicFrameLocks xmlns:a="http://schemas.openxmlformats.org/drawingml/2006/main" noChangeAspect="1"/>
+            </wp:cNvGraphicFramePr>
+            <a:graphic xmlns:a="http://schemas.openxmlformats.org/drawingml/2006/main">
+              <a:graphicData uri="http://schemas.openxmlformats.org/drawingml/2006/picture">
+                <pic:pic xmlns:pic="http://schemas.openxmlformats.org/drawingml/2006/picture">
+                  <pic:nvPicPr>
+                    <pic:cNvPr id="9" name="kodu_item.png"/>
+                    <pic:cNvPicPr/>
+                  </pic:nvPicPr>
+                  <pic:blipFill>
+                    <a:blip r:embed="rId16" cstate="print">
+                      <a:extLst>
+                        <a:ext uri="{28A0092B-C50C-407E-A947-70E740481C1C}">
+                          <a14:useLocalDpi xmlns:a14="http://schemas.microsoft.com/office/drawing/2010/main" val="0"/>
+                        </a:ext>
+                      </a:extLst>
+                    </a:blip>
+                    <a:stretch>
+                      <a:fillRect/>
+                    </a:stretch>
+                  </pic:blipFill>
+                  <pic:spPr>
+                    <a:xfrm>
+                      <a:off x="0" y="0"/>
+                      <a:ext cx="4114800" cy="2551085"/>
+                    </a:xfrm>
+                    <a:prstGeom prst="rect">
+                      <a:avLst/>
+                    </a:prstGeom>
+                  </pic:spPr>
+                </pic:pic>
+              </a:graphicData>
+            </a:graphic>
+          </wp:inline>
+        </w:drawing>
+      </w:r>
+    </w:p>
+    <w:p>
+      <w:pPr>
+        <w:pStyle w:val="Legend"/>
+        <w:jc w:val="center"/>
+        <w:rPr>
+          <w:lang w:val="ro-RO"/>
+        </w:rPr>
+      </w:pPr>
+      <w:r>
+        <w:t xml:space="preserve">Fig. </w:t>
+      </w:r>
+      <w:fldSimple w:instr=" SEQ Fig. \* ARABIC ">
+        <w:r>
+          <w:rPr>
+            <w:noProof/>
+          </w:rPr>
+          <w:t>6</w:t>
+        </w:r>
+      </w:fldSimple>
+      <w:r>
+        <w:t xml:space="preserve"> </w:t>
+      </w:r>
+      <w:proofErr w:type="spellStart"/>
+      <w:r>
+        <w:t>meniu</w:t>
+      </w:r>
+      <w:proofErr w:type="spellEnd"/>
+      <w:r>
+        <w:t xml:space="preserve"> de </w:t>
+      </w:r>
+      <w:proofErr w:type="spellStart"/>
+      <w:r>
+        <w:t>selectare</w:t>
+      </w:r>
+      <w:proofErr w:type="spellEnd"/>
+      <w:r>
+        <w:t xml:space="preserve"> a </w:t>
+      </w:r>
+      <w:proofErr w:type="spellStart"/>
+      <w:r>
+        <w:t>unui</w:t>
+      </w:r>
+      <w:proofErr w:type="spellEnd"/>
+      <w:r>
+        <w:t xml:space="preserve"> </w:t>
+      </w:r>
+      <w:proofErr w:type="spellStart"/>
+      <w:r>
+        <w:t>obiect</w:t>
+      </w:r>
+      <w:proofErr w:type="spellEnd"/>
+      <w:r>
+        <w:t>/</w:t>
+      </w:r>
+      <w:proofErr w:type="spellStart"/>
+      <w:r>
+        <w:t>caracter</w:t>
+      </w:r>
+      <w:proofErr w:type="spellEnd"/>
+    </w:p>
+    <w:p>
+      <w:pPr>
+        <w:jc w:val="both"/>
+        <w:rPr>
+          <w:lang w:val="ro-RO"/>
+        </w:rPr>
+      </w:pPr>
+      <w:r>
+        <w:rPr>
+          <w:lang w:val="ro-RO"/>
+        </w:rPr>
+        <w:t>În cele din urmă, ca orice sistem software, are „</w:t>
+      </w:r>
+      <w:proofErr w:type="spellStart"/>
+      <w:r>
+        <w:rPr>
+          <w:lang w:val="ro-RO"/>
+        </w:rPr>
+        <w:t>bug</w:t>
+      </w:r>
+      <w:proofErr w:type="spellEnd"/>
+      <w:r>
+        <w:rPr>
+          <w:lang w:val="ro-RO"/>
+        </w:rPr>
+        <w:t xml:space="preserve">”-uri, </w:t>
+      </w:r>
+      <w:r>
+        <w:rPr>
+          <w:i/>
+          <w:iCs/>
+          <w:lang w:val="ro-RO"/>
+        </w:rPr>
+        <w:t>Fig. 7</w:t>
+      </w:r>
+      <w:r>
+        <w:rPr>
+          <w:lang w:val="ro-RO"/>
+        </w:rPr>
+        <w:t>.</w:t>
+      </w:r>
+    </w:p>
+    <w:p>
+      <w:pPr>
+        <w:jc w:val="center"/>
+        <w:rPr>
+          <w:lang w:val="ro-RO"/>
+        </w:rPr>
+      </w:pPr>
+      <w:r>
+        <w:rPr>
+          <w:noProof/>
+          <w:lang w:val="ro-RO"/>
+        </w:rPr>
+        <w:lastRenderedPageBreak/>
+        <w:drawing>
+          <wp:inline distT="0" distB="0" distL="0" distR="0">
+            <wp:extent cx="4114800" cy="3111588"/>
+            <wp:effectExtent l="0" t="0" r="0" b="0"/>
+            <wp:docPr id="10" name="Imagine 10" descr="O imagine care conține verde, înot&#10;&#10;Descriere generată automat"/>
+            <wp:cNvGraphicFramePr>
+              <a:graphicFrameLocks xmlns:a="http://schemas.openxmlformats.org/drawingml/2006/main" noChangeAspect="1"/>
+            </wp:cNvGraphicFramePr>
+            <a:graphic xmlns:a="http://schemas.openxmlformats.org/drawingml/2006/main">
+              <a:graphicData uri="http://schemas.openxmlformats.org/drawingml/2006/picture">
+                <pic:pic xmlns:pic="http://schemas.openxmlformats.org/drawingml/2006/picture">
+                  <pic:nvPicPr>
+                    <pic:cNvPr id="10" name="kodu_bug.png"/>
+                    <pic:cNvPicPr/>
+                  </pic:nvPicPr>
+                  <pic:blipFill>
+                    <a:blip r:embed="rId17">
+                      <a:extLst>
+                        <a:ext uri="{28A0092B-C50C-407E-A947-70E740481C1C}">
+                          <a14:useLocalDpi xmlns:a14="http://schemas.microsoft.com/office/drawing/2010/main" val="0"/>
+                        </a:ext>
+                      </a:extLst>
+                    </a:blip>
+                    <a:stretch>
+                      <a:fillRect/>
+                    </a:stretch>
+                  </pic:blipFill>
+                  <pic:spPr>
+                    <a:xfrm>
+                      <a:off x="0" y="0"/>
+                      <a:ext cx="4114800" cy="3111588"/>
+                    </a:xfrm>
+                    <a:prstGeom prst="rect">
+                      <a:avLst/>
+                    </a:prstGeom>
+                  </pic:spPr>
+                </pic:pic>
+              </a:graphicData>
+            </a:graphic>
+          </wp:inline>
+        </w:drawing>
+      </w:r>
+    </w:p>
+    <w:p>
+      <w:pPr>
+        <w:jc w:val="both"/>
+        <w:rPr>
+          <w:lang w:val="ro-RO"/>
+        </w:rPr>
+      </w:pPr>
     </w:p>
     <w:p>
       <w:pPr>
@@ -2723,18 +4272,8 @@
           <w:docGrid w:linePitch="360"/>
         </w:sectPr>
       </w:pPr>
-      <w:r>
-        <w:rPr>
-          <w:lang w:val="ro-RO"/>
-        </w:rPr>
-        <w:t xml:space="preserve">Descrieți limbajul folosit pentru implementare: paradigma de programare, principalele unelte, aspecte importante pentru implementarea aplicației voastre, </w:t>
-      </w:r>
-      <w:r>
-        <w:rPr>
-          <w:lang w:val="ro-RO"/>
-        </w:rPr>
-        <w:t>unelte preluate din alte surse și folosite de voi etc. Toate sursele de unde preluați informație se citează în text și se listează la bibliografie.</w:t>
-      </w:r>
+      <w:bookmarkStart w:id="6" w:name="_GoBack"/>
+      <w:bookmarkEnd w:id="6"/>
     </w:p>
     <w:p>
       <w:pPr>
@@ -2971,7 +4510,21 @@
         <w:rPr>
           <w:lang w:val="ro-RO"/>
         </w:rPr>
-        <w:t>ste o lucrare științifică, deci nu folosiți expresii de genul „deschide fereastra cutare și apasă pe butonul Save”, ci „se deschide fereastra și se apasă butonul”, adică</w:t>
+        <w:t xml:space="preserve">ste o lucrare științifică, deci nu folosiți expresii de genul „deschide fereastra cutare și apasă pe butonul </w:t>
+      </w:r>
+      <w:proofErr w:type="spellStart"/>
+      <w:r>
+        <w:rPr>
+          <w:lang w:val="ro-RO"/>
+        </w:rPr>
+        <w:t>Save</w:t>
+      </w:r>
+      <w:proofErr w:type="spellEnd"/>
+      <w:r>
+        <w:rPr>
+          <w:lang w:val="ro-RO"/>
+        </w:rPr>
+        <w:t>”, ci „se deschide fereastra și se apasă butonul”, adică</w:t>
       </w:r>
       <w:r>
         <w:rPr>
@@ -3117,7 +4670,7 @@
               </w:tblGrid>
               <w:tr>
                 <w:trPr>
-                  <w:divId w:val="2083092750"/>
+                  <w:divId w:val="1319766242"/>
                   <w:tblCellSpacing w:w="15" w:type="dxa"/>
                 </w:trPr>
                 <w:tc>
@@ -3169,7 +4722,7 @@
               </w:tr>
               <w:tr>
                 <w:trPr>
-                  <w:divId w:val="2083092750"/>
+                  <w:divId w:val="1319766242"/>
                   <w:tblCellSpacing w:w="15" w:type="dxa"/>
                 </w:trPr>
                 <w:tc>
@@ -3219,7 +4772,7 @@
               </w:tr>
               <w:tr>
                 <w:trPr>
-                  <w:divId w:val="2083092750"/>
+                  <w:divId w:val="1319766242"/>
                   <w:tblCellSpacing w:w="15" w:type="dxa"/>
                 </w:trPr>
                 <w:tc>
@@ -3278,7 +4831,7 @@
               </w:tr>
               <w:tr>
                 <w:trPr>
-                  <w:divId w:val="2083092750"/>
+                  <w:divId w:val="1319766242"/>
                   <w:tblCellSpacing w:w="15" w:type="dxa"/>
                 </w:trPr>
                 <w:tc>
@@ -3328,7 +4881,7 @@
               </w:tr>
               <w:tr>
                 <w:trPr>
-                  <w:divId w:val="2083092750"/>
+                  <w:divId w:val="1319766242"/>
                   <w:tblCellSpacing w:w="15" w:type="dxa"/>
                 </w:trPr>
                 <w:tc>
@@ -3378,7 +4931,7 @@
               </w:tr>
               <w:tr>
                 <w:trPr>
-                  <w:divId w:val="2083092750"/>
+                  <w:divId w:val="1319766242"/>
                   <w:tblCellSpacing w:w="15" w:type="dxa"/>
                 </w:trPr>
                 <w:tc>
@@ -3426,10 +4979,110 @@
                   </w:p>
                 </w:tc>
               </w:tr>
+              <w:tr>
+                <w:trPr>
+                  <w:divId w:val="1319766242"/>
+                  <w:tblCellSpacing w:w="15" w:type="dxa"/>
+                </w:trPr>
+                <w:tc>
+                  <w:tcPr>
+                    <w:tcW w:w="50" w:type="pct"/>
+                    <w:hideMark/>
+                  </w:tcPr>
+                  <w:p>
+                    <w:pPr>
+                      <w:pStyle w:val="Bibliografie"/>
+                      <w:rPr>
+                        <w:noProof/>
+                        <w:lang w:val="ro-RO"/>
+                      </w:rPr>
+                    </w:pPr>
+                    <w:r>
+                      <w:rPr>
+                        <w:noProof/>
+                        <w:lang w:val="ro-RO"/>
+                      </w:rPr>
+                      <w:t xml:space="preserve">[7] </w:t>
+                    </w:r>
+                  </w:p>
+                </w:tc>
+                <w:tc>
+                  <w:tcPr>
+                    <w:tcW w:w="0" w:type="auto"/>
+                    <w:hideMark/>
+                  </w:tcPr>
+                  <w:p>
+                    <w:pPr>
+                      <w:pStyle w:val="Bibliografie"/>
+                      <w:rPr>
+                        <w:noProof/>
+                        <w:lang w:val="ro-RO"/>
+                      </w:rPr>
+                    </w:pPr>
+                    <w:r>
+                      <w:rPr>
+                        <w:noProof/>
+                        <w:lang w:val="ro-RO"/>
+                      </w:rPr>
+                      <w:t>National Instruments, „LabVIEW,” [Interactiv]. Available: https://www.ni.com/ro-ro/shop/labview.html.</w:t>
+                    </w:r>
+                  </w:p>
+                </w:tc>
+              </w:tr>
+              <w:tr>
+                <w:trPr>
+                  <w:divId w:val="1319766242"/>
+                  <w:tblCellSpacing w:w="15" w:type="dxa"/>
+                </w:trPr>
+                <w:tc>
+                  <w:tcPr>
+                    <w:tcW w:w="50" w:type="pct"/>
+                    <w:hideMark/>
+                  </w:tcPr>
+                  <w:p>
+                    <w:pPr>
+                      <w:pStyle w:val="Bibliografie"/>
+                      <w:rPr>
+                        <w:noProof/>
+                        <w:lang w:val="ro-RO"/>
+                      </w:rPr>
+                    </w:pPr>
+                    <w:r>
+                      <w:rPr>
+                        <w:noProof/>
+                        <w:lang w:val="ro-RO"/>
+                      </w:rPr>
+                      <w:t xml:space="preserve">[8] </w:t>
+                    </w:r>
+                  </w:p>
+                </w:tc>
+                <w:tc>
+                  <w:tcPr>
+                    <w:tcW w:w="0" w:type="auto"/>
+                    <w:hideMark/>
+                  </w:tcPr>
+                  <w:p>
+                    <w:pPr>
+                      <w:pStyle w:val="Bibliografie"/>
+                      <w:rPr>
+                        <w:noProof/>
+                        <w:lang w:val="ro-RO"/>
+                      </w:rPr>
+                    </w:pPr>
+                    <w:r>
+                      <w:rPr>
+                        <w:noProof/>
+                        <w:lang w:val="ro-RO"/>
+                      </w:rPr>
+                      <w:t>MathWorks®, „Simulink,” [Interactiv]. Available: https://www.mathworks.com/products/simulink.html.</w:t>
+                    </w:r>
+                  </w:p>
+                </w:tc>
+              </w:tr>
             </w:tbl>
             <w:p>
               <w:pPr>
-                <w:divId w:val="2083092750"/>
+                <w:divId w:val="1319766242"/>
                 <w:rPr>
                   <w:rFonts w:eastAsia="Times New Roman"/>
                   <w:noProof/>
@@ -3512,6 +5165,7 @@
         </w:rPr>
         <w:t xml:space="preserve">Lucrarea este scrisă în limba română. Adică folosiți diacritice. După mine, e o chestiune de bun simț să scrieți corect (și nu mă refer aici la greșelile de ortografie). În plus, puteți folosi un </w:t>
       </w:r>
+      <w:proofErr w:type="spellStart"/>
       <w:r>
         <w:rPr>
           <w:i/>
@@ -3519,6 +5173,7 @@
         </w:rPr>
         <w:t>speller</w:t>
       </w:r>
+      <w:proofErr w:type="spellEnd"/>
       <w:r>
         <w:rPr>
           <w:lang w:val="ro-RO"/>
@@ -3544,6 +5199,7 @@
         </w:rPr>
         <w:t xml:space="preserve">Fiecare capitol din lucrare începe de la pagină nouă. Trecerea la pagină nouă NU se face apăsând tasta </w:t>
       </w:r>
+      <w:proofErr w:type="spellStart"/>
       <w:r>
         <w:rPr>
           <w:i/>
@@ -3551,6 +5207,7 @@
         </w:rPr>
         <w:t>Enter</w:t>
       </w:r>
+      <w:proofErr w:type="spellEnd"/>
       <w:r>
         <w:rPr>
           <w:lang w:val="ro-RO"/>
@@ -3570,6 +5227,7 @@
         </w:rPr>
         <w:t xml:space="preserve"> (sau combinația de taste </w:t>
       </w:r>
+      <w:proofErr w:type="spellStart"/>
       <w:r>
         <w:rPr>
           <w:i/>
@@ -3590,6 +5248,7 @@
         </w:rPr>
         <w:t>Enter</w:t>
       </w:r>
+      <w:proofErr w:type="spellEnd"/>
       <w:r>
         <w:rPr>
           <w:lang w:val="ro-RO"/>
@@ -3615,12 +5274,21 @@
         </w:rPr>
         <w:t>Titlurile capitolelor și subcapitolelor se marchează ca atare (</w:t>
       </w:r>
-      <w:r>
-        <w:rPr>
-          <w:i/>
-          <w:lang w:val="ro-RO"/>
-        </w:rPr>
-        <w:t>Heading 1</w:t>
+      <w:proofErr w:type="spellStart"/>
+      <w:r>
+        <w:rPr>
+          <w:i/>
+          <w:lang w:val="ro-RO"/>
+        </w:rPr>
+        <w:t>Heading</w:t>
+      </w:r>
+      <w:proofErr w:type="spellEnd"/>
+      <w:r>
+        <w:rPr>
+          <w:i/>
+          <w:lang w:val="ro-RO"/>
+        </w:rPr>
+        <w:t xml:space="preserve"> 1</w:t>
       </w:r>
       <w:r>
         <w:rPr>
@@ -3628,12 +5296,21 @@
         </w:rPr>
         <w:t xml:space="preserve">, </w:t>
       </w:r>
-      <w:r>
-        <w:rPr>
-          <w:i/>
-          <w:lang w:val="ro-RO"/>
-        </w:rPr>
-        <w:t>Heading 2</w:t>
+      <w:proofErr w:type="spellStart"/>
+      <w:r>
+        <w:rPr>
+          <w:i/>
+          <w:lang w:val="ro-RO"/>
+        </w:rPr>
+        <w:t>Heading</w:t>
+      </w:r>
+      <w:proofErr w:type="spellEnd"/>
+      <w:r>
+        <w:rPr>
+          <w:i/>
+          <w:lang w:val="ro-RO"/>
+        </w:rPr>
+        <w:t xml:space="preserve"> 2</w:t>
       </w:r>
       <w:r>
         <w:rPr>
@@ -3703,6 +5380,7 @@
         </w:rPr>
         <w:t xml:space="preserve">n </w:t>
       </w:r>
+      <w:proofErr w:type="spellStart"/>
       <w:r>
         <w:rPr>
           <w:i/>
@@ -3710,18 +5388,44 @@
         </w:rPr>
         <w:t>Help</w:t>
       </w:r>
+      <w:proofErr w:type="spellEnd"/>
       <w:r>
         <w:rPr>
           <w:lang w:val="ro-RO"/>
         </w:rPr>
         <w:t xml:space="preserve"> cum se rezolvă această problemă, denumită </w:t>
       </w:r>
-      <w:r>
-        <w:rPr>
-          <w:i/>
-          <w:lang w:val="ro-RO"/>
-        </w:rPr>
-        <w:t>Widow/Orphan control</w:t>
+      <w:proofErr w:type="spellStart"/>
+      <w:r>
+        <w:rPr>
+          <w:i/>
+          <w:lang w:val="ro-RO"/>
+        </w:rPr>
+        <w:t>Widow</w:t>
+      </w:r>
+      <w:proofErr w:type="spellEnd"/>
+      <w:r>
+        <w:rPr>
+          <w:i/>
+          <w:lang w:val="ro-RO"/>
+        </w:rPr>
+        <w:t>/</w:t>
+      </w:r>
+      <w:proofErr w:type="spellStart"/>
+      <w:r>
+        <w:rPr>
+          <w:i/>
+          <w:lang w:val="ro-RO"/>
+        </w:rPr>
+        <w:t>Orphan</w:t>
+      </w:r>
+      <w:proofErr w:type="spellEnd"/>
+      <w:r>
+        <w:rPr>
+          <w:i/>
+          <w:lang w:val="ro-RO"/>
+        </w:rPr>
+        <w:t xml:space="preserve"> control</w:t>
       </w:r>
       <w:r>
         <w:rPr>
@@ -3746,8 +5450,37 @@
         <w:rPr>
           <w:lang w:val="ro-RO"/>
         </w:rPr>
-        <w:t xml:space="preserve">Dacă simțiți nevoia să indentați paragrafele (adică să puneți alineat), acest lucru NU se face cu tab la începutul paragrafului ci în mod automat, formatând paragraful. Pentru orice nelămuriri nu ezitați să folosiți </w:t>
-      </w:r>
+        <w:t xml:space="preserve">Dacă simțiți nevoia să </w:t>
+      </w:r>
+      <w:proofErr w:type="spellStart"/>
+      <w:r>
+        <w:rPr>
+          <w:lang w:val="ro-RO"/>
+        </w:rPr>
+        <w:t>indentați</w:t>
+      </w:r>
+      <w:proofErr w:type="spellEnd"/>
+      <w:r>
+        <w:rPr>
+          <w:lang w:val="ro-RO"/>
+        </w:rPr>
+        <w:t xml:space="preserve"> paragrafele (adică să puneți alineat), acest lucru NU se face cu tab la începutul paragrafului ci în mod automat, </w:t>
+      </w:r>
+      <w:proofErr w:type="spellStart"/>
+      <w:r>
+        <w:rPr>
+          <w:lang w:val="ro-RO"/>
+        </w:rPr>
+        <w:t>formatând</w:t>
+      </w:r>
+      <w:proofErr w:type="spellEnd"/>
+      <w:r>
+        <w:rPr>
+          <w:lang w:val="ro-RO"/>
+        </w:rPr>
+        <w:t xml:space="preserve"> paragraful. Pentru orice nelămuriri nu ezitați să folosiți </w:t>
+      </w:r>
+      <w:proofErr w:type="spellStart"/>
       <w:r>
         <w:rPr>
           <w:i/>
@@ -3759,7 +5492,14 @@
         <w:rPr>
           <w:lang w:val="ro-RO"/>
         </w:rPr>
-        <w:t>-ul editorului Word.</w:t>
+        <w:t>-ul</w:t>
+      </w:r>
+      <w:proofErr w:type="spellEnd"/>
+      <w:r>
+        <w:rPr>
+          <w:lang w:val="ro-RO"/>
+        </w:rPr>
+        <w:t xml:space="preserve"> editorului Word.</w:t>
       </w:r>
     </w:p>
     <w:p>
@@ -3830,6 +5570,7 @@
         </w:rPr>
         <w:t xml:space="preserve">Lucrarea are </w:t>
       </w:r>
+      <w:proofErr w:type="spellStart"/>
       <w:r>
         <w:rPr>
           <w:i/>
@@ -3837,12 +5578,14 @@
         </w:rPr>
         <w:t>Header</w:t>
       </w:r>
+      <w:proofErr w:type="spellEnd"/>
       <w:r>
         <w:rPr>
           <w:lang w:val="ro-RO"/>
         </w:rPr>
         <w:t xml:space="preserve"> și </w:t>
       </w:r>
+      <w:proofErr w:type="spellStart"/>
       <w:r>
         <w:rPr>
           <w:i/>
@@ -3850,12 +5593,14 @@
         </w:rPr>
         <w:t>Footer</w:t>
       </w:r>
+      <w:proofErr w:type="spellEnd"/>
       <w:r>
         <w:rPr>
           <w:lang w:val="ro-RO"/>
         </w:rPr>
         <w:t xml:space="preserve">. Nu ezitați să le folosiți. Pentru a avea </w:t>
       </w:r>
+      <w:proofErr w:type="spellStart"/>
       <w:r>
         <w:rPr>
           <w:i/>
@@ -3863,6 +5608,7 @@
         </w:rPr>
         <w:t>Header</w:t>
       </w:r>
+      <w:proofErr w:type="spellEnd"/>
       <w:r>
         <w:rPr>
           <w:lang w:val="ro-RO"/>
@@ -3886,8 +5632,23 @@
         <w:rPr>
           <w:lang w:val="ro-RO"/>
         </w:rPr>
-        <w:t xml:space="preserve">Prima pagină a lucrării de diplomă (cea de tilu) nu are nici </w:t>
-      </w:r>
+        <w:t xml:space="preserve">Prima pagină a lucrării de diplomă (cea de </w:t>
+      </w:r>
+      <w:proofErr w:type="spellStart"/>
+      <w:r>
+        <w:rPr>
+          <w:lang w:val="ro-RO"/>
+        </w:rPr>
+        <w:t>tilu</w:t>
+      </w:r>
+      <w:proofErr w:type="spellEnd"/>
+      <w:r>
+        <w:rPr>
+          <w:lang w:val="ro-RO"/>
+        </w:rPr>
+        <w:t xml:space="preserve">) nu are nici </w:t>
+      </w:r>
+      <w:proofErr w:type="spellStart"/>
       <w:r>
         <w:rPr>
           <w:i/>
@@ -3895,12 +5656,14 @@
         </w:rPr>
         <w:t>Header</w:t>
       </w:r>
+      <w:proofErr w:type="spellEnd"/>
       <w:r>
         <w:rPr>
           <w:lang w:val="ro-RO"/>
         </w:rPr>
         <w:t xml:space="preserve">, nici </w:t>
       </w:r>
+      <w:proofErr w:type="spellStart"/>
       <w:r>
         <w:rPr>
           <w:i/>
@@ -3908,12 +5671,14 @@
         </w:rPr>
         <w:t>Footer</w:t>
       </w:r>
+      <w:proofErr w:type="spellEnd"/>
       <w:r>
         <w:rPr>
           <w:lang w:val="ro-RO"/>
         </w:rPr>
         <w:t xml:space="preserve">. Prima pagină a unui capitol are doar </w:t>
       </w:r>
+      <w:proofErr w:type="spellStart"/>
       <w:r>
         <w:rPr>
           <w:i/>
@@ -3921,12 +5686,14 @@
         </w:rPr>
         <w:t>Footer</w:t>
       </w:r>
+      <w:proofErr w:type="spellEnd"/>
       <w:r>
         <w:rPr>
           <w:lang w:val="ro-RO"/>
         </w:rPr>
         <w:t xml:space="preserve">, niciodată </w:t>
       </w:r>
+      <w:proofErr w:type="spellStart"/>
       <w:r>
         <w:rPr>
           <w:i/>
@@ -3934,6 +5701,7 @@
         </w:rPr>
         <w:t>Header</w:t>
       </w:r>
+      <w:proofErr w:type="spellEnd"/>
       <w:r>
         <w:rPr>
           <w:lang w:val="ro-RO"/>
@@ -3964,7 +5732,21 @@
           <w:lang w:val="ro-RO"/>
         </w:rPr>
         <w:noBreakHyphen/>
-        <w:t xml:space="preserve">o lucrare științifică, toate cuvintele în altă limbă decât cea de redactare se marcheză cu italic. Toate bucățile de cod se scriu cu font </w:t>
+        <w:t xml:space="preserve">o lucrare științifică, toate cuvintele în altă limbă decât cea de redactare se </w:t>
+      </w:r>
+      <w:proofErr w:type="spellStart"/>
+      <w:r>
+        <w:rPr>
+          <w:lang w:val="ro-RO"/>
+        </w:rPr>
+        <w:t>marcheză</w:t>
+      </w:r>
+      <w:proofErr w:type="spellEnd"/>
+      <w:r>
+        <w:rPr>
+          <w:lang w:val="ro-RO"/>
+        </w:rPr>
+        <w:t xml:space="preserve"> cu italic. Toate bucățile de cod se scriu cu font </w:t>
       </w:r>
       <w:r>
         <w:rPr>
@@ -4004,7 +5786,23 @@
           <w:i/>
           <w:lang w:val="ro-RO"/>
         </w:rPr>
-        <w:t>(Automatic Hyphenation)</w:t>
+        <w:t xml:space="preserve">(Automatic </w:t>
+      </w:r>
+      <w:proofErr w:type="spellStart"/>
+      <w:r>
+        <w:rPr>
+          <w:i/>
+          <w:lang w:val="ro-RO"/>
+        </w:rPr>
+        <w:t>Hyphenation</w:t>
+      </w:r>
+      <w:proofErr w:type="spellEnd"/>
+      <w:r>
+        <w:rPr>
+          <w:i/>
+          <w:lang w:val="ro-RO"/>
+        </w:rPr>
+        <w:t>)</w:t>
       </w:r>
       <w:r>
         <w:rPr>
@@ -4171,7 +5969,7 @@
             <w:spacing w:val="60"/>
             <w:lang w:val="ro-RO"/>
           </w:rPr>
-          <w:t>Studiu bibliografic</w:t>
+          <w:t>Specificațiile aplicației</w:t>
         </w:r>
         <w:r>
           <w:rPr>
@@ -5790,11 +7588,37 @@
     <b:URL>https://store.steampowered.com/app/334940/Yokus_Island_Express/</b:URL>
     <b:RefOrder>6</b:RefOrder>
   </b:Source>
+  <b:Source>
+    <b:Tag>LabVIEW</b:Tag>
+    <b:SourceType>InternetSite</b:SourceType>
+    <b:Guid>{A3057FB6-A0CE-4DB2-B4D2-BE476727505E}</b:Guid>
+    <b:Author>
+      <b:Author>
+        <b:Corporate>National Instruments</b:Corporate>
+      </b:Author>
+    </b:Author>
+    <b:Title>LabVIEW</b:Title>
+    <b:URL>https://www.ni.com/ro-ro/shop/labview.html</b:URL>
+    <b:RefOrder>7</b:RefOrder>
+  </b:Source>
+  <b:Source>
+    <b:Tag>Mat</b:Tag>
+    <b:SourceType>InternetSite</b:SourceType>
+    <b:Guid>{C195C8AB-C241-44E6-9216-47F5571443C1}</b:Guid>
+    <b:Author>
+      <b:Author>
+        <b:Corporate>MathWorks®</b:Corporate>
+      </b:Author>
+    </b:Author>
+    <b:Title>Simulink</b:Title>
+    <b:URL>https://www.mathworks.com/products/simulink.html</b:URL>
+    <b:RefOrder>8</b:RefOrder>
+  </b:Source>
 </b:Sources>
 </file>
 
 <file path=customXml/itemProps1.xml><?xml version="1.0" encoding="utf-8"?>
-<ds:datastoreItem xmlns:ds="http://schemas.openxmlformats.org/officeDocument/2006/customXml" ds:itemID="{8A4E969E-D669-4474-BC14-98BD64E2FBC9}">
+<ds:datastoreItem xmlns:ds="http://schemas.openxmlformats.org/officeDocument/2006/customXml" ds:itemID="{25DC78D9-2B3A-4B5D-AE1C-6EF90251E3B0}">
   <ds:schemaRefs>
     <ds:schemaRef ds:uri="http://schemas.openxmlformats.org/officeDocument/2006/bibliography"/>
   </ds:schemaRefs>

</xml_diff>

<commit_message>
finish chapter 4, specifications
</commit_message>
<xml_diff>
--- a/Evaluare PV 2021.docx
+++ b/Evaluare PV 2021.docx
@@ -1217,6 +1217,8 @@
           <w:docGrid w:linePitch="360"/>
         </w:sectPr>
       </w:pPr>
+      <w:bookmarkStart w:id="2" w:name="_GoBack"/>
+      <w:bookmarkEnd w:id="2"/>
     </w:p>
     <w:p>
       <w:pPr>
@@ -1225,8 +1227,8 @@
           <w:lang w:val="ro-RO"/>
         </w:rPr>
       </w:pPr>
-      <w:bookmarkStart w:id="2" w:name="_Toc87478568"/>
-      <w:bookmarkStart w:id="3" w:name="_Toc93096402"/>
+      <w:bookmarkStart w:id="3" w:name="_Toc87478568"/>
+      <w:bookmarkStart w:id="4" w:name="_Toc93096402"/>
       <w:r>
         <w:rPr>
           <w:lang w:val="ro-RO"/>
@@ -1234,8 +1236,8 @@
         <w:lastRenderedPageBreak/>
         <w:t>Introducere</w:t>
       </w:r>
-      <w:bookmarkEnd w:id="2"/>
       <w:bookmarkEnd w:id="3"/>
+      <w:bookmarkEnd w:id="4"/>
       <w:r>
         <w:rPr>
           <w:lang w:val="ro-RO"/>
@@ -1677,7 +1679,7 @@
           <w:lang w:val="ro-RO"/>
         </w:rPr>
       </w:pPr>
-      <w:bookmarkStart w:id="4" w:name="_Toc93096403"/>
+      <w:bookmarkStart w:id="5" w:name="_Toc93096403"/>
       <w:r>
         <w:rPr>
           <w:lang w:val="ro-RO"/>
@@ -1685,7 +1687,7 @@
         <w:lastRenderedPageBreak/>
         <w:t>Studiu bibliografic</w:t>
       </w:r>
-      <w:bookmarkEnd w:id="4"/>
+      <w:bookmarkEnd w:id="5"/>
     </w:p>
     <w:p>
       <w:pPr>
@@ -2937,7 +2939,7 @@
           <w:lang w:val="ro-RO"/>
         </w:rPr>
       </w:pPr>
-      <w:bookmarkStart w:id="5" w:name="_Toc93096404"/>
+      <w:bookmarkStart w:id="6" w:name="_Toc93096404"/>
       <w:r>
         <w:rPr>
           <w:lang w:val="ro-RO"/>
@@ -2945,7 +2947,7 @@
         <w:lastRenderedPageBreak/>
         <w:t>Fundamentare teoretică</w:t>
       </w:r>
-      <w:bookmarkEnd w:id="5"/>
+      <w:bookmarkEnd w:id="6"/>
     </w:p>
     <w:p>
       <w:pPr>
@@ -4197,10 +4199,8 @@
     </w:p>
     <w:p>
       <w:pPr>
+        <w:keepNext/>
         <w:jc w:val="center"/>
-        <w:rPr>
-          <w:lang w:val="ro-RO"/>
-        </w:rPr>
       </w:pPr>
       <w:r>
         <w:rPr>
@@ -4253,6 +4253,69 @@
     </w:p>
     <w:p>
       <w:pPr>
+        <w:pStyle w:val="Legend"/>
+        <w:jc w:val="center"/>
+        <w:rPr>
+          <w:lang w:val="ro-RO"/>
+        </w:rPr>
+      </w:pPr>
+      <w:r>
+        <w:t xml:space="preserve">Fig. </w:t>
+      </w:r>
+      <w:fldSimple w:instr=" SEQ Fig. \* ARABIC ">
+        <w:r>
+          <w:rPr>
+            <w:noProof/>
+          </w:rPr>
+          <w:t>7</w:t>
+        </w:r>
+      </w:fldSimple>
+      <w:r>
+        <w:t xml:space="preserve"> </w:t>
+      </w:r>
+      <w:proofErr w:type="spellStart"/>
+      <w:r>
+        <w:t>copacul</w:t>
+      </w:r>
+      <w:proofErr w:type="spellEnd"/>
+      <w:r>
+        <w:t xml:space="preserve"> meu e adolescent </w:t>
+      </w:r>
+      <w:proofErr w:type="spellStart"/>
+      <w:r>
+        <w:t>și</w:t>
+      </w:r>
+      <w:proofErr w:type="spellEnd"/>
+      <w:r>
+        <w:t xml:space="preserve"> </w:t>
+      </w:r>
+      <w:r>
+        <w:t xml:space="preserve">nu </w:t>
+      </w:r>
+      <w:proofErr w:type="spellStart"/>
+      <w:r>
+        <w:t>mă</w:t>
+      </w:r>
+      <w:proofErr w:type="spellEnd"/>
+      <w:r>
+        <w:t xml:space="preserve"> </w:t>
+      </w:r>
+      <w:proofErr w:type="spellStart"/>
+      <w:r>
+        <w:t>mai</w:t>
+      </w:r>
+      <w:proofErr w:type="spellEnd"/>
+      <w:r>
+        <w:t xml:space="preserve"> </w:t>
+      </w:r>
+      <w:proofErr w:type="spellStart"/>
+      <w:r>
+        <w:t>ascultă</w:t>
+      </w:r>
+      <w:proofErr w:type="spellEnd"/>
+    </w:p>
+    <w:p>
+      <w:pPr>
         <w:jc w:val="both"/>
         <w:rPr>
           <w:lang w:val="ro-RO"/>
@@ -4272,8 +4335,6 @@
           <w:docGrid w:linePitch="360"/>
         </w:sectPr>
       </w:pPr>
-      <w:bookmarkStart w:id="6" w:name="_GoBack"/>
-      <w:bookmarkEnd w:id="6"/>
     </w:p>
     <w:p>
       <w:pPr>
@@ -4299,12 +4360,220 @@
           <w:lang w:val="ro-RO"/>
         </w:rPr>
       </w:pPr>
-      <w:r>
-        <w:rPr>
-          <w:lang w:val="ro-RO"/>
-        </w:rPr>
-        <w:t>(2—3 pagini)</w:t>
-      </w:r>
+    </w:p>
+    <w:p>
+      <w:pPr>
+        <w:jc w:val="both"/>
+        <w:rPr>
+          <w:lang w:val="ro-RO"/>
+        </w:rPr>
+      </w:pPr>
+      <w:r>
+        <w:rPr>
+          <w:lang w:val="ro-RO"/>
+        </w:rPr>
+        <w:t xml:space="preserve">Procesul creativ a fost unul care s-a pornit mai greu. Fără o idee în cap am trecut la crearea hărții și am făcut-o destul de la întâmplare. Știam doar că va fi o secțiune lungă și îngustă de apă, asemănătoare cu un râu și că trebuie să creez o zonă înaltă accesibilă doar sărind. Când harta a fost gata șiroaie de idei mi-au năvălit în minte și am început să populez nivelul cu obiecte și obstacole. Schema din </w:t>
+      </w:r>
+      <w:r>
+        <w:rPr>
+          <w:i/>
+          <w:iCs/>
+          <w:lang w:val="ro-RO"/>
+        </w:rPr>
+        <w:t>Fig. 8</w:t>
+      </w:r>
+      <w:r>
+        <w:rPr>
+          <w:lang w:val="ro-RO"/>
+        </w:rPr>
+        <w:t xml:space="preserve"> </w:t>
+      </w:r>
+      <w:r>
+        <w:rPr>
+          <w:lang w:val="ro-RO"/>
+        </w:rPr>
+        <w:t>descrie evenimentele și succesiu</w:t>
+      </w:r>
+      <w:r>
+        <w:rPr>
+          <w:lang w:val="ro-RO"/>
+        </w:rPr>
+        <w:t>n</w:t>
+      </w:r>
+      <w:r>
+        <w:rPr>
+          <w:lang w:val="ro-RO"/>
+        </w:rPr>
+        <w:t>ea lor</w:t>
+      </w:r>
+      <w:r>
+        <w:rPr>
+          <w:lang w:val="ro-RO"/>
+        </w:rPr>
+        <w:t>.</w:t>
+      </w:r>
+    </w:p>
+    <w:p>
+      <w:pPr>
+        <w:jc w:val="both"/>
+        <w:rPr>
+          <w:lang w:val="ro-RO"/>
+        </w:rPr>
+      </w:pPr>
+      <w:r>
+        <w:rPr>
+          <w:noProof/>
+          <w:lang w:val="ro-RO"/>
+        </w:rPr>
+        <w:drawing>
+          <wp:inline distT="0" distB="0" distL="0" distR="0">
+            <wp:extent cx="5943600" cy="3316605"/>
+            <wp:effectExtent l="0" t="0" r="0" b="0"/>
+            <wp:docPr id="11" name="Imagine 11"/>
+            <wp:cNvGraphicFramePr>
+              <a:graphicFrameLocks xmlns:a="http://schemas.openxmlformats.org/drawingml/2006/main" noChangeAspect="1"/>
+            </wp:cNvGraphicFramePr>
+            <a:graphic xmlns:a="http://schemas.openxmlformats.org/drawingml/2006/main">
+              <a:graphicData uri="http://schemas.openxmlformats.org/drawingml/2006/picture">
+                <pic:pic xmlns:pic="http://schemas.openxmlformats.org/drawingml/2006/picture">
+                  <pic:nvPicPr>
+                    <pic:cNvPr id="11" name="specificatii.png"/>
+                    <pic:cNvPicPr/>
+                  </pic:nvPicPr>
+                  <pic:blipFill>
+                    <a:blip r:embed="rId18">
+                      <a:extLst>
+                        <a:ext uri="{28A0092B-C50C-407E-A947-70E740481C1C}">
+                          <a14:useLocalDpi xmlns:a14="http://schemas.microsoft.com/office/drawing/2010/main" val="0"/>
+                        </a:ext>
+                      </a:extLst>
+                    </a:blip>
+                    <a:stretch>
+                      <a:fillRect/>
+                    </a:stretch>
+                  </pic:blipFill>
+                  <pic:spPr>
+                    <a:xfrm>
+                      <a:off x="0" y="0"/>
+                      <a:ext cx="5943600" cy="3316605"/>
+                    </a:xfrm>
+                    <a:prstGeom prst="rect">
+                      <a:avLst/>
+                    </a:prstGeom>
+                  </pic:spPr>
+                </pic:pic>
+              </a:graphicData>
+            </a:graphic>
+          </wp:inline>
+        </w:drawing>
+      </w:r>
+    </w:p>
+    <w:p>
+      <w:pPr>
+        <w:jc w:val="both"/>
+        <w:rPr>
+          <w:lang w:val="ro-RO"/>
+        </w:rPr>
+      </w:pPr>
+      <w:r>
+        <w:rPr>
+          <w:lang w:val="ro-RO"/>
+        </w:rPr>
+        <w:t>La începutul jocului deja poți face foarte multe lucruri. Îți poți croi drum distrugând totul în cale, aceasta ar putea fi cea mai evidentă soluție. Dacă înveți repede să sari poți trece ușor peste primul obstacol sau să ceri ajutor de la natură vorbind cu un copac ce se află la mare înălțime. Atacând un copac vei atrage furia naturii asupra ta și nu te va mai ajuta în aventură. Obstacolul al 2-lea poate fi doar distrus</w:t>
+      </w:r>
+      <w:r>
+        <w:rPr>
+          <w:lang w:val="ro-RO"/>
+        </w:rPr>
+        <w:t>,</w:t>
+      </w:r>
+      <w:r>
+        <w:rPr>
+          <w:lang w:val="ro-RO"/>
+        </w:rPr>
+        <w:t xml:space="preserve"> după care înveți să înoți, culegi toți bănuții din apă și câștigi, dacă îi ai și pe ceilalți.</w:t>
+      </w:r>
+    </w:p>
+    <w:p>
+      <w:pPr>
+        <w:jc w:val="both"/>
+        <w:rPr>
+          <w:lang w:val="ro-RO"/>
+        </w:rPr>
+      </w:pPr>
+      <w:r>
+        <w:rPr>
+          <w:lang w:val="ro-RO"/>
+        </w:rPr>
+        <w:t xml:space="preserve">Jocul devine interesant când încerci </w:t>
+      </w:r>
+      <w:r>
+        <w:rPr>
+          <w:lang w:val="ro-RO"/>
+        </w:rPr>
+        <w:t>să te abați de la drumul din fața ta. Înainte să înveți să înoți, plutești deasupra apei și poți să plutești pe toată suprafața apei până la locul unde înveți să înoți. Tot acolo se află niște case care aparțin muncitorilor de la fabrica de muniție</w:t>
+      </w:r>
+      <w:r>
+        <w:rPr>
+          <w:lang w:val="ro-RO"/>
+        </w:rPr>
+        <w:t xml:space="preserve"> și desigur fabrica de muniție. Obstacolul al 2-lea e alcătuit din 3 ziduri care pot fi distruse cu rachete dar distrugând casele cu rachete va rezulta în distrugerea zidurilor. Pe schemă se poate observa relația aceasta exemplificată printr-o linie întreruptă. De asemenea prin distrugerea fabricii, tunurile de la primul obstacol vor rămâne fără muniție și vor fi dezactivate.</w:t>
+      </w:r>
+    </w:p>
+    <w:p>
+      <w:pPr>
+        <w:jc w:val="both"/>
+        <w:rPr>
+          <w:lang w:val="ro-RO"/>
+        </w:rPr>
+      </w:pPr>
+      <w:r>
+        <w:rPr>
+          <w:lang w:val="ro-RO"/>
+        </w:rPr>
+        <w:lastRenderedPageBreak/>
+        <w:t>Singurul obiectiv al jocului este de a deveni bogat colectând bani de aur care se află în mod convenabil peste tot. Pentru a face acest lucru e obligatoriu să înoți în apă, deoarece există bani acolo și nu poți deveni bogat dacă nu îi colectezi pe toți.</w:t>
+      </w:r>
+      <w:r>
+        <w:rPr>
+          <w:lang w:val="ro-RO"/>
+        </w:rPr>
+        <w:t xml:space="preserve"> Pentru ruta genocid nu este necesar să înveți cum să sari, ambele obstacole pot fi distruse dar </w:t>
+      </w:r>
+      <w:r>
+        <w:rPr>
+          <w:lang w:val="ro-RO"/>
+        </w:rPr>
+        <w:t>pentru ruta pacifistă e necesar să poți sări peste primul obstacol sau să ceri binecuvântarea pădurii ca să blocheze tunurile.</w:t>
+      </w:r>
+    </w:p>
+    <w:p>
+      <w:pPr>
+        <w:jc w:val="both"/>
+        <w:rPr>
+          <w:lang w:val="ro-RO"/>
+        </w:rPr>
+      </w:pPr>
+      <w:r>
+        <w:rPr>
+          <w:lang w:val="ro-RO"/>
+        </w:rPr>
+        <w:t>Pentru a fi mai interesant sau mai enervant, pe toată harta se află niște zepeline care aruncă cu bombe din aer. Din cauza asta poți fi lovit oricând pierzând tot progresul. Grozav, nu? Nu. Dar nu se simțea suficient de greu așa că a trebuit să adaug o provocare în plus</w:t>
+      </w:r>
+      <w:r>
+        <w:rPr>
+          <w:lang w:val="ro-RO"/>
+        </w:rPr>
+        <w:t>. Zepelinele nu pot fi distruse și muniția lor sunt stele căzătoare, nu au nevoie de fabrica de muniție ca să le alimenteze așa că nu poți scăpa de ele.</w:t>
+      </w:r>
+    </w:p>
+    <w:p>
+      <w:pPr>
+        <w:jc w:val="both"/>
+        <w:rPr>
+          <w:lang w:val="ro-RO"/>
+        </w:rPr>
+      </w:pPr>
     </w:p>
     <w:p>
       <w:pPr>
@@ -4323,61 +4592,7 @@
         <w:rPr>
           <w:lang w:val="ro-RO"/>
         </w:rPr>
-        <w:t>Aici descrieți designul aplicației voastre. Faceți o schemă</w:t>
-      </w:r>
-      <w:r>
-        <w:rPr>
-          <w:lang w:val="ro-RO"/>
-        </w:rPr>
-        <w:t xml:space="preserve"> bloc a sistemului </w:t>
-      </w:r>
-      <w:r>
-        <w:rPr>
-          <w:lang w:val="ro-RO"/>
-        </w:rPr>
-        <w:t>care este</w:t>
-      </w:r>
-      <w:r>
-        <w:rPr>
-          <w:lang w:val="ro-RO"/>
-        </w:rPr>
-        <w:t xml:space="preserve"> un desen în care, prin dreptunghiuri</w:t>
-      </w:r>
-      <w:r>
-        <w:rPr>
-          <w:lang w:val="ro-RO"/>
-        </w:rPr>
-        <w:t xml:space="preserve"> (sau altfel)</w:t>
-      </w:r>
-      <w:r>
-        <w:rPr>
-          <w:lang w:val="ro-RO"/>
-        </w:rPr>
-        <w:t xml:space="preserve">, indicați elementele componente ale sistemului și, prin săgeți, felul în care acestea sunt conectate. Bineînțeles, și povestiți în cuvinte tot ce conține schema, nu doar o </w:t>
-      </w:r>
-      <w:r>
-        <w:rPr>
-          <w:lang w:val="ro-RO"/>
-        </w:rPr>
-        <w:t>desenați</w:t>
-      </w:r>
-      <w:r>
-        <w:rPr>
-          <w:lang w:val="ro-RO"/>
-        </w:rPr>
-        <w:t xml:space="preserve">. </w:t>
-      </w:r>
-      <w:r>
-        <w:rPr>
-          <w:lang w:val="ro-RO"/>
-        </w:rPr>
-        <w:t>De asemenea, prezentați</w:t>
-      </w:r>
-      <w:r>
-        <w:rPr>
-          <w:lang w:val="ro-RO"/>
-        </w:rPr>
-        <w:t xml:space="preserve"> pe scurt, ce va face aplicația, Nu intrați în detalii de implementare, pentru că ele vor apărea în capitolul următor. </w:t>
+        <w:t xml:space="preserve"> </w:t>
       </w:r>
     </w:p>
     <w:p>
@@ -4461,6 +4676,14 @@
         </w:rPr>
         <w:t>(1—3 pagini)</w:t>
       </w:r>
+    </w:p>
+    <w:p>
+      <w:pPr>
+        <w:jc w:val="both"/>
+        <w:rPr>
+          <w:lang w:val="ro-RO"/>
+        </w:rPr>
+      </w:pPr>
     </w:p>
     <w:p>
       <w:pPr>
@@ -4670,7 +4893,7 @@
               </w:tblGrid>
               <w:tr>
                 <w:trPr>
-                  <w:divId w:val="1319766242"/>
+                  <w:divId w:val="229006258"/>
                   <w:tblCellSpacing w:w="15" w:type="dxa"/>
                 </w:trPr>
                 <w:tc>
@@ -4722,7 +4945,7 @@
               </w:tr>
               <w:tr>
                 <w:trPr>
-                  <w:divId w:val="1319766242"/>
+                  <w:divId w:val="229006258"/>
                   <w:tblCellSpacing w:w="15" w:type="dxa"/>
                 </w:trPr>
                 <w:tc>
@@ -4772,7 +4995,7 @@
               </w:tr>
               <w:tr>
                 <w:trPr>
-                  <w:divId w:val="1319766242"/>
+                  <w:divId w:val="229006258"/>
                   <w:tblCellSpacing w:w="15" w:type="dxa"/>
                 </w:trPr>
                 <w:tc>
@@ -4831,7 +5054,7 @@
               </w:tr>
               <w:tr>
                 <w:trPr>
-                  <w:divId w:val="1319766242"/>
+                  <w:divId w:val="229006258"/>
                   <w:tblCellSpacing w:w="15" w:type="dxa"/>
                 </w:trPr>
                 <w:tc>
@@ -4881,7 +5104,7 @@
               </w:tr>
               <w:tr>
                 <w:trPr>
-                  <w:divId w:val="1319766242"/>
+                  <w:divId w:val="229006258"/>
                   <w:tblCellSpacing w:w="15" w:type="dxa"/>
                 </w:trPr>
                 <w:tc>
@@ -4931,7 +5154,7 @@
               </w:tr>
               <w:tr>
                 <w:trPr>
-                  <w:divId w:val="1319766242"/>
+                  <w:divId w:val="229006258"/>
                   <w:tblCellSpacing w:w="15" w:type="dxa"/>
                 </w:trPr>
                 <w:tc>
@@ -4981,7 +5204,7 @@
               </w:tr>
               <w:tr>
                 <w:trPr>
-                  <w:divId w:val="1319766242"/>
+                  <w:divId w:val="229006258"/>
                   <w:tblCellSpacing w:w="15" w:type="dxa"/>
                 </w:trPr>
                 <w:tc>
@@ -5031,7 +5254,7 @@
               </w:tr>
               <w:tr>
                 <w:trPr>
-                  <w:divId w:val="1319766242"/>
+                  <w:divId w:val="229006258"/>
                   <w:tblCellSpacing w:w="15" w:type="dxa"/>
                 </w:trPr>
                 <w:tc>
@@ -5082,7 +5305,7 @@
             </w:tbl>
             <w:p>
               <w:pPr>
-                <w:divId w:val="1319766242"/>
+                <w:divId w:val="229006258"/>
                 <w:rPr>
                   <w:rFonts w:eastAsia="Times New Roman"/>
                   <w:noProof/>
@@ -5102,721 +5325,6 @@
         </w:sdt>
       </w:sdtContent>
     </w:sdt>
-    <w:p>
-      <w:pPr>
-        <w:rPr>
-          <w:lang w:val="ro-RO"/>
-        </w:rPr>
-      </w:pPr>
-      <w:r>
-        <w:rPr>
-          <w:lang w:val="ro-RO"/>
-        </w:rPr>
-        <w:br w:type="page"/>
-      </w:r>
-    </w:p>
-    <w:p>
-      <w:pPr>
-        <w:jc w:val="both"/>
-        <w:rPr>
-          <w:b/>
-          <w:lang w:val="ro-RO"/>
-        </w:rPr>
-      </w:pPr>
-      <w:r>
-        <w:rPr>
-          <w:b/>
-          <w:lang w:val="ro-RO"/>
-        </w:rPr>
-        <w:lastRenderedPageBreak/>
-        <w:t>Observații</w:t>
-      </w:r>
-    </w:p>
-    <w:p>
-      <w:pPr>
-        <w:ind w:left="360"/>
-        <w:jc w:val="both"/>
-        <w:rPr>
-          <w:lang w:val="ro-RO"/>
-        </w:rPr>
-      </w:pPr>
-      <w:r>
-        <w:rPr>
-          <w:lang w:val="ro-RO"/>
-        </w:rPr>
-        <w:t>În plus, vă atrag atenția asupra următoarelor aspecte, mai mult sau mai puțin de tehnoredactare:</w:t>
-      </w:r>
-    </w:p>
-    <w:p>
-      <w:pPr>
-        <w:pStyle w:val="Listparagraf"/>
-        <w:numPr>
-          <w:ilvl w:val="0"/>
-          <w:numId w:val="3"/>
-        </w:numPr>
-        <w:jc w:val="both"/>
-        <w:rPr>
-          <w:lang w:val="ro-RO"/>
-        </w:rPr>
-      </w:pPr>
-      <w:r>
-        <w:rPr>
-          <w:lang w:val="ro-RO"/>
-        </w:rPr>
-        <w:t xml:space="preserve">Lucrarea este scrisă în limba română. Adică folosiți diacritice. După mine, e o chestiune de bun simț să scrieți corect (și nu mă refer aici la greșelile de ortografie). În plus, puteți folosi un </w:t>
-      </w:r>
-      <w:proofErr w:type="spellStart"/>
-      <w:r>
-        <w:rPr>
-          <w:i/>
-          <w:lang w:val="ro-RO"/>
-        </w:rPr>
-        <w:t>speller</w:t>
-      </w:r>
-      <w:proofErr w:type="spellEnd"/>
-      <w:r>
-        <w:rPr>
-          <w:lang w:val="ro-RO"/>
-        </w:rPr>
-        <w:t xml:space="preserve"> de limba română care vă scoate în evidență greșelile</w:t>
-      </w:r>
-    </w:p>
-    <w:p>
-      <w:pPr>
-        <w:pStyle w:val="Listparagraf"/>
-        <w:numPr>
-          <w:ilvl w:val="0"/>
-          <w:numId w:val="3"/>
-        </w:numPr>
-        <w:jc w:val="both"/>
-        <w:rPr>
-          <w:lang w:val="ro-RO"/>
-        </w:rPr>
-      </w:pPr>
-      <w:r>
-        <w:rPr>
-          <w:lang w:val="ro-RO"/>
-        </w:rPr>
-        <w:t xml:space="preserve">Fiecare capitol din lucrare începe de la pagină nouă. Trecerea la pagină nouă NU se face apăsând tasta </w:t>
-      </w:r>
-      <w:proofErr w:type="spellStart"/>
-      <w:r>
-        <w:rPr>
-          <w:i/>
-          <w:lang w:val="ro-RO"/>
-        </w:rPr>
-        <w:t>Enter</w:t>
-      </w:r>
-      <w:proofErr w:type="spellEnd"/>
-      <w:r>
-        <w:rPr>
-          <w:lang w:val="ro-RO"/>
-        </w:rPr>
-        <w:t xml:space="preserve"> la disperare, ci inserând un </w:t>
-      </w:r>
-      <w:r>
-        <w:rPr>
-          <w:i/>
-          <w:lang w:val="ro-RO"/>
-        </w:rPr>
-        <w:t>Page Break</w:t>
-      </w:r>
-      <w:r>
-        <w:rPr>
-          <w:lang w:val="ro-RO"/>
-        </w:rPr>
-        <w:t xml:space="preserve"> (sau combinația de taste </w:t>
-      </w:r>
-      <w:proofErr w:type="spellStart"/>
-      <w:r>
-        <w:rPr>
-          <w:i/>
-          <w:lang w:val="ro-RO"/>
-        </w:rPr>
-        <w:t>Ctrl</w:t>
-      </w:r>
-      <w:r>
-        <w:rPr>
-          <w:lang w:val="ro-RO"/>
-        </w:rPr>
-        <w:t>+</w:t>
-      </w:r>
-      <w:r>
-        <w:rPr>
-          <w:i/>
-          <w:lang w:val="ro-RO"/>
-        </w:rPr>
-        <w:t>Enter</w:t>
-      </w:r>
-      <w:proofErr w:type="spellEnd"/>
-      <w:r>
-        <w:rPr>
-          <w:lang w:val="ro-RO"/>
-        </w:rPr>
-        <w:t>). În acest fel, orice modificare în capitolul anterior, nu vă va da peste cap toată paginația din capitolul curent. El va începe întotdeauna de la pagina nouă.</w:t>
-      </w:r>
-    </w:p>
-    <w:p>
-      <w:pPr>
-        <w:pStyle w:val="Listparagraf"/>
-        <w:numPr>
-          <w:ilvl w:val="0"/>
-          <w:numId w:val="3"/>
-        </w:numPr>
-        <w:jc w:val="both"/>
-        <w:rPr>
-          <w:lang w:val="ro-RO"/>
-        </w:rPr>
-      </w:pPr>
-      <w:r>
-        <w:rPr>
-          <w:lang w:val="ro-RO"/>
-        </w:rPr>
-        <w:t>Titlurile capitolelor și subcapitolelor se marchează ca atare (</w:t>
-      </w:r>
-      <w:proofErr w:type="spellStart"/>
-      <w:r>
-        <w:rPr>
-          <w:i/>
-          <w:lang w:val="ro-RO"/>
-        </w:rPr>
-        <w:t>Heading</w:t>
-      </w:r>
-      <w:proofErr w:type="spellEnd"/>
-      <w:r>
-        <w:rPr>
-          <w:i/>
-          <w:lang w:val="ro-RO"/>
-        </w:rPr>
-        <w:t xml:space="preserve"> 1</w:t>
-      </w:r>
-      <w:r>
-        <w:rPr>
-          <w:lang w:val="ro-RO"/>
-        </w:rPr>
-        <w:t xml:space="preserve">, </w:t>
-      </w:r>
-      <w:proofErr w:type="spellStart"/>
-      <w:r>
-        <w:rPr>
-          <w:i/>
-          <w:lang w:val="ro-RO"/>
-        </w:rPr>
-        <w:t>Heading</w:t>
-      </w:r>
-      <w:proofErr w:type="spellEnd"/>
-      <w:r>
-        <w:rPr>
-          <w:i/>
-          <w:lang w:val="ro-RO"/>
-        </w:rPr>
-        <w:t xml:space="preserve"> 2</w:t>
-      </w:r>
-      <w:r>
-        <w:rPr>
-          <w:lang w:val="ro-RO"/>
-        </w:rPr>
-        <w:t xml:space="preserve"> etc.). Acest lucru vă va fi util pentru generarea automată a cuprinsului. Insist asupra acestui lucru pentru că e cel mai simplu și mai corect mod de creare a unui cuprins. Altfel, o să aveți </w:t>
-      </w:r>
-      <w:r>
-        <w:rPr>
-          <w:lang w:val="ro-RO"/>
-        </w:rPr>
-        <w:t>mai</w:t>
-      </w:r>
-      <w:r>
-        <w:rPr>
-          <w:lang w:val="ro-RO"/>
-        </w:rPr>
-        <w:t xml:space="preserve"> mult de lucru și o să arate </w:t>
-      </w:r>
-      <w:r>
-        <w:rPr>
-          <w:lang w:val="ro-RO"/>
-        </w:rPr>
-        <w:t>urât</w:t>
-      </w:r>
-      <w:r>
-        <w:rPr>
-          <w:lang w:val="ro-RO"/>
-        </w:rPr>
-        <w:t>.</w:t>
-      </w:r>
-    </w:p>
-    <w:p>
-      <w:pPr>
-        <w:pStyle w:val="Listparagraf"/>
-        <w:numPr>
-          <w:ilvl w:val="0"/>
-          <w:numId w:val="3"/>
-        </w:numPr>
-        <w:jc w:val="both"/>
-        <w:rPr>
-          <w:lang w:val="ro-RO"/>
-        </w:rPr>
-      </w:pPr>
-      <w:r>
-        <w:rPr>
-          <w:lang w:val="ro-RO"/>
-        </w:rPr>
-        <w:t>NICIODATĂ pe ultimul rând al unei pagini nu este un titlu sau primul r</w:t>
-      </w:r>
-      <w:r>
-        <w:rPr>
-          <w:lang w:val="ro-RO"/>
-        </w:rPr>
-        <w:t>ând dintr</w:t>
-      </w:r>
-      <w:r>
-        <w:rPr>
-          <w:lang w:val="ro-RO"/>
-        </w:rPr>
-        <w:noBreakHyphen/>
-        <w:t>un paragraf. Căutați î</w:t>
-      </w:r>
-      <w:r>
-        <w:rPr>
-          <w:lang w:val="ro-RO"/>
-        </w:rPr>
-        <w:t xml:space="preserve">n </w:t>
-      </w:r>
-      <w:proofErr w:type="spellStart"/>
-      <w:r>
-        <w:rPr>
-          <w:i/>
-          <w:lang w:val="ro-RO"/>
-        </w:rPr>
-        <w:t>Help</w:t>
-      </w:r>
-      <w:proofErr w:type="spellEnd"/>
-      <w:r>
-        <w:rPr>
-          <w:lang w:val="ro-RO"/>
-        </w:rPr>
-        <w:t xml:space="preserve"> cum se rezolvă această problemă, denumită </w:t>
-      </w:r>
-      <w:proofErr w:type="spellStart"/>
-      <w:r>
-        <w:rPr>
-          <w:i/>
-          <w:lang w:val="ro-RO"/>
-        </w:rPr>
-        <w:t>Widow</w:t>
-      </w:r>
-      <w:proofErr w:type="spellEnd"/>
-      <w:r>
-        <w:rPr>
-          <w:i/>
-          <w:lang w:val="ro-RO"/>
-        </w:rPr>
-        <w:t>/</w:t>
-      </w:r>
-      <w:proofErr w:type="spellStart"/>
-      <w:r>
-        <w:rPr>
-          <w:i/>
-          <w:lang w:val="ro-RO"/>
-        </w:rPr>
-        <w:t>Orphan</w:t>
-      </w:r>
-      <w:proofErr w:type="spellEnd"/>
-      <w:r>
-        <w:rPr>
-          <w:i/>
-          <w:lang w:val="ro-RO"/>
-        </w:rPr>
-        <w:t xml:space="preserve"> control</w:t>
-      </w:r>
-      <w:r>
-        <w:rPr>
-          <w:lang w:val="ro-RO"/>
-        </w:rPr>
-        <w:t>.</w:t>
-      </w:r>
-    </w:p>
-    <w:p>
-      <w:pPr>
-        <w:pStyle w:val="Listparagraf"/>
-        <w:numPr>
-          <w:ilvl w:val="0"/>
-          <w:numId w:val="3"/>
-        </w:numPr>
-        <w:jc w:val="both"/>
-        <w:rPr>
-          <w:lang w:val="ro-RO"/>
-        </w:rPr>
-      </w:pPr>
-      <w:r>
-        <w:rPr>
-          <w:lang w:val="ro-RO"/>
-        </w:rPr>
-        <w:t xml:space="preserve">Dacă simțiți nevoia să </w:t>
-      </w:r>
-      <w:proofErr w:type="spellStart"/>
-      <w:r>
-        <w:rPr>
-          <w:lang w:val="ro-RO"/>
-        </w:rPr>
-        <w:t>indentați</w:t>
-      </w:r>
-      <w:proofErr w:type="spellEnd"/>
-      <w:r>
-        <w:rPr>
-          <w:lang w:val="ro-RO"/>
-        </w:rPr>
-        <w:t xml:space="preserve"> paragrafele (adică să puneți alineat), acest lucru NU se face cu tab la începutul paragrafului ci în mod automat, </w:t>
-      </w:r>
-      <w:proofErr w:type="spellStart"/>
-      <w:r>
-        <w:rPr>
-          <w:lang w:val="ro-RO"/>
-        </w:rPr>
-        <w:t>formatând</w:t>
-      </w:r>
-      <w:proofErr w:type="spellEnd"/>
-      <w:r>
-        <w:rPr>
-          <w:lang w:val="ro-RO"/>
-        </w:rPr>
-        <w:t xml:space="preserve"> paragraful. Pentru orice nelămuriri nu ezitați să folosiți </w:t>
-      </w:r>
-      <w:proofErr w:type="spellStart"/>
-      <w:r>
-        <w:rPr>
-          <w:i/>
-          <w:lang w:val="ro-RO"/>
-        </w:rPr>
-        <w:t>Help</w:t>
-      </w:r>
-      <w:r>
-        <w:rPr>
-          <w:lang w:val="ro-RO"/>
-        </w:rPr>
-        <w:t>-ul</w:t>
-      </w:r>
-      <w:proofErr w:type="spellEnd"/>
-      <w:r>
-        <w:rPr>
-          <w:lang w:val="ro-RO"/>
-        </w:rPr>
-        <w:t xml:space="preserve"> editorului Word.</w:t>
-      </w:r>
-    </w:p>
-    <w:p>
-      <w:pPr>
-        <w:pStyle w:val="Listparagraf"/>
-        <w:numPr>
-          <w:ilvl w:val="0"/>
-          <w:numId w:val="3"/>
-        </w:numPr>
-        <w:jc w:val="both"/>
-        <w:rPr>
-          <w:lang w:val="ro-RO"/>
-        </w:rPr>
-      </w:pPr>
-      <w:r>
-        <w:rPr>
-          <w:lang w:val="ro-RO"/>
-        </w:rPr>
-        <w:t>În afara situației în care aveți o poză foarte mare (care ocupă toată pagina), NICIODATĂ pe o pagină nu apare doar o poză. Și nici</w:t>
-      </w:r>
-      <w:r>
-        <w:rPr>
-          <w:lang w:val="ro-RO"/>
-        </w:rPr>
-        <w:t xml:space="preserve"> o</w:t>
-      </w:r>
-      <w:r>
-        <w:rPr>
-          <w:lang w:val="ro-RO"/>
-        </w:rPr>
-        <w:t xml:space="preserve"> poză imediat după titlu nu se poate. TOATE imaginile sunt numerotate și explicate (exp. Fig. 1.1 Relaționarea tabelelor). Explicația este plasată sub imagine. Răsfoiți o carte tehnică și vedeți cum e scrisă. Nu folosiți exprimări de genul „figura de mai sus/jos”, ci în Fig. 1.1. În acest mod, puteți pune figura acolo unde are loc și nu lângă paragraful care o menționează.</w:t>
-      </w:r>
-    </w:p>
-    <w:p>
-      <w:pPr>
-        <w:pStyle w:val="Listparagraf"/>
-        <w:numPr>
-          <w:ilvl w:val="0"/>
-          <w:numId w:val="3"/>
-        </w:numPr>
-        <w:jc w:val="both"/>
-        <w:rPr>
-          <w:lang w:val="ro-RO"/>
-        </w:rPr>
-      </w:pPr>
-      <w:r>
-        <w:rPr>
-          <w:lang w:val="ro-RO"/>
-        </w:rPr>
-        <w:t>După un titlul nu urmează o imagine ci un text (măcar un paragraf) și apoi o imagine. În ultima vreme întâlnesc tot mai des această greșeală.</w:t>
-      </w:r>
-    </w:p>
-    <w:p>
-      <w:pPr>
-        <w:pStyle w:val="Listparagraf"/>
-        <w:numPr>
-          <w:ilvl w:val="0"/>
-          <w:numId w:val="3"/>
-        </w:numPr>
-        <w:jc w:val="both"/>
-        <w:rPr>
-          <w:lang w:val="ro-RO"/>
-        </w:rPr>
-      </w:pPr>
-      <w:r>
-        <w:rPr>
-          <w:lang w:val="ro-RO"/>
-        </w:rPr>
-        <w:t xml:space="preserve">Lucrarea are </w:t>
-      </w:r>
-      <w:proofErr w:type="spellStart"/>
-      <w:r>
-        <w:rPr>
-          <w:i/>
-          <w:lang w:val="ro-RO"/>
-        </w:rPr>
-        <w:t>Header</w:t>
-      </w:r>
-      <w:proofErr w:type="spellEnd"/>
-      <w:r>
-        <w:rPr>
-          <w:lang w:val="ro-RO"/>
-        </w:rPr>
-        <w:t xml:space="preserve"> și </w:t>
-      </w:r>
-      <w:proofErr w:type="spellStart"/>
-      <w:r>
-        <w:rPr>
-          <w:i/>
-          <w:lang w:val="ro-RO"/>
-        </w:rPr>
-        <w:t>Footer</w:t>
-      </w:r>
-      <w:proofErr w:type="spellEnd"/>
-      <w:r>
-        <w:rPr>
-          <w:lang w:val="ro-RO"/>
-        </w:rPr>
-        <w:t xml:space="preserve">. Nu ezitați să le folosiți. Pentru a avea </w:t>
-      </w:r>
-      <w:proofErr w:type="spellStart"/>
-      <w:r>
-        <w:rPr>
-          <w:i/>
-          <w:lang w:val="ro-RO"/>
-        </w:rPr>
-        <w:t>Header</w:t>
-      </w:r>
-      <w:proofErr w:type="spellEnd"/>
-      <w:r>
-        <w:rPr>
-          <w:lang w:val="ro-RO"/>
-        </w:rPr>
-        <w:t xml:space="preserve"> diferit în fiecare capitol, se împarte lucrarea în secțiuni.</w:t>
-      </w:r>
-    </w:p>
-    <w:p>
-      <w:pPr>
-        <w:pStyle w:val="Listparagraf"/>
-        <w:numPr>
-          <w:ilvl w:val="0"/>
-          <w:numId w:val="3"/>
-        </w:numPr>
-        <w:jc w:val="both"/>
-        <w:rPr>
-          <w:lang w:val="ro-RO"/>
-        </w:rPr>
-      </w:pPr>
-      <w:r>
-        <w:rPr>
-          <w:lang w:val="ro-RO"/>
-        </w:rPr>
-        <w:t xml:space="preserve">Prima pagină a lucrării de diplomă (cea de </w:t>
-      </w:r>
-      <w:proofErr w:type="spellStart"/>
-      <w:r>
-        <w:rPr>
-          <w:lang w:val="ro-RO"/>
-        </w:rPr>
-        <w:t>tilu</w:t>
-      </w:r>
-      <w:proofErr w:type="spellEnd"/>
-      <w:r>
-        <w:rPr>
-          <w:lang w:val="ro-RO"/>
-        </w:rPr>
-        <w:t xml:space="preserve">) nu are nici </w:t>
-      </w:r>
-      <w:proofErr w:type="spellStart"/>
-      <w:r>
-        <w:rPr>
-          <w:i/>
-          <w:lang w:val="ro-RO"/>
-        </w:rPr>
-        <w:t>Header</w:t>
-      </w:r>
-      <w:proofErr w:type="spellEnd"/>
-      <w:r>
-        <w:rPr>
-          <w:lang w:val="ro-RO"/>
-        </w:rPr>
-        <w:t xml:space="preserve">, nici </w:t>
-      </w:r>
-      <w:proofErr w:type="spellStart"/>
-      <w:r>
-        <w:rPr>
-          <w:i/>
-          <w:lang w:val="ro-RO"/>
-        </w:rPr>
-        <w:t>Footer</w:t>
-      </w:r>
-      <w:proofErr w:type="spellEnd"/>
-      <w:r>
-        <w:rPr>
-          <w:lang w:val="ro-RO"/>
-        </w:rPr>
-        <w:t xml:space="preserve">. Prima pagină a unui capitol are doar </w:t>
-      </w:r>
-      <w:proofErr w:type="spellStart"/>
-      <w:r>
-        <w:rPr>
-          <w:i/>
-          <w:lang w:val="ro-RO"/>
-        </w:rPr>
-        <w:t>Footer</w:t>
-      </w:r>
-      <w:proofErr w:type="spellEnd"/>
-      <w:r>
-        <w:rPr>
-          <w:lang w:val="ro-RO"/>
-        </w:rPr>
-        <w:t xml:space="preserve">, niciodată </w:t>
-      </w:r>
-      <w:proofErr w:type="spellStart"/>
-      <w:r>
-        <w:rPr>
-          <w:i/>
-          <w:lang w:val="ro-RO"/>
-        </w:rPr>
-        <w:t>Header</w:t>
-      </w:r>
-      <w:proofErr w:type="spellEnd"/>
-      <w:r>
-        <w:rPr>
-          <w:lang w:val="ro-RO"/>
-        </w:rPr>
-        <w:t>.</w:t>
-      </w:r>
-    </w:p>
-    <w:p>
-      <w:pPr>
-        <w:pStyle w:val="Listparagraf"/>
-        <w:numPr>
-          <w:ilvl w:val="0"/>
-          <w:numId w:val="3"/>
-        </w:numPr>
-        <w:jc w:val="both"/>
-        <w:rPr>
-          <w:lang w:val="ro-RO"/>
-        </w:rPr>
-      </w:pPr>
-      <w:r>
-        <w:rPr>
-          <w:lang w:val="ro-RO"/>
-        </w:rPr>
-        <w:t>Într</w:t>
-      </w:r>
-      <w:r>
-        <w:rPr>
-          <w:lang w:val="ro-RO"/>
-        </w:rPr>
-        <w:noBreakHyphen/>
-        <w:t xml:space="preserve">o lucrare științifică, toate cuvintele în altă limbă decât cea de redactare se </w:t>
-      </w:r>
-      <w:proofErr w:type="spellStart"/>
-      <w:r>
-        <w:rPr>
-          <w:lang w:val="ro-RO"/>
-        </w:rPr>
-        <w:t>marcheză</w:t>
-      </w:r>
-      <w:proofErr w:type="spellEnd"/>
-      <w:r>
-        <w:rPr>
-          <w:lang w:val="ro-RO"/>
-        </w:rPr>
-        <w:t xml:space="preserve"> cu italic. Toate bucățile de cod se scriu cu font </w:t>
-      </w:r>
-      <w:r>
-        <w:rPr>
-          <w:rFonts w:ascii="Courier New" w:hAnsi="Courier New" w:cs="Courier New"/>
-          <w:lang w:val="ro-RO"/>
-        </w:rPr>
-        <w:t>Courier New</w:t>
-      </w:r>
-      <w:r>
-        <w:rPr>
-          <w:rFonts w:cs="Courier New"/>
-          <w:lang w:val="ro-RO"/>
-        </w:rPr>
-        <w:t xml:space="preserve"> și, în general, mai mic decât cel al textului normal.</w:t>
-      </w:r>
-    </w:p>
-    <w:p>
-      <w:pPr>
-        <w:pStyle w:val="Listparagraf"/>
-        <w:numPr>
-          <w:ilvl w:val="0"/>
-          <w:numId w:val="3"/>
-        </w:numPr>
-        <w:jc w:val="both"/>
-        <w:rPr>
-          <w:lang w:val="ro-RO"/>
-        </w:rPr>
-      </w:pPr>
-      <w:r>
-        <w:rPr>
-          <w:lang w:val="ro-RO"/>
-        </w:rPr>
-        <w:t xml:space="preserve">Pentru ca paragrafele să arate frumos, folosiți împărțirea automată în silabe </w:t>
-      </w:r>
-      <w:r>
-        <w:rPr>
-          <w:i/>
-          <w:lang w:val="ro-RO"/>
-        </w:rPr>
-        <w:t xml:space="preserve">(Automatic </w:t>
-      </w:r>
-      <w:proofErr w:type="spellStart"/>
-      <w:r>
-        <w:rPr>
-          <w:i/>
-          <w:lang w:val="ro-RO"/>
-        </w:rPr>
-        <w:t>Hyphenation</w:t>
-      </w:r>
-      <w:proofErr w:type="spellEnd"/>
-      <w:r>
-        <w:rPr>
-          <w:i/>
-          <w:lang w:val="ro-RO"/>
-        </w:rPr>
-        <w:t>)</w:t>
-      </w:r>
-      <w:r>
-        <w:rPr>
-          <w:lang w:val="ro-RO"/>
-        </w:rPr>
-        <w:t>. Pentru asta e</w:t>
-      </w:r>
-      <w:r>
-        <w:rPr>
-          <w:lang w:val="ro-RO"/>
-        </w:rPr>
-        <w:t>ste nevoie să scrieți în română.</w:t>
-      </w:r>
-    </w:p>
     <w:sectPr>
       <w:pgSz w:w="11907" w:h="16839" w:code="9"/>
       <w:pgMar w:top="993" w:right="1440" w:bottom="1134" w:left="1440" w:header="720" w:footer="720" w:gutter="0"/>
@@ -5969,7 +5477,7 @@
             <w:spacing w:val="60"/>
             <w:lang w:val="ro-RO"/>
           </w:rPr>
-          <w:t>Specificațiile aplicației</w:t>
+          <w:t>Cuprins</w:t>
         </w:r>
         <w:r>
           <w:rPr>
@@ -7202,6 +6710,104 @@
       <w:szCs w:val="18"/>
     </w:rPr>
   </w:style>
+  <w:style w:type="character" w:styleId="Referincomentariu">
+    <w:name w:val="annotation reference"/>
+    <w:basedOn w:val="Fontdeparagrafimplicit"/>
+    <w:uiPriority w:val="99"/>
+    <w:semiHidden/>
+    <w:unhideWhenUsed/>
+    <w:rsid w:val="00714CCF"/>
+    <w:rPr>
+      <w:sz w:val="16"/>
+      <w:szCs w:val="16"/>
+    </w:rPr>
+  </w:style>
+  <w:style w:type="paragraph" w:styleId="Textcomentariu">
+    <w:name w:val="annotation text"/>
+    <w:basedOn w:val="Normal"/>
+    <w:link w:val="TextcomentariuCaracter"/>
+    <w:uiPriority w:val="99"/>
+    <w:semiHidden/>
+    <w:unhideWhenUsed/>
+    <w:rsid w:val="00714CCF"/>
+    <w:pPr>
+      <w:spacing w:line="240" w:lineRule="auto"/>
+    </w:pPr>
+    <w:rPr>
+      <w:sz w:val="20"/>
+      <w:szCs w:val="20"/>
+    </w:rPr>
+  </w:style>
+  <w:style w:type="character" w:customStyle="1" w:styleId="TextcomentariuCaracter">
+    <w:name w:val="Text comentariu Caracter"/>
+    <w:basedOn w:val="Fontdeparagrafimplicit"/>
+    <w:link w:val="Textcomentariu"/>
+    <w:uiPriority w:val="99"/>
+    <w:semiHidden/>
+    <w:rsid w:val="00714CCF"/>
+    <w:rPr>
+      <w:sz w:val="20"/>
+      <w:szCs w:val="20"/>
+    </w:rPr>
+  </w:style>
+  <w:style w:type="paragraph" w:styleId="SubiectComentariu">
+    <w:name w:val="annotation subject"/>
+    <w:basedOn w:val="Textcomentariu"/>
+    <w:next w:val="Textcomentariu"/>
+    <w:link w:val="SubiectComentariuCaracter"/>
+    <w:uiPriority w:val="99"/>
+    <w:semiHidden/>
+    <w:unhideWhenUsed/>
+    <w:rsid w:val="00714CCF"/>
+    <w:rPr>
+      <w:b/>
+      <w:bCs/>
+    </w:rPr>
+  </w:style>
+  <w:style w:type="character" w:customStyle="1" w:styleId="SubiectComentariuCaracter">
+    <w:name w:val="Subiect Comentariu Caracter"/>
+    <w:basedOn w:val="TextcomentariuCaracter"/>
+    <w:link w:val="SubiectComentariu"/>
+    <w:uiPriority w:val="99"/>
+    <w:semiHidden/>
+    <w:rsid w:val="00714CCF"/>
+    <w:rPr>
+      <w:b/>
+      <w:bCs/>
+      <w:sz w:val="20"/>
+      <w:szCs w:val="20"/>
+    </w:rPr>
+  </w:style>
+  <w:style w:type="paragraph" w:styleId="TextnBalon">
+    <w:name w:val="Balloon Text"/>
+    <w:basedOn w:val="Normal"/>
+    <w:link w:val="TextnBalonCaracter"/>
+    <w:uiPriority w:val="99"/>
+    <w:semiHidden/>
+    <w:unhideWhenUsed/>
+    <w:rsid w:val="00714CCF"/>
+    <w:pPr>
+      <w:spacing w:after="0" w:line="240" w:lineRule="auto"/>
+    </w:pPr>
+    <w:rPr>
+      <w:rFonts w:ascii="Segoe UI" w:hAnsi="Segoe UI" w:cs="Segoe UI"/>
+      <w:sz w:val="18"/>
+      <w:szCs w:val="18"/>
+    </w:rPr>
+  </w:style>
+  <w:style w:type="character" w:customStyle="1" w:styleId="TextnBalonCaracter">
+    <w:name w:val="Text în Balon Caracter"/>
+    <w:basedOn w:val="Fontdeparagrafimplicit"/>
+    <w:link w:val="TextnBalon"/>
+    <w:uiPriority w:val="99"/>
+    <w:semiHidden/>
+    <w:rsid w:val="00714CCF"/>
+    <w:rPr>
+      <w:rFonts w:ascii="Segoe UI" w:hAnsi="Segoe UI" w:cs="Segoe UI"/>
+      <w:sz w:val="18"/>
+      <w:szCs w:val="18"/>
+    </w:rPr>
+  </w:style>
 </w:styles>
 </file>
 
@@ -7618,7 +7224,7 @@
 </file>
 
 <file path=customXml/itemProps1.xml><?xml version="1.0" encoding="utf-8"?>
-<ds:datastoreItem xmlns:ds="http://schemas.openxmlformats.org/officeDocument/2006/customXml" ds:itemID="{25DC78D9-2B3A-4B5D-AE1C-6EF90251E3B0}">
+<ds:datastoreItem xmlns:ds="http://schemas.openxmlformats.org/officeDocument/2006/customXml" ds:itemID="{CE4042ED-002F-4AD9-AF88-142ABE226B03}">
   <ds:schemaRefs>
     <ds:schemaRef ds:uri="http://schemas.openxmlformats.org/officeDocument/2006/bibliography"/>
   </ds:schemaRefs>

</xml_diff>